<commit_message>
Describe and initialize MachineSettingsExtended
</commit_message>
<xml_diff>
--- a/Docs/RF2 протокол связи.docx
+++ b/Docs/RF2 протокол связи.docx
@@ -84,7 +84,10 @@
         <w:rPr>
           <w:lang w:val="ru-RU"/>
         </w:rPr>
-        <w:t>20</w:t>
+        <w:t>2</w:t>
+      </w:r>
+      <w:r>
+        <w:t>8</w:t>
       </w:r>
       <w:r>
         <w:rPr>
@@ -411,6 +414,41 @@
           <w:lang w:val="ru-RU"/>
         </w:rPr>
       </w:pPr>
+      <w:r>
+        <w:t>ENCODER</w:t>
+      </w:r>
+      <w:r>
+        <w:rPr>
+          <w:lang w:val="ru-RU"/>
+        </w:rPr>
+        <w:t xml:space="preserve"> </w:t>
+      </w:r>
+      <w:r>
+        <w:rPr>
+          <w:lang w:val="ru-RU"/>
+        </w:rPr>
+        <w:t>–</w:t>
+      </w:r>
+      <w:r>
+        <w:rPr>
+          <w:lang w:val="ru-RU"/>
+        </w:rPr>
+        <w:t xml:space="preserve"> абсолютный </w:t>
+      </w:r>
+      <w:proofErr w:type="spellStart"/>
+      <w:r>
+        <w:rPr>
+          <w:lang w:val="ru-RU"/>
+        </w:rPr>
+        <w:t>энкодер</w:t>
+      </w:r>
+      <w:proofErr w:type="spellEnd"/>
+      <w:r>
+        <w:rPr>
+          <w:lang w:val="ru-RU"/>
+        </w:rPr>
+        <w:t xml:space="preserve"> – датчик положения вала</w:t>
+      </w:r>
     </w:p>
     <w:p>
       <w:pPr>
@@ -501,7 +539,7 @@
           <v:shape id="_x0000_i1025" type="#_x0000_t75" style="width:487pt;height:631.7pt" o:ole="">
             <v:imagedata r:id="rId7" o:title=""/>
           </v:shape>
-          <o:OLEObject Type="Embed" ProgID="Visio.Drawing.15" ShapeID="_x0000_i1025" DrawAspect="Content" ObjectID="_1544302686" r:id="rId8"/>
+          <o:OLEObject Type="Embed" ProgID="Visio.Drawing.15" ShapeID="_x0000_i1025" DrawAspect="Content" ObjectID="_1544415944" r:id="rId8"/>
         </w:object>
       </w:r>
     </w:p>
@@ -1166,7 +1204,7 @@
           <v:shape id="_x0000_i1026" type="#_x0000_t75" style="width:456.45pt;height:143.3pt" o:ole="">
             <v:imagedata r:id="rId9" o:title=""/>
           </v:shape>
-          <o:OLEObject Type="Embed" ProgID="Visio.Drawing.15" ShapeID="_x0000_i1026" DrawAspect="Content" ObjectID="_1544302687" r:id="rId10"/>
+          <o:OLEObject Type="Embed" ProgID="Visio.Drawing.15" ShapeID="_x0000_i1026" DrawAspect="Content" ObjectID="_1544415945" r:id="rId10"/>
         </w:object>
       </w:r>
     </w:p>
@@ -3001,6 +3039,26 @@
           <w:lang w:val="ru-RU"/>
         </w:rPr>
       </w:pPr>
+    </w:p>
+    <w:p>
+      <w:pPr>
+        <w:pStyle w:val="Heading2"/>
+        <w:rPr>
+          <w:rFonts w:ascii="Times New Roman" w:hAnsi="Times New Roman" w:cs="Times New Roman"/>
+          <w:sz w:val="24"/>
+          <w:szCs w:val="24"/>
+          <w:lang w:val="ru-RU"/>
+        </w:rPr>
+      </w:pPr>
+      <w:r>
+        <w:rPr>
+          <w:rFonts w:ascii="Times New Roman" w:hAnsi="Times New Roman" w:cs="Times New Roman"/>
+          <w:sz w:val="24"/>
+          <w:szCs w:val="24"/>
+          <w:lang w:val="ru-RU"/>
+        </w:rPr>
+        <w:t>Положение</w:t>
+      </w:r>
     </w:p>
     <w:p>
       <w:pPr>
@@ -3950,6 +4008,26 @@
     </w:p>
     <w:p>
       <w:pPr>
+        <w:pStyle w:val="Heading2"/>
+        <w:rPr>
+          <w:rFonts w:ascii="Times New Roman" w:hAnsi="Times New Roman" w:cs="Times New Roman"/>
+          <w:sz w:val="24"/>
+          <w:szCs w:val="24"/>
+          <w:lang w:val="ru-RU"/>
+        </w:rPr>
+      </w:pPr>
+      <w:r>
+        <w:rPr>
+          <w:rFonts w:ascii="Times New Roman" w:hAnsi="Times New Roman" w:cs="Times New Roman"/>
+          <w:sz w:val="24"/>
+          <w:szCs w:val="24"/>
+          <w:lang w:val="ru-RU"/>
+        </w:rPr>
+        <w:t>Скорость</w:t>
+      </w:r>
+    </w:p>
+    <w:p>
+      <w:pPr>
         <w:rPr>
           <w:lang w:val="ru-RU"/>
         </w:rPr>
@@ -4085,6 +4163,26 @@
     </w:p>
     <w:p>
       <w:pPr>
+        <w:pStyle w:val="Heading2"/>
+        <w:rPr>
+          <w:rFonts w:ascii="Times New Roman" w:hAnsi="Times New Roman" w:cs="Times New Roman"/>
+          <w:sz w:val="24"/>
+          <w:szCs w:val="24"/>
+          <w:lang w:val="ru-RU"/>
+        </w:rPr>
+      </w:pPr>
+      <w:r>
+        <w:rPr>
+          <w:rFonts w:ascii="Times New Roman" w:hAnsi="Times New Roman" w:cs="Times New Roman"/>
+          <w:sz w:val="24"/>
+          <w:szCs w:val="24"/>
+          <w:lang w:val="ru-RU"/>
+        </w:rPr>
+        <w:t>Время</w:t>
+      </w:r>
+    </w:p>
+    <w:p>
+      <w:pPr>
         <w:rPr>
           <w:lang w:val="ru-RU"/>
         </w:rPr>
@@ -4112,13 +4210,31 @@
     </w:p>
     <w:p>
       <w:pPr>
-        <w:rPr>
-          <w:lang w:val="ru-RU"/>
-        </w:rPr>
-      </w:pPr>
-      <w:r>
-        <w:rPr>
-          <w:b/>
+        <w:pStyle w:val="Heading2"/>
+        <w:rPr>
+          <w:rFonts w:ascii="Times New Roman" w:hAnsi="Times New Roman" w:cs="Times New Roman"/>
+          <w:sz w:val="24"/>
+          <w:szCs w:val="24"/>
+        </w:rPr>
+      </w:pPr>
+      <w:r>
+        <w:rPr>
+          <w:rFonts w:ascii="Times New Roman" w:hAnsi="Times New Roman" w:cs="Times New Roman"/>
+          <w:sz w:val="24"/>
+          <w:szCs w:val="24"/>
+          <w:lang w:val="ru-RU"/>
+        </w:rPr>
+        <w:t>Усилие</w:t>
+      </w:r>
+    </w:p>
+    <w:p>
+      <w:pPr>
+        <w:rPr>
+          <w:lang w:val="ru-RU"/>
+        </w:rPr>
+      </w:pPr>
+      <w:r>
+        <w:rPr>
           <w:bCs/>
           <w:lang w:val="ru-RU"/>
         </w:rPr>
@@ -4137,24 +4253,380 @@
           <w:lang w:val="ru-RU"/>
         </w:rPr>
       </w:pPr>
-    </w:p>
-    <w:p>
-      <w:pPr>
-        <w:rPr>
-          <w:lang w:val="ru-RU"/>
-        </w:rPr>
-      </w:pPr>
-    </w:p>
-    <w:p>
-      <w:pPr>
-        <w:rPr>
-          <w:lang w:val="ru-RU"/>
-        </w:rPr>
-      </w:pPr>
-      <w:r>
-        <w:rPr>
-          <w:lang w:val="ru-RU"/>
-        </w:rPr>
+      <w:r>
+        <w:rPr>
+          <w:lang w:val="ru-RU"/>
+        </w:rPr>
+        <w:t>Датчик усилия</w:t>
+      </w:r>
+    </w:p>
+    <w:p>
+      <w:pPr>
+        <w:rPr>
+          <w:lang w:val="ru-RU"/>
+        </w:rPr>
+      </w:pPr>
+      <w:proofErr w:type="spellStart"/>
+      <w:proofErr w:type="gramStart"/>
+      <w:r>
+        <w:t>forceSensorRawValue</w:t>
+      </w:r>
+      <w:proofErr w:type="spellEnd"/>
+      <w:proofErr w:type="gramEnd"/>
+      <w:r>
+        <w:rPr>
+          <w:lang w:val="ru-RU"/>
+        </w:rPr>
+        <w:t xml:space="preserve"> </w:t>
+      </w:r>
+      <w:r>
+        <w:rPr>
+          <w:lang w:val="ru-RU"/>
+        </w:rPr>
+        <w:t xml:space="preserve">– </w:t>
+      </w:r>
+      <w:r>
+        <w:rPr>
+          <w:lang w:val="ru-RU"/>
+        </w:rPr>
+        <w:t>первичное значение</w:t>
+      </w:r>
+    </w:p>
+    <w:p>
+      <w:pPr>
+        <w:rPr>
+          <w:lang w:val="ru-RU"/>
+        </w:rPr>
+      </w:pPr>
+      <w:proofErr w:type="spellStart"/>
+      <w:proofErr w:type="gramStart"/>
+      <w:r>
+        <w:t>forceSensorValue</w:t>
+      </w:r>
+      <w:proofErr w:type="spellEnd"/>
+      <w:proofErr w:type="gramEnd"/>
+      <w:r>
+        <w:rPr>
+          <w:lang w:val="ru-RU"/>
+        </w:rPr>
+        <w:t xml:space="preserve"> </w:t>
+      </w:r>
+      <w:r>
+        <w:rPr>
+          <w:lang w:val="ru-RU"/>
+        </w:rPr>
+        <w:t>–</w:t>
+      </w:r>
+      <w:r>
+        <w:rPr>
+          <w:lang w:val="ru-RU"/>
+        </w:rPr>
+        <w:t xml:space="preserve"> </w:t>
+      </w:r>
+      <w:r>
+        <w:rPr>
+          <w:lang w:val="ru-RU"/>
+        </w:rPr>
+        <w:t xml:space="preserve">значение датчика </w:t>
+      </w:r>
+      <w:r>
+        <w:rPr>
+          <w:lang w:val="ru-RU"/>
+        </w:rPr>
+        <w:t>усилия</w:t>
+      </w:r>
+      <w:r>
+        <w:rPr>
+          <w:lang w:val="ru-RU"/>
+        </w:rPr>
+        <w:t>, используемое в программе и приложении</w:t>
+      </w:r>
+    </w:p>
+    <w:p>
+      <w:proofErr w:type="spellStart"/>
+      <w:proofErr w:type="gramStart"/>
+      <w:r>
+        <w:t>forceSensorValue</w:t>
+      </w:r>
+      <w:proofErr w:type="spellEnd"/>
+      <w:proofErr w:type="gramEnd"/>
+      <w:r>
+        <w:rPr>
+          <w:lang w:val="ru-RU"/>
+        </w:rPr>
+        <w:t xml:space="preserve"> = (</w:t>
+      </w:r>
+      <w:proofErr w:type="spellStart"/>
+      <w:r>
+        <w:t>forceSensorRawValue</w:t>
+      </w:r>
+      <w:proofErr w:type="spellEnd"/>
+      <w:r>
+        <w:rPr>
+          <w:lang w:val="ru-RU"/>
+        </w:rPr>
+        <w:t>*</w:t>
+      </w:r>
+      <w:r>
+        <w:t xml:space="preserve"> </w:t>
+      </w:r>
+      <w:proofErr w:type="spellStart"/>
+      <w:r>
+        <w:t>forceSensorDirection</w:t>
+      </w:r>
+      <w:proofErr w:type="spellEnd"/>
+      <w:r>
+        <w:t xml:space="preserve"> * </w:t>
+      </w:r>
+      <w:proofErr w:type="spellStart"/>
+      <w:r>
+        <w:t>forceSensorGain</w:t>
+      </w:r>
+      <w:proofErr w:type="spellEnd"/>
+      <w:r>
+        <w:rPr>
+          <w:lang w:val="ru-RU"/>
+        </w:rPr>
+        <w:t>)</w:t>
+      </w:r>
+      <w:r>
+        <w:t xml:space="preserve"> + </w:t>
+      </w:r>
+      <w:proofErr w:type="spellStart"/>
+      <w:r>
+        <w:t>forceSensorOffset</w:t>
+      </w:r>
+      <w:proofErr w:type="spellEnd"/>
+    </w:p>
+    <w:p>
+      <w:pPr>
+        <w:rPr>
+          <w:lang w:val="ru-RU"/>
+        </w:rPr>
+      </w:pPr>
+    </w:p>
+    <w:p>
+      <w:pPr>
+        <w:pStyle w:val="Heading2"/>
+        <w:rPr>
+          <w:rFonts w:ascii="Times New Roman" w:hAnsi="Times New Roman" w:cs="Times New Roman"/>
+          <w:sz w:val="24"/>
+          <w:szCs w:val="24"/>
+          <w:lang w:val="ru-RU"/>
+        </w:rPr>
+      </w:pPr>
+      <w:proofErr w:type="spellStart"/>
+      <w:r>
+        <w:rPr>
+          <w:rFonts w:ascii="Times New Roman" w:hAnsi="Times New Roman" w:cs="Times New Roman"/>
+          <w:sz w:val="24"/>
+          <w:szCs w:val="24"/>
+          <w:lang w:val="ru-RU"/>
+        </w:rPr>
+        <w:t>Энкодер</w:t>
+      </w:r>
+      <w:proofErr w:type="spellEnd"/>
+    </w:p>
+    <w:p>
+      <w:pPr>
+        <w:rPr>
+          <w:lang w:val="ru-RU"/>
+        </w:rPr>
+      </w:pPr>
+      <w:proofErr w:type="spellStart"/>
+      <w:proofErr w:type="gramStart"/>
+      <w:r>
+        <w:t>encoderRawValue</w:t>
+      </w:r>
+      <w:proofErr w:type="spellEnd"/>
+      <w:proofErr w:type="gramEnd"/>
+      <w:r>
+        <w:rPr>
+          <w:lang w:val="ru-RU"/>
+        </w:rPr>
+        <w:t xml:space="preserve"> – </w:t>
+      </w:r>
+      <w:r>
+        <w:rPr>
+          <w:lang w:val="ru-RU"/>
+        </w:rPr>
+        <w:t xml:space="preserve">первичное значение </w:t>
+      </w:r>
+    </w:p>
+    <w:p>
+      <w:pPr>
+        <w:rPr>
+          <w:lang w:val="ru-RU"/>
+        </w:rPr>
+      </w:pPr>
+      <w:proofErr w:type="spellStart"/>
+      <w:proofErr w:type="gramStart"/>
+      <w:r>
+        <w:t>encoderValue</w:t>
+      </w:r>
+      <w:proofErr w:type="spellEnd"/>
+      <w:proofErr w:type="gramEnd"/>
+      <w:r>
+        <w:rPr>
+          <w:lang w:val="ru-RU"/>
+        </w:rPr>
+        <w:t xml:space="preserve"> </w:t>
+      </w:r>
+      <w:r>
+        <w:rPr>
+          <w:lang w:val="ru-RU"/>
+        </w:rPr>
+        <w:t>–</w:t>
+      </w:r>
+      <w:r>
+        <w:rPr>
+          <w:lang w:val="ru-RU"/>
+        </w:rPr>
+        <w:t xml:space="preserve"> </w:t>
+      </w:r>
+      <w:r>
+        <w:rPr>
+          <w:lang w:val="ru-RU"/>
+        </w:rPr>
+        <w:t>значение датчика положения</w:t>
+      </w:r>
+      <w:r>
+        <w:rPr>
+          <w:lang w:val="ru-RU"/>
+        </w:rPr>
+        <w:t>, используемое в программе и приложении</w:t>
+      </w:r>
+    </w:p>
+    <w:p>
+      <w:pPr>
+        <w:rPr>
+          <w:lang w:val="ru-RU"/>
+        </w:rPr>
+      </w:pPr>
+      <w:proofErr w:type="spellStart"/>
+      <w:proofErr w:type="gramStart"/>
+      <w:r>
+        <w:t>encoderBitMask</w:t>
+      </w:r>
+      <w:proofErr w:type="spellEnd"/>
+      <w:proofErr w:type="gramEnd"/>
+      <w:r>
+        <w:rPr>
+          <w:lang w:val="ru-RU"/>
+        </w:rPr>
+        <w:t xml:space="preserve"> – </w:t>
+      </w:r>
+      <w:r>
+        <w:rPr>
+          <w:lang w:val="ru-RU"/>
+        </w:rPr>
+        <w:t xml:space="preserve">битовая маска на основе количества разрядов </w:t>
+      </w:r>
+      <w:proofErr w:type="spellStart"/>
+      <w:r>
+        <w:rPr>
+          <w:lang w:val="ru-RU"/>
+        </w:rPr>
+        <w:t>энкодера</w:t>
+      </w:r>
+      <w:proofErr w:type="spellEnd"/>
+      <w:r>
+        <w:rPr>
+          <w:lang w:val="ru-RU"/>
+        </w:rPr>
+        <w:t xml:space="preserve"> (</w:t>
+      </w:r>
+      <w:r>
+        <w:rPr>
+          <w:lang w:val="ru-RU"/>
+        </w:rPr>
+        <w:t>=0</w:t>
+      </w:r>
+      <w:r>
+        <w:t>x</w:t>
+      </w:r>
+      <w:r>
+        <w:rPr>
+          <w:lang w:val="ru-RU"/>
+        </w:rPr>
+        <w:t>7</w:t>
+      </w:r>
+      <w:r>
+        <w:t>FFF</w:t>
+      </w:r>
+      <w:r>
+        <w:rPr>
+          <w:lang w:val="ru-RU"/>
+        </w:rPr>
+        <w:t xml:space="preserve"> </w:t>
+      </w:r>
+      <w:r>
+        <w:rPr>
+          <w:lang w:val="ru-RU"/>
+        </w:rPr>
+        <w:t>для 15бит)</w:t>
+      </w:r>
+    </w:p>
+    <w:p>
+      <w:proofErr w:type="spellStart"/>
+      <w:proofErr w:type="gramStart"/>
+      <w:r>
+        <w:t>encoderValue</w:t>
+      </w:r>
+      <w:proofErr w:type="spellEnd"/>
+      <w:proofErr w:type="gramEnd"/>
+      <w:r>
+        <w:t xml:space="preserve"> = </w:t>
+      </w:r>
+      <w:r>
+        <w:t>(</w:t>
+      </w:r>
+      <w:proofErr w:type="spellStart"/>
+      <w:r>
+        <w:t>encoderRawValue</w:t>
+      </w:r>
+      <w:proofErr w:type="spellEnd"/>
+      <w:r>
+        <w:t>*</w:t>
+      </w:r>
+      <w:proofErr w:type="spellStart"/>
+      <w:r>
+        <w:t>encoderDirection</w:t>
+      </w:r>
+      <w:proofErr w:type="spellEnd"/>
+      <w:r>
+        <w:t xml:space="preserve"> </w:t>
+      </w:r>
+      <w:r>
+        <w:t>+</w:t>
+      </w:r>
+      <w:proofErr w:type="spellStart"/>
+      <w:r>
+        <w:t>encoderOffset</w:t>
+      </w:r>
+      <w:proofErr w:type="spellEnd"/>
+      <w:r>
+        <w:t>)</w:t>
+      </w:r>
+      <w:r>
+        <w:t xml:space="preserve"> </w:t>
+      </w:r>
+      <w:r>
+        <w:t xml:space="preserve">&amp; </w:t>
+      </w:r>
+      <w:proofErr w:type="spellStart"/>
+      <w:r>
+        <w:t>encoderBitMask</w:t>
+      </w:r>
+      <w:proofErr w:type="spellEnd"/>
+    </w:p>
+    <w:p/>
+    <w:p/>
+    <w:p/>
+    <w:p/>
+    <w:p/>
+    <w:p>
+      <w:r>
         <w:br w:type="page"/>
       </w:r>
     </w:p>
@@ -7368,7 +7840,7 @@
           <v:shape id="_x0000_i1027" type="#_x0000_t75" style="width:537.3pt;height:734.25pt" o:ole="">
             <v:imagedata r:id="rId11" o:title=""/>
           </v:shape>
-          <o:OLEObject Type="Embed" ProgID="Visio.Drawing.15" ShapeID="_x0000_i1027" DrawAspect="Content" ObjectID="_1544302688" r:id="rId12"/>
+          <o:OLEObject Type="Embed" ProgID="Visio.Drawing.15" ShapeID="_x0000_i1027" DrawAspect="Content" ObjectID="_1544415946" r:id="rId12"/>
         </w:object>
       </w:r>
     </w:p>
@@ -8025,7 +8497,7 @@
           <v:shape id="_x0000_i1028" type="#_x0000_t75" style="width:554.95pt;height:731.55pt" o:ole="">
             <v:imagedata r:id="rId13" o:title=""/>
           </v:shape>
-          <o:OLEObject Type="Embed" ProgID="Visio.Drawing.15" ShapeID="_x0000_i1028" DrawAspect="Content" ObjectID="_1544302689" r:id="rId14"/>
+          <o:OLEObject Type="Embed" ProgID="Visio.Drawing.15" ShapeID="_x0000_i1028" DrawAspect="Content" ObjectID="_1544415947" r:id="rId14"/>
         </w:object>
       </w:r>
       <w:r>
@@ -11722,7 +12194,7 @@
           <v:shape id="_x0000_i1029" type="#_x0000_t75" style="width:237.05pt;height:734.95pt" o:ole="">
             <v:imagedata r:id="rId15" o:title=""/>
           </v:shape>
-          <o:OLEObject Type="Embed" ProgID="Visio.Drawing.15" ShapeID="_x0000_i1029" DrawAspect="Content" ObjectID="_1544302690" r:id="rId16"/>
+          <o:OLEObject Type="Embed" ProgID="Visio.Drawing.15" ShapeID="_x0000_i1029" DrawAspect="Content" ObjectID="_1544415948" r:id="rId16"/>
         </w:object>
       </w:r>
     </w:p>
@@ -14123,19 +14595,36 @@
           <w:tcPr>
             <w:tcW w:w="1620" w:type="dxa"/>
           </w:tcPr>
-          <w:p/>
+          <w:p>
+            <w:r>
+              <w:t>0x07</w:t>
+            </w:r>
+          </w:p>
         </w:tc>
         <w:tc>
           <w:tcPr>
             <w:tcW w:w="4135" w:type="dxa"/>
           </w:tcPr>
-          <w:p/>
+          <w:p>
+            <w:proofErr w:type="spellStart"/>
+            <w:r>
+              <w:t>TAG_ReportMachineSettings</w:t>
+            </w:r>
+            <w:r>
+              <w:t>Extended</w:t>
+            </w:r>
+            <w:proofErr w:type="spellEnd"/>
+          </w:p>
         </w:tc>
         <w:tc>
           <w:tcPr>
             <w:tcW w:w="1800" w:type="dxa"/>
           </w:tcPr>
-          <w:p/>
+          <w:p>
+            <w:r>
+              <w:t>RTCU</w:t>
+            </w:r>
+          </w:p>
         </w:tc>
       </w:tr>
       <w:tr>
@@ -14143,33 +14632,19 @@
           <w:tcPr>
             <w:tcW w:w="1620" w:type="dxa"/>
           </w:tcPr>
-          <w:p>
-            <w:r>
-              <w:t>0x40</w:t>
-            </w:r>
-          </w:p>
+          <w:p/>
         </w:tc>
         <w:tc>
           <w:tcPr>
             <w:tcW w:w="4135" w:type="dxa"/>
           </w:tcPr>
-          <w:p>
-            <w:proofErr w:type="spellStart"/>
-            <w:r>
-              <w:t>TAG_EnableServo</w:t>
-            </w:r>
-            <w:proofErr w:type="spellEnd"/>
-          </w:p>
+          <w:p/>
         </w:tc>
         <w:tc>
           <w:tcPr>
             <w:tcW w:w="1800" w:type="dxa"/>
           </w:tcPr>
-          <w:p>
-            <w:r>
-              <w:t>HMI</w:t>
-            </w:r>
-          </w:p>
+          <w:p/>
         </w:tc>
       </w:tr>
       <w:tr>
@@ -14179,7 +14654,7 @@
           </w:tcPr>
           <w:p>
             <w:r>
-              <w:t>0x41</w:t>
+              <w:t>0x40</w:t>
             </w:r>
           </w:p>
         </w:tc>
@@ -14190,13 +14665,7 @@
           <w:p>
             <w:proofErr w:type="spellStart"/>
             <w:r>
-              <w:t>TAG_Load</w:t>
-            </w:r>
-            <w:r>
-              <w:t>Personal</w:t>
-            </w:r>
-            <w:r>
-              <w:t>Settings</w:t>
+              <w:t>TAG_EnableServo</w:t>
             </w:r>
             <w:proofErr w:type="spellEnd"/>
           </w:p>
@@ -14219,7 +14688,7 @@
           </w:tcPr>
           <w:p>
             <w:r>
-              <w:t>0x42</w:t>
+              <w:t>0x41</w:t>
             </w:r>
           </w:p>
         </w:tc>
@@ -14230,7 +14699,13 @@
           <w:p>
             <w:proofErr w:type="spellStart"/>
             <w:r>
-              <w:t>TAG_LoadExcerciseSettings</w:t>
+              <w:t>TAG_Load</w:t>
+            </w:r>
+            <w:r>
+              <w:t>Personal</w:t>
+            </w:r>
+            <w:r>
+              <w:t>Settings</w:t>
             </w:r>
             <w:proofErr w:type="spellEnd"/>
           </w:p>
@@ -14253,7 +14728,7 @@
           </w:tcPr>
           <w:p>
             <w:r>
-              <w:t>0x43</w:t>
+              <w:t>0x42</w:t>
             </w:r>
           </w:p>
         </w:tc>
@@ -14262,18 +14737,9 @@
             <w:tcW w:w="4135" w:type="dxa"/>
           </w:tcPr>
           <w:p>
-            <w:r>
-              <w:t>TAG</w:t>
-            </w:r>
-            <w:r>
-              <w:rPr>
-                <w:lang w:val="ru-RU"/>
-              </w:rPr>
-              <w:t>_</w:t>
-            </w:r>
             <w:proofErr w:type="spellStart"/>
             <w:r>
-              <w:t>LoadMachineSettings</w:t>
+              <w:t>TAG_LoadExcerciseSettings</w:t>
             </w:r>
             <w:proofErr w:type="spellEnd"/>
           </w:p>
@@ -14296,10 +14762,7 @@
           </w:tcPr>
           <w:p>
             <w:r>
-              <w:t>0x4</w:t>
-            </w:r>
-            <w:r>
-              <w:t>4</w:t>
+              <w:t>0x43</w:t>
             </w:r>
           </w:p>
         </w:tc>
@@ -14308,9 +14771,18 @@
             <w:tcW w:w="4135" w:type="dxa"/>
           </w:tcPr>
           <w:p>
+            <w:r>
+              <w:t>TAG</w:t>
+            </w:r>
+            <w:r>
+              <w:rPr>
+                <w:lang w:val="ru-RU"/>
+              </w:rPr>
+              <w:t>_</w:t>
+            </w:r>
             <w:proofErr w:type="spellStart"/>
             <w:r>
-              <w:t>TAG_Parking</w:t>
+              <w:t>LoadMachineSettings</w:t>
             </w:r>
             <w:proofErr w:type="spellEnd"/>
           </w:p>
@@ -14336,7 +14808,7 @@
               <w:t>0x4</w:t>
             </w:r>
             <w:r>
-              <w:t>5</w:t>
+              <w:t>4</w:t>
             </w:r>
           </w:p>
         </w:tc>
@@ -14347,7 +14819,7 @@
           <w:p>
             <w:proofErr w:type="spellStart"/>
             <w:r>
-              <w:t>TAG_Personal</w:t>
+              <w:t>TAG_Parking</w:t>
             </w:r>
             <w:proofErr w:type="spellEnd"/>
           </w:p>
@@ -14373,7 +14845,7 @@
               <w:t>0x4</w:t>
             </w:r>
             <w:r>
-              <w:t>6</w:t>
+              <w:t>5</w:t>
             </w:r>
           </w:p>
         </w:tc>
@@ -14384,10 +14856,7 @@
           <w:p>
             <w:proofErr w:type="spellStart"/>
             <w:r>
-              <w:t>TAG_P</w:t>
-            </w:r>
-            <w:r>
-              <w:t>ersonalExit</w:t>
+              <w:t>TAG_Personal</w:t>
             </w:r>
             <w:proofErr w:type="spellEnd"/>
           </w:p>
@@ -14413,7 +14882,7 @@
               <w:t>0x4</w:t>
             </w:r>
             <w:r>
-              <w:t>7</w:t>
+              <w:t>6</w:t>
             </w:r>
           </w:p>
         </w:tc>
@@ -14424,7 +14893,10 @@
           <w:p>
             <w:proofErr w:type="spellStart"/>
             <w:r>
-              <w:t>TAG_PersonalButtonPressed</w:t>
+              <w:t>TAG_P</w:t>
+            </w:r>
+            <w:r>
+              <w:t>ersonalExit</w:t>
             </w:r>
             <w:proofErr w:type="spellEnd"/>
           </w:p>
@@ -14450,7 +14922,7 @@
               <w:t>0x4</w:t>
             </w:r>
             <w:r>
-              <w:t>8</w:t>
+              <w:t>7</w:t>
             </w:r>
           </w:p>
         </w:tc>
@@ -14461,7 +14933,7 @@
           <w:p>
             <w:proofErr w:type="spellStart"/>
             <w:r>
-              <w:t>TAG_PersonalButtonHold</w:t>
+              <w:t>TAG_PersonalButtonPressed</w:t>
             </w:r>
             <w:proofErr w:type="spellEnd"/>
           </w:p>
@@ -14487,7 +14959,7 @@
               <w:t>0x4</w:t>
             </w:r>
             <w:r>
-              <w:t>9</w:t>
+              <w:t>8</w:t>
             </w:r>
           </w:p>
         </w:tc>
@@ -14498,7 +14970,7 @@
           <w:p>
             <w:proofErr w:type="spellStart"/>
             <w:r>
-              <w:t>TAG_PersonalButtonReleased</w:t>
+              <w:t>TAG_PersonalButtonHold</w:t>
             </w:r>
             <w:proofErr w:type="spellEnd"/>
           </w:p>
@@ -14521,7 +14993,10 @@
           </w:tcPr>
           <w:p>
             <w:r>
-              <w:t>0x4A</w:t>
+              <w:t>0x4</w:t>
+            </w:r>
+            <w:r>
+              <w:t>9</w:t>
             </w:r>
           </w:p>
         </w:tc>
@@ -14532,7 +15007,7 @@
           <w:p>
             <w:proofErr w:type="spellStart"/>
             <w:r>
-              <w:t>TAG_TestConcentric</w:t>
+              <w:t>TAG_PersonalButtonReleased</w:t>
             </w:r>
             <w:proofErr w:type="spellEnd"/>
           </w:p>
@@ -14555,7 +15030,7 @@
           </w:tcPr>
           <w:p>
             <w:r>
-              <w:t>0x4B</w:t>
+              <w:t>0x4A</w:t>
             </w:r>
           </w:p>
         </w:tc>
@@ -14566,7 +15041,7 @@
           <w:p>
             <w:proofErr w:type="spellStart"/>
             <w:r>
-              <w:t>TAG_TestEccentric</w:t>
+              <w:t>TAG_TestConcentric</w:t>
             </w:r>
             <w:proofErr w:type="spellEnd"/>
           </w:p>
@@ -14589,13 +15064,7 @@
           </w:tcPr>
           <w:p>
             <w:r>
-              <w:rPr>
-                <w:lang w:val="ru-RU"/>
-              </w:rPr>
-              <w:t>0</w:t>
-            </w:r>
-            <w:r>
-              <w:t>x4C</w:t>
+              <w:t>0x4B</w:t>
             </w:r>
           </w:p>
         </w:tc>
@@ -14606,7 +15075,7 @@
           <w:p>
             <w:proofErr w:type="spellStart"/>
             <w:r>
-              <w:t>TAG_ExcerciseIsokinetic</w:t>
+              <w:t>TAG_TestEccentric</w:t>
             </w:r>
             <w:proofErr w:type="spellEnd"/>
           </w:p>
@@ -14629,7 +15098,13 @@
           </w:tcPr>
           <w:p>
             <w:r>
-              <w:t>0x4D</w:t>
+              <w:rPr>
+                <w:lang w:val="ru-RU"/>
+              </w:rPr>
+              <w:t>0</w:t>
+            </w:r>
+            <w:r>
+              <w:t>x4C</w:t>
             </w:r>
           </w:p>
         </w:tc>
@@ -14640,7 +15115,7 @@
           <w:p>
             <w:proofErr w:type="spellStart"/>
             <w:r>
-              <w:t>TAG_ResetError</w:t>
+              <w:t>TAG_ExcerciseIsokinetic</w:t>
             </w:r>
             <w:proofErr w:type="spellEnd"/>
           </w:p>
@@ -14663,10 +15138,7 @@
           </w:tcPr>
           <w:p>
             <w:r>
-              <w:t>0x4</w:t>
-            </w:r>
-            <w:r>
-              <w:t>E</w:t>
+              <w:t>0x4D</w:t>
             </w:r>
           </w:p>
         </w:tc>
@@ -14677,10 +15149,7 @@
           <w:p>
             <w:proofErr w:type="spellStart"/>
             <w:r>
-              <w:t>TAG_</w:t>
-            </w:r>
-            <w:r>
-              <w:t>Cancel</w:t>
+              <w:t>TAG_ResetError</w:t>
             </w:r>
             <w:proofErr w:type="spellEnd"/>
           </w:p>
@@ -14703,13 +15172,10 @@
           </w:tcPr>
           <w:p>
             <w:r>
-              <w:rPr>
-                <w:lang w:val="ru-RU"/>
-              </w:rPr>
-              <w:t>0</w:t>
-            </w:r>
-            <w:r>
-              <w:t>x4F</w:t>
+              <w:t>0x4</w:t>
+            </w:r>
+            <w:r>
+              <w:t>E</w:t>
             </w:r>
           </w:p>
         </w:tc>
@@ -14720,7 +15186,10 @@
           <w:p>
             <w:proofErr w:type="spellStart"/>
             <w:r>
-              <w:t>TAG_TestStatic</w:t>
+              <w:t>TAG_</w:t>
+            </w:r>
+            <w:r>
+              <w:t>Cancel</w:t>
             </w:r>
             <w:proofErr w:type="spellEnd"/>
           </w:p>
@@ -14743,7 +15212,13 @@
           </w:tcPr>
           <w:p>
             <w:r>
-              <w:t>0x50</w:t>
+              <w:rPr>
+                <w:lang w:val="ru-RU"/>
+              </w:rPr>
+              <w:t>0</w:t>
+            </w:r>
+            <w:r>
+              <w:t>x4F</w:t>
             </w:r>
           </w:p>
         </w:tc>
@@ -14754,7 +15229,7 @@
           <w:p>
             <w:proofErr w:type="spellStart"/>
             <w:r>
-              <w:t>TAG_LoadGenericExcerciseSettings</w:t>
+              <w:t>TAG_TestStatic</w:t>
             </w:r>
             <w:proofErr w:type="spellEnd"/>
           </w:p>
@@ -14777,6 +15252,40 @@
           </w:tcPr>
           <w:p>
             <w:r>
+              <w:t>0x50</w:t>
+            </w:r>
+          </w:p>
+        </w:tc>
+        <w:tc>
+          <w:tcPr>
+            <w:tcW w:w="4135" w:type="dxa"/>
+          </w:tcPr>
+          <w:p>
+            <w:proofErr w:type="spellStart"/>
+            <w:r>
+              <w:t>TAG_LoadGenericExcerciseSettings</w:t>
+            </w:r>
+            <w:proofErr w:type="spellEnd"/>
+          </w:p>
+        </w:tc>
+        <w:tc>
+          <w:tcPr>
+            <w:tcW w:w="1800" w:type="dxa"/>
+          </w:tcPr>
+          <w:p>
+            <w:r>
+              <w:t>HMI</w:t>
+            </w:r>
+          </w:p>
+        </w:tc>
+      </w:tr>
+      <w:tr>
+        <w:tc>
+          <w:tcPr>
+            <w:tcW w:w="1620" w:type="dxa"/>
+          </w:tcPr>
+          <w:p>
+            <w:r>
               <w:t>0x51</w:t>
             </w:r>
           </w:p>
@@ -14788,10 +15297,7 @@
           <w:p>
             <w:proofErr w:type="spellStart"/>
             <w:r>
-              <w:t>TAG_</w:t>
-            </w:r>
-            <w:r>
-              <w:t>GenericExcercise</w:t>
+              <w:t>TAG_GenericExcercise</w:t>
             </w:r>
             <w:r>
               <w:t>Isokinetic</w:t>
@@ -14808,6 +15314,66 @@
               <w:t>HMI</w:t>
             </w:r>
           </w:p>
+        </w:tc>
+      </w:tr>
+      <w:tr>
+        <w:tc>
+          <w:tcPr>
+            <w:tcW w:w="1620" w:type="dxa"/>
+          </w:tcPr>
+          <w:p>
+            <w:r>
+              <w:t>0x52</w:t>
+            </w:r>
+          </w:p>
+        </w:tc>
+        <w:tc>
+          <w:tcPr>
+            <w:tcW w:w="4135" w:type="dxa"/>
+          </w:tcPr>
+          <w:p>
+            <w:proofErr w:type="spellStart"/>
+            <w:r>
+              <w:t>TAG_Load</w:t>
+            </w:r>
+            <w:r>
+              <w:t>MachineSettings</w:t>
+            </w:r>
+            <w:r>
+              <w:t>Extended</w:t>
+            </w:r>
+            <w:proofErr w:type="spellEnd"/>
+          </w:p>
+        </w:tc>
+        <w:tc>
+          <w:tcPr>
+            <w:tcW w:w="1800" w:type="dxa"/>
+          </w:tcPr>
+          <w:p>
+            <w:r>
+              <w:t>HMI</w:t>
+            </w:r>
+          </w:p>
+        </w:tc>
+      </w:tr>
+      <w:tr>
+        <w:tc>
+          <w:tcPr>
+            <w:tcW w:w="1620" w:type="dxa"/>
+          </w:tcPr>
+          <w:p/>
+        </w:tc>
+        <w:tc>
+          <w:tcPr>
+            <w:tcW w:w="4135" w:type="dxa"/>
+          </w:tcPr>
+          <w:p/>
+        </w:tc>
+        <w:tc>
+          <w:tcPr>
+            <w:tcW w:w="1800" w:type="dxa"/>
+          </w:tcPr>
+          <w:p/>
         </w:tc>
       </w:tr>
     </w:tbl>
@@ -14881,6 +15447,9 @@
         <w:t>Передаётся</w:t>
       </w:r>
       <w:r>
+        <w:rPr>
+          <w:lang w:val="ru-RU"/>
+        </w:rPr>
         <w:t xml:space="preserve"> </w:t>
       </w:r>
       <w:r>
@@ -14890,17 +15459,21 @@
         <w:t>каждые</w:t>
       </w:r>
       <w:r>
+        <w:rPr>
+          <w:lang w:val="ru-RU"/>
+        </w:rPr>
         <w:t xml:space="preserve"> 100</w:t>
       </w:r>
-      <w:proofErr w:type="spellStart"/>
       <w:r>
         <w:rPr>
           <w:lang w:val="ru-RU"/>
         </w:rPr>
         <w:t>мс</w:t>
       </w:r>
-      <w:proofErr w:type="spellEnd"/>
-      <w:r>
+      <w:r>
+        <w:rPr>
+          <w:lang w:val="ru-RU"/>
+        </w:rPr>
         <w:t xml:space="preserve">. </w:t>
       </w:r>
       <w:r>
@@ -31982,13 +32555,6 @@
           <w:lang w:val="ru-RU"/>
         </w:rPr>
       </w:pPr>
-    </w:p>
-    <w:p>
-      <w:pPr>
-        <w:rPr>
-          <w:lang w:val="ru-RU"/>
-        </w:rPr>
-      </w:pPr>
       <w:r>
         <w:rPr>
           <w:lang w:val="ru-RU"/>
@@ -33117,26 +33683,26 @@
               <w:rPr>
                 <w:lang w:val="ru-RU"/>
               </w:rPr>
+              <w:t>Пример</w:t>
+            </w:r>
+            <w:r>
+              <w:rPr>
+                <w:lang w:val="ru-RU"/>
+              </w:rPr>
+              <w:t>:</w:t>
+            </w:r>
+          </w:p>
+          <w:p>
+            <w:pPr>
+              <w:rPr>
+                <w:lang w:val="ru-RU"/>
+              </w:rPr>
+            </w:pPr>
+            <w:r>
+              <w:rPr>
+                <w:lang w:val="ru-RU"/>
+              </w:rPr>
               <w:lastRenderedPageBreak/>
-              <w:t>Пример</w:t>
-            </w:r>
-            <w:r>
-              <w:rPr>
-                <w:lang w:val="ru-RU"/>
-              </w:rPr>
-              <w:t>:</w:t>
-            </w:r>
-          </w:p>
-          <w:p>
-            <w:pPr>
-              <w:rPr>
-                <w:lang w:val="ru-RU"/>
-              </w:rPr>
-            </w:pPr>
-            <w:r>
-              <w:rPr>
-                <w:lang w:val="ru-RU"/>
-              </w:rPr>
               <w:t>Если</w:t>
             </w:r>
             <w:r>
@@ -33243,6 +33809,1933 @@
       </w:tr>
     </w:tbl>
     <w:p/>
+    <w:p>
+      <w:pPr>
+        <w:pStyle w:val="Heading2"/>
+        <w:rPr>
+          <w:rFonts w:ascii="Times New Roman" w:hAnsi="Times New Roman" w:cs="Times New Roman"/>
+          <w:i w:val="0"/>
+          <w:sz w:val="24"/>
+          <w:szCs w:val="24"/>
+        </w:rPr>
+      </w:pPr>
+      <w:proofErr w:type="spellStart"/>
+      <w:r>
+        <w:rPr>
+          <w:rFonts w:ascii="Times New Roman" w:hAnsi="Times New Roman" w:cs="Times New Roman"/>
+          <w:i w:val="0"/>
+          <w:sz w:val="24"/>
+          <w:szCs w:val="24"/>
+        </w:rPr>
+        <w:t>TAG_ReportMachineSettings</w:t>
+      </w:r>
+      <w:r>
+        <w:rPr>
+          <w:rFonts w:ascii="Times New Roman" w:hAnsi="Times New Roman" w:cs="Times New Roman"/>
+          <w:i w:val="0"/>
+          <w:sz w:val="24"/>
+          <w:szCs w:val="24"/>
+        </w:rPr>
+        <w:t>Extended</w:t>
+      </w:r>
+      <w:proofErr w:type="spellEnd"/>
+    </w:p>
+    <w:p/>
+    <w:p>
+      <w:pPr>
+        <w:rPr>
+          <w:lang w:val="ru-RU"/>
+        </w:rPr>
+      </w:pPr>
+      <w:r>
+        <w:rPr>
+          <w:lang w:val="ru-RU"/>
+        </w:rPr>
+        <w:t xml:space="preserve">Сообщение высылается каждые </w:t>
+      </w:r>
+      <w:proofErr w:type="gramStart"/>
+      <w:r>
+        <w:rPr>
+          <w:lang w:val="ru-RU"/>
+        </w:rPr>
+        <w:t>1000мс</w:t>
+      </w:r>
+      <w:proofErr w:type="gramEnd"/>
+      <w:r>
+        <w:rPr>
+          <w:lang w:val="ru-RU"/>
+        </w:rPr>
+        <w:t xml:space="preserve"> когда </w:t>
+      </w:r>
+      <w:r>
+        <w:t>RTCU</w:t>
+      </w:r>
+      <w:r>
+        <w:rPr>
+          <w:lang w:val="ru-RU"/>
+        </w:rPr>
+        <w:t xml:space="preserve"> находится в режиме </w:t>
+      </w:r>
+      <w:r>
+        <w:t>WAITING</w:t>
+      </w:r>
+      <w:r>
+        <w:rPr>
+          <w:lang w:val="ru-RU"/>
+        </w:rPr>
+        <w:t>.</w:t>
+      </w:r>
+    </w:p>
+    <w:p>
+      <w:pPr>
+        <w:rPr>
+          <w:lang w:val="ru-RU"/>
+        </w:rPr>
+      </w:pPr>
+      <w:r>
+        <w:rPr>
+          <w:lang w:val="ru-RU"/>
+        </w:rPr>
+        <w:t xml:space="preserve">Если параметры тренажера еще не записаны в </w:t>
+      </w:r>
+      <w:r>
+        <w:t>RTCU</w:t>
+      </w:r>
+      <w:r>
+        <w:rPr>
+          <w:lang w:val="ru-RU"/>
+        </w:rPr>
+        <w:t>, то длина поля данных равна 0 байт.</w:t>
+      </w:r>
+    </w:p>
+    <w:p>
+      <w:pPr>
+        <w:rPr>
+          <w:lang w:val="ru-RU"/>
+        </w:rPr>
+      </w:pPr>
+      <w:r>
+        <w:rPr>
+          <w:lang w:val="ru-RU"/>
+        </w:rPr>
+        <w:t xml:space="preserve">Если параметры тренажера записаны в </w:t>
+      </w:r>
+      <w:r>
+        <w:t>RTCU</w:t>
+      </w:r>
+      <w:r>
+        <w:rPr>
+          <w:lang w:val="ru-RU"/>
+        </w:rPr>
+        <w:t xml:space="preserve">, то длина поля данных равна </w:t>
+      </w:r>
+      <w:r>
+        <w:rPr>
+          <w:lang w:val="ru-RU"/>
+        </w:rPr>
+        <w:t>??</w:t>
+      </w:r>
+      <w:r>
+        <w:rPr>
+          <w:lang w:val="ru-RU"/>
+        </w:rPr>
+        <w:t xml:space="preserve"> байт.</w:t>
+      </w:r>
+    </w:p>
+    <w:p>
+      <w:pPr>
+        <w:rPr>
+          <w:lang w:val="ru-RU"/>
+        </w:rPr>
+      </w:pPr>
+      <w:r>
+        <w:rPr>
+          <w:lang w:val="ru-RU"/>
+        </w:rPr>
+        <w:t xml:space="preserve">Параметры тренажера находятся в энергонезависимой памяти, поэтому не стираются при выключении </w:t>
+      </w:r>
+      <w:r>
+        <w:t>RTCU</w:t>
+      </w:r>
+      <w:r>
+        <w:rPr>
+          <w:lang w:val="ru-RU"/>
+        </w:rPr>
+        <w:t>.</w:t>
+      </w:r>
+    </w:p>
+    <w:p>
+      <w:pPr>
+        <w:rPr>
+          <w:lang w:val="ru-RU"/>
+        </w:rPr>
+      </w:pPr>
+    </w:p>
+    <w:p>
+      <w:pPr>
+        <w:rPr>
+          <w:lang w:val="ru-RU"/>
+        </w:rPr>
+      </w:pPr>
+      <w:proofErr w:type="spellStart"/>
+      <w:r>
+        <w:rPr>
+          <w:lang w:val="ru-RU"/>
+        </w:rPr>
+        <w:t>Таб.Х</w:t>
+      </w:r>
+      <w:proofErr w:type="spellEnd"/>
+      <w:r>
+        <w:rPr>
+          <w:lang w:val="ru-RU"/>
+        </w:rPr>
+        <w:t xml:space="preserve"> Параметры тренажера (поле данных сообщений </w:t>
+      </w:r>
+      <w:r>
+        <w:t>TAG</w:t>
+      </w:r>
+      <w:r>
+        <w:rPr>
+          <w:lang w:val="ru-RU"/>
+        </w:rPr>
+        <w:t>_</w:t>
+      </w:r>
+      <w:proofErr w:type="spellStart"/>
+      <w:r>
+        <w:t>LoadMachineSettings</w:t>
+      </w:r>
+      <w:r>
+        <w:rPr>
+          <w:i/>
+        </w:rPr>
+        <w:t>Extended</w:t>
+      </w:r>
+      <w:proofErr w:type="spellEnd"/>
+      <w:r>
+        <w:rPr>
+          <w:lang w:val="ru-RU"/>
+        </w:rPr>
+        <w:t xml:space="preserve"> и </w:t>
+      </w:r>
+      <w:r>
+        <w:t>TAG</w:t>
+      </w:r>
+      <w:r>
+        <w:rPr>
+          <w:lang w:val="ru-RU"/>
+        </w:rPr>
+        <w:t>_</w:t>
+      </w:r>
+      <w:proofErr w:type="spellStart"/>
+      <w:r>
+        <w:t>ReportMachineSettings</w:t>
+      </w:r>
+      <w:r>
+        <w:rPr>
+          <w:i/>
+        </w:rPr>
+        <w:t>Extended</w:t>
+      </w:r>
+      <w:proofErr w:type="spellEnd"/>
+      <w:r>
+        <w:rPr>
+          <w:lang w:val="ru-RU"/>
+        </w:rPr>
+        <w:t>)</w:t>
+      </w:r>
+    </w:p>
+    <w:tbl>
+      <w:tblPr>
+        <w:tblStyle w:val="TableGrid"/>
+        <w:tblW w:w="0" w:type="auto"/>
+        <w:tblLook w:val="01E0" w:firstRow="1" w:lastRow="1" w:firstColumn="1" w:lastColumn="1" w:noHBand="0" w:noVBand="0"/>
+      </w:tblPr>
+      <w:tblGrid>
+        <w:gridCol w:w="1290"/>
+        <w:gridCol w:w="1227"/>
+        <w:gridCol w:w="1262"/>
+        <w:gridCol w:w="2613"/>
+        <w:gridCol w:w="4704"/>
+      </w:tblGrid>
+      <w:tr>
+        <w:tc>
+          <w:tcPr>
+            <w:tcW w:w="1290" w:type="dxa"/>
+          </w:tcPr>
+          <w:p>
+            <w:pPr>
+              <w:rPr>
+                <w:lang w:val="ru-RU"/>
+              </w:rPr>
+            </w:pPr>
+            <w:r>
+              <w:rPr>
+                <w:lang w:val="ru-RU"/>
+              </w:rPr>
+              <w:t>Смещение</w:t>
+            </w:r>
+          </w:p>
+          <w:p>
+            <w:pPr>
+              <w:rPr>
+                <w:lang w:val="ru-RU"/>
+              </w:rPr>
+            </w:pPr>
+            <w:r>
+              <w:rPr>
+                <w:lang w:val="ru-RU"/>
+              </w:rPr>
+              <w:t>[байт]</w:t>
+            </w:r>
+          </w:p>
+        </w:tc>
+        <w:tc>
+          <w:tcPr>
+            <w:tcW w:w="1227" w:type="dxa"/>
+          </w:tcPr>
+          <w:p>
+            <w:pPr>
+              <w:rPr>
+                <w:lang w:val="ru-RU"/>
+              </w:rPr>
+            </w:pPr>
+            <w:r>
+              <w:rPr>
+                <w:lang w:val="ru-RU"/>
+              </w:rPr>
+              <w:t>Размер</w:t>
+            </w:r>
+          </w:p>
+          <w:p>
+            <w:pPr>
+              <w:rPr>
+                <w:lang w:val="ru-RU"/>
+              </w:rPr>
+            </w:pPr>
+            <w:r>
+              <w:rPr>
+                <w:lang w:val="ru-RU"/>
+              </w:rPr>
+              <w:t>[байт]</w:t>
+            </w:r>
+          </w:p>
+        </w:tc>
+        <w:tc>
+          <w:tcPr>
+            <w:tcW w:w="1262" w:type="dxa"/>
+          </w:tcPr>
+          <w:p>
+            <w:pPr>
+              <w:rPr>
+                <w:lang w:val="ru-RU"/>
+              </w:rPr>
+            </w:pPr>
+            <w:r>
+              <w:rPr>
+                <w:lang w:val="ru-RU"/>
+              </w:rPr>
+              <w:t>Тип</w:t>
+            </w:r>
+          </w:p>
+        </w:tc>
+        <w:tc>
+          <w:tcPr>
+            <w:tcW w:w="2613" w:type="dxa"/>
+          </w:tcPr>
+          <w:p>
+            <w:pPr>
+              <w:rPr>
+                <w:lang w:val="ru-RU"/>
+              </w:rPr>
+            </w:pPr>
+            <w:r>
+              <w:rPr>
+                <w:lang w:val="ru-RU"/>
+              </w:rPr>
+              <w:t>Символическое имя</w:t>
+            </w:r>
+          </w:p>
+        </w:tc>
+        <w:tc>
+          <w:tcPr>
+            <w:tcW w:w="4704" w:type="dxa"/>
+          </w:tcPr>
+          <w:p>
+            <w:pPr>
+              <w:rPr>
+                <w:lang w:val="ru-RU"/>
+              </w:rPr>
+            </w:pPr>
+            <w:r>
+              <w:rPr>
+                <w:lang w:val="ru-RU"/>
+              </w:rPr>
+              <w:t>Описание</w:t>
+            </w:r>
+          </w:p>
+        </w:tc>
+      </w:tr>
+      <w:tr>
+        <w:tc>
+          <w:tcPr>
+            <w:tcW w:w="1290" w:type="dxa"/>
+          </w:tcPr>
+          <w:p>
+            <w:pPr>
+              <w:rPr>
+                <w:lang w:val="ru-RU"/>
+              </w:rPr>
+            </w:pPr>
+            <w:r>
+              <w:rPr>
+                <w:lang w:val="ru-RU"/>
+              </w:rPr>
+              <w:t>0</w:t>
+            </w:r>
+          </w:p>
+        </w:tc>
+        <w:tc>
+          <w:tcPr>
+            <w:tcW w:w="1227" w:type="dxa"/>
+          </w:tcPr>
+          <w:p>
+            <w:r>
+              <w:t>4</w:t>
+            </w:r>
+          </w:p>
+        </w:tc>
+        <w:tc>
+          <w:tcPr>
+            <w:tcW w:w="1262" w:type="dxa"/>
+          </w:tcPr>
+          <w:p>
+            <w:r>
+              <w:t>int32_t</w:t>
+            </w:r>
+          </w:p>
+        </w:tc>
+        <w:tc>
+          <w:tcPr>
+            <w:tcW w:w="2613" w:type="dxa"/>
+          </w:tcPr>
+          <w:p>
+            <w:proofErr w:type="spellStart"/>
+            <w:r>
+              <w:t>positionMainMax</w:t>
+            </w:r>
+            <w:proofErr w:type="spellEnd"/>
+          </w:p>
+        </w:tc>
+        <w:tc>
+          <w:tcPr>
+            <w:tcW w:w="4704" w:type="dxa"/>
+          </w:tcPr>
+          <w:p>
+            <w:pPr>
+              <w:rPr>
+                <w:lang w:val="ru-RU"/>
+              </w:rPr>
+            </w:pPr>
+            <w:r>
+              <w:rPr>
+                <w:lang w:val="ru-RU"/>
+              </w:rPr>
+              <w:t>См.</w:t>
+            </w:r>
+            <w:r>
+              <w:t xml:space="preserve"> </w:t>
+            </w:r>
+            <w:r>
+              <w:t>TAG</w:t>
+            </w:r>
+            <w:r>
+              <w:rPr>
+                <w:lang w:val="ru-RU"/>
+              </w:rPr>
+              <w:t>_</w:t>
+            </w:r>
+            <w:proofErr w:type="spellStart"/>
+            <w:r>
+              <w:t>ReportMachineSettings</w:t>
+            </w:r>
+            <w:proofErr w:type="spellEnd"/>
+          </w:p>
+        </w:tc>
+      </w:tr>
+      <w:tr>
+        <w:tc>
+          <w:tcPr>
+            <w:tcW w:w="1290" w:type="dxa"/>
+          </w:tcPr>
+          <w:p>
+            <w:pPr>
+              <w:rPr>
+                <w:lang w:val="ru-RU"/>
+              </w:rPr>
+            </w:pPr>
+            <w:r>
+              <w:rPr>
+                <w:lang w:val="ru-RU"/>
+              </w:rPr>
+              <w:t>4</w:t>
+            </w:r>
+          </w:p>
+        </w:tc>
+        <w:tc>
+          <w:tcPr>
+            <w:tcW w:w="1227" w:type="dxa"/>
+          </w:tcPr>
+          <w:p>
+            <w:r>
+              <w:t>4</w:t>
+            </w:r>
+          </w:p>
+        </w:tc>
+        <w:tc>
+          <w:tcPr>
+            <w:tcW w:w="1262" w:type="dxa"/>
+          </w:tcPr>
+          <w:p>
+            <w:r>
+              <w:t>int32_t</w:t>
+            </w:r>
+          </w:p>
+        </w:tc>
+        <w:tc>
+          <w:tcPr>
+            <w:tcW w:w="2613" w:type="dxa"/>
+          </w:tcPr>
+          <w:p>
+            <w:proofErr w:type="spellStart"/>
+            <w:r>
+              <w:t>positionMainMin</w:t>
+            </w:r>
+            <w:proofErr w:type="spellEnd"/>
+          </w:p>
+        </w:tc>
+        <w:tc>
+          <w:tcPr>
+            <w:tcW w:w="4704" w:type="dxa"/>
+          </w:tcPr>
+          <w:p>
+            <w:pPr>
+              <w:rPr>
+                <w:lang w:val="ru-RU"/>
+              </w:rPr>
+            </w:pPr>
+            <w:r>
+              <w:rPr>
+                <w:lang w:val="ru-RU"/>
+              </w:rPr>
+              <w:t>См.</w:t>
+            </w:r>
+            <w:r>
+              <w:t xml:space="preserve"> TAG</w:t>
+            </w:r>
+            <w:r>
+              <w:rPr>
+                <w:lang w:val="ru-RU"/>
+              </w:rPr>
+              <w:t>_</w:t>
+            </w:r>
+            <w:proofErr w:type="spellStart"/>
+            <w:r>
+              <w:t>ReportMachineSettings</w:t>
+            </w:r>
+            <w:proofErr w:type="spellEnd"/>
+          </w:p>
+        </w:tc>
+      </w:tr>
+      <w:tr>
+        <w:tc>
+          <w:tcPr>
+            <w:tcW w:w="1290" w:type="dxa"/>
+          </w:tcPr>
+          <w:p>
+            <w:pPr>
+              <w:rPr>
+                <w:lang w:val="ru-RU"/>
+              </w:rPr>
+            </w:pPr>
+            <w:r>
+              <w:rPr>
+                <w:lang w:val="ru-RU"/>
+              </w:rPr>
+              <w:t>8</w:t>
+            </w:r>
+          </w:p>
+        </w:tc>
+        <w:tc>
+          <w:tcPr>
+            <w:tcW w:w="1227" w:type="dxa"/>
+          </w:tcPr>
+          <w:p>
+            <w:r>
+              <w:t>4</w:t>
+            </w:r>
+          </w:p>
+        </w:tc>
+        <w:tc>
+          <w:tcPr>
+            <w:tcW w:w="1262" w:type="dxa"/>
+          </w:tcPr>
+          <w:p>
+            <w:r>
+              <w:t>int32_t</w:t>
+            </w:r>
+          </w:p>
+        </w:tc>
+        <w:tc>
+          <w:tcPr>
+            <w:tcW w:w="2613" w:type="dxa"/>
+          </w:tcPr>
+          <w:p>
+            <w:r>
+              <w:t>positionAux1Max</w:t>
+            </w:r>
+          </w:p>
+        </w:tc>
+        <w:tc>
+          <w:tcPr>
+            <w:tcW w:w="4704" w:type="dxa"/>
+          </w:tcPr>
+          <w:p>
+            <w:pPr>
+              <w:rPr>
+                <w:lang w:val="ru-RU"/>
+              </w:rPr>
+            </w:pPr>
+            <w:r>
+              <w:rPr>
+                <w:lang w:val="ru-RU"/>
+              </w:rPr>
+              <w:t>См.</w:t>
+            </w:r>
+            <w:r>
+              <w:t xml:space="preserve"> TAG</w:t>
+            </w:r>
+            <w:r>
+              <w:rPr>
+                <w:lang w:val="ru-RU"/>
+              </w:rPr>
+              <w:t>_</w:t>
+            </w:r>
+            <w:proofErr w:type="spellStart"/>
+            <w:r>
+              <w:t>ReportMachineSettings</w:t>
+            </w:r>
+            <w:proofErr w:type="spellEnd"/>
+          </w:p>
+        </w:tc>
+      </w:tr>
+      <w:tr>
+        <w:tc>
+          <w:tcPr>
+            <w:tcW w:w="1290" w:type="dxa"/>
+          </w:tcPr>
+          <w:p>
+            <w:pPr>
+              <w:rPr>
+                <w:lang w:val="ru-RU"/>
+              </w:rPr>
+            </w:pPr>
+            <w:r>
+              <w:rPr>
+                <w:lang w:val="ru-RU"/>
+              </w:rPr>
+              <w:t>12</w:t>
+            </w:r>
+          </w:p>
+        </w:tc>
+        <w:tc>
+          <w:tcPr>
+            <w:tcW w:w="1227" w:type="dxa"/>
+          </w:tcPr>
+          <w:p>
+            <w:r>
+              <w:t>4</w:t>
+            </w:r>
+          </w:p>
+        </w:tc>
+        <w:tc>
+          <w:tcPr>
+            <w:tcW w:w="1262" w:type="dxa"/>
+          </w:tcPr>
+          <w:p>
+            <w:r>
+              <w:t>int32_t</w:t>
+            </w:r>
+          </w:p>
+        </w:tc>
+        <w:tc>
+          <w:tcPr>
+            <w:tcW w:w="2613" w:type="dxa"/>
+          </w:tcPr>
+          <w:p>
+            <w:r>
+              <w:t>positionAux1Min</w:t>
+            </w:r>
+          </w:p>
+        </w:tc>
+        <w:tc>
+          <w:tcPr>
+            <w:tcW w:w="4704" w:type="dxa"/>
+          </w:tcPr>
+          <w:p>
+            <w:pPr>
+              <w:rPr>
+                <w:lang w:val="ru-RU"/>
+              </w:rPr>
+            </w:pPr>
+            <w:r>
+              <w:rPr>
+                <w:lang w:val="ru-RU"/>
+              </w:rPr>
+              <w:t>См.</w:t>
+            </w:r>
+            <w:r>
+              <w:t xml:space="preserve"> TAG</w:t>
+            </w:r>
+            <w:r>
+              <w:rPr>
+                <w:lang w:val="ru-RU"/>
+              </w:rPr>
+              <w:t>_</w:t>
+            </w:r>
+            <w:proofErr w:type="spellStart"/>
+            <w:r>
+              <w:t>ReportMachineSettings</w:t>
+            </w:r>
+            <w:proofErr w:type="spellEnd"/>
+          </w:p>
+        </w:tc>
+      </w:tr>
+      <w:tr>
+        <w:tc>
+          <w:tcPr>
+            <w:tcW w:w="1290" w:type="dxa"/>
+          </w:tcPr>
+          <w:p>
+            <w:pPr>
+              <w:rPr>
+                <w:lang w:val="ru-RU"/>
+              </w:rPr>
+            </w:pPr>
+            <w:r>
+              <w:rPr>
+                <w:lang w:val="ru-RU"/>
+              </w:rPr>
+              <w:t>16</w:t>
+            </w:r>
+          </w:p>
+        </w:tc>
+        <w:tc>
+          <w:tcPr>
+            <w:tcW w:w="1227" w:type="dxa"/>
+          </w:tcPr>
+          <w:p>
+            <w:r>
+              <w:t>4</w:t>
+            </w:r>
+          </w:p>
+        </w:tc>
+        <w:tc>
+          <w:tcPr>
+            <w:tcW w:w="1262" w:type="dxa"/>
+          </w:tcPr>
+          <w:p>
+            <w:r>
+              <w:t>int32_t</w:t>
+            </w:r>
+          </w:p>
+        </w:tc>
+        <w:tc>
+          <w:tcPr>
+            <w:tcW w:w="2613" w:type="dxa"/>
+          </w:tcPr>
+          <w:p>
+            <w:r>
+              <w:t>positionAux2Max</w:t>
+            </w:r>
+          </w:p>
+        </w:tc>
+        <w:tc>
+          <w:tcPr>
+            <w:tcW w:w="4704" w:type="dxa"/>
+          </w:tcPr>
+          <w:p>
+            <w:r>
+              <w:rPr>
+                <w:lang w:val="ru-RU"/>
+              </w:rPr>
+              <w:t>См.</w:t>
+            </w:r>
+            <w:r>
+              <w:t xml:space="preserve"> TAG</w:t>
+            </w:r>
+            <w:r>
+              <w:rPr>
+                <w:lang w:val="ru-RU"/>
+              </w:rPr>
+              <w:t>_</w:t>
+            </w:r>
+            <w:proofErr w:type="spellStart"/>
+            <w:r>
+              <w:t>ReportMachineSettings</w:t>
+            </w:r>
+            <w:proofErr w:type="spellEnd"/>
+          </w:p>
+        </w:tc>
+      </w:tr>
+      <w:tr>
+        <w:tc>
+          <w:tcPr>
+            <w:tcW w:w="1290" w:type="dxa"/>
+          </w:tcPr>
+          <w:p>
+            <w:pPr>
+              <w:rPr>
+                <w:lang w:val="ru-RU"/>
+              </w:rPr>
+            </w:pPr>
+            <w:r>
+              <w:rPr>
+                <w:lang w:val="ru-RU"/>
+              </w:rPr>
+              <w:t>20</w:t>
+            </w:r>
+          </w:p>
+        </w:tc>
+        <w:tc>
+          <w:tcPr>
+            <w:tcW w:w="1227" w:type="dxa"/>
+          </w:tcPr>
+          <w:p>
+            <w:r>
+              <w:t>4</w:t>
+            </w:r>
+          </w:p>
+        </w:tc>
+        <w:tc>
+          <w:tcPr>
+            <w:tcW w:w="1262" w:type="dxa"/>
+          </w:tcPr>
+          <w:p>
+            <w:r>
+              <w:t>int32_t</w:t>
+            </w:r>
+          </w:p>
+        </w:tc>
+        <w:tc>
+          <w:tcPr>
+            <w:tcW w:w="2613" w:type="dxa"/>
+          </w:tcPr>
+          <w:p>
+            <w:pPr>
+              <w:rPr>
+                <w:lang w:val="ru-RU"/>
+              </w:rPr>
+            </w:pPr>
+            <w:r>
+              <w:t>positionAux2Min</w:t>
+            </w:r>
+          </w:p>
+        </w:tc>
+        <w:tc>
+          <w:tcPr>
+            <w:tcW w:w="4704" w:type="dxa"/>
+          </w:tcPr>
+          <w:p>
+            <w:r>
+              <w:rPr>
+                <w:lang w:val="ru-RU"/>
+              </w:rPr>
+              <w:t>См.</w:t>
+            </w:r>
+            <w:r>
+              <w:t xml:space="preserve"> TAG</w:t>
+            </w:r>
+            <w:r>
+              <w:rPr>
+                <w:lang w:val="ru-RU"/>
+              </w:rPr>
+              <w:t>_</w:t>
+            </w:r>
+            <w:proofErr w:type="spellStart"/>
+            <w:r>
+              <w:t>ReportMachineSettings</w:t>
+            </w:r>
+            <w:proofErr w:type="spellEnd"/>
+          </w:p>
+        </w:tc>
+      </w:tr>
+      <w:tr>
+        <w:tc>
+          <w:tcPr>
+            <w:tcW w:w="1290" w:type="dxa"/>
+          </w:tcPr>
+          <w:p>
+            <w:pPr>
+              <w:rPr>
+                <w:lang w:val="ru-RU"/>
+              </w:rPr>
+            </w:pPr>
+            <w:r>
+              <w:rPr>
+                <w:lang w:val="ru-RU"/>
+              </w:rPr>
+              <w:t>24</w:t>
+            </w:r>
+          </w:p>
+        </w:tc>
+        <w:tc>
+          <w:tcPr>
+            <w:tcW w:w="1227" w:type="dxa"/>
+          </w:tcPr>
+          <w:p>
+            <w:r>
+              <w:t>4</w:t>
+            </w:r>
+          </w:p>
+        </w:tc>
+        <w:tc>
+          <w:tcPr>
+            <w:tcW w:w="1262" w:type="dxa"/>
+          </w:tcPr>
+          <w:p>
+            <w:r>
+              <w:t>int32_t</w:t>
+            </w:r>
+          </w:p>
+        </w:tc>
+        <w:tc>
+          <w:tcPr>
+            <w:tcW w:w="2613" w:type="dxa"/>
+          </w:tcPr>
+          <w:p>
+            <w:r>
+              <w:t>positionAux3Max</w:t>
+            </w:r>
+          </w:p>
+        </w:tc>
+        <w:tc>
+          <w:tcPr>
+            <w:tcW w:w="4704" w:type="dxa"/>
+          </w:tcPr>
+          <w:p>
+            <w:r>
+              <w:rPr>
+                <w:lang w:val="ru-RU"/>
+              </w:rPr>
+              <w:t>См.</w:t>
+            </w:r>
+            <w:r>
+              <w:t xml:space="preserve"> TAG</w:t>
+            </w:r>
+            <w:r>
+              <w:rPr>
+                <w:lang w:val="ru-RU"/>
+              </w:rPr>
+              <w:t>_</w:t>
+            </w:r>
+            <w:proofErr w:type="spellStart"/>
+            <w:r>
+              <w:t>ReportMachineSettings</w:t>
+            </w:r>
+            <w:proofErr w:type="spellEnd"/>
+          </w:p>
+        </w:tc>
+      </w:tr>
+      <w:tr>
+        <w:tc>
+          <w:tcPr>
+            <w:tcW w:w="1290" w:type="dxa"/>
+          </w:tcPr>
+          <w:p>
+            <w:pPr>
+              <w:rPr>
+                <w:lang w:val="ru-RU"/>
+              </w:rPr>
+            </w:pPr>
+            <w:r>
+              <w:rPr>
+                <w:lang w:val="ru-RU"/>
+              </w:rPr>
+              <w:t>28</w:t>
+            </w:r>
+          </w:p>
+        </w:tc>
+        <w:tc>
+          <w:tcPr>
+            <w:tcW w:w="1227" w:type="dxa"/>
+          </w:tcPr>
+          <w:p>
+            <w:r>
+              <w:t>4</w:t>
+            </w:r>
+          </w:p>
+        </w:tc>
+        <w:tc>
+          <w:tcPr>
+            <w:tcW w:w="1262" w:type="dxa"/>
+          </w:tcPr>
+          <w:p>
+            <w:r>
+              <w:t>int32_t</w:t>
+            </w:r>
+          </w:p>
+        </w:tc>
+        <w:tc>
+          <w:tcPr>
+            <w:tcW w:w="2613" w:type="dxa"/>
+          </w:tcPr>
+          <w:p>
+            <w:pPr>
+              <w:rPr>
+                <w:lang w:val="ru-RU"/>
+              </w:rPr>
+            </w:pPr>
+            <w:r>
+              <w:t>positionAux3Min</w:t>
+            </w:r>
+          </w:p>
+        </w:tc>
+        <w:tc>
+          <w:tcPr>
+            <w:tcW w:w="4704" w:type="dxa"/>
+          </w:tcPr>
+          <w:p>
+            <w:r>
+              <w:rPr>
+                <w:lang w:val="ru-RU"/>
+              </w:rPr>
+              <w:t>См.</w:t>
+            </w:r>
+            <w:r>
+              <w:t xml:space="preserve"> TAG</w:t>
+            </w:r>
+            <w:r>
+              <w:rPr>
+                <w:lang w:val="ru-RU"/>
+              </w:rPr>
+              <w:t>_</w:t>
+            </w:r>
+            <w:proofErr w:type="spellStart"/>
+            <w:r>
+              <w:t>ReportMachineSettings</w:t>
+            </w:r>
+            <w:proofErr w:type="spellEnd"/>
+          </w:p>
+        </w:tc>
+      </w:tr>
+      <w:tr>
+        <w:tc>
+          <w:tcPr>
+            <w:tcW w:w="1290" w:type="dxa"/>
+          </w:tcPr>
+          <w:p>
+            <w:pPr>
+              <w:rPr>
+                <w:lang w:val="ru-RU"/>
+              </w:rPr>
+            </w:pPr>
+            <w:r>
+              <w:rPr>
+                <w:lang w:val="ru-RU"/>
+              </w:rPr>
+              <w:t>32</w:t>
+            </w:r>
+          </w:p>
+        </w:tc>
+        <w:tc>
+          <w:tcPr>
+            <w:tcW w:w="1227" w:type="dxa"/>
+          </w:tcPr>
+          <w:p>
+            <w:r>
+              <w:t>4</w:t>
+            </w:r>
+          </w:p>
+        </w:tc>
+        <w:tc>
+          <w:tcPr>
+            <w:tcW w:w="1262" w:type="dxa"/>
+          </w:tcPr>
+          <w:p>
+            <w:r>
+              <w:t>int32_t</w:t>
+            </w:r>
+          </w:p>
+        </w:tc>
+        <w:tc>
+          <w:tcPr>
+            <w:tcW w:w="2613" w:type="dxa"/>
+          </w:tcPr>
+          <w:p>
+            <w:proofErr w:type="spellStart"/>
+            <w:r>
+              <w:t>speedAbsMainMax</w:t>
+            </w:r>
+            <w:proofErr w:type="spellEnd"/>
+          </w:p>
+        </w:tc>
+        <w:tc>
+          <w:tcPr>
+            <w:tcW w:w="4704" w:type="dxa"/>
+          </w:tcPr>
+          <w:p>
+            <w:r>
+              <w:rPr>
+                <w:lang w:val="ru-RU"/>
+              </w:rPr>
+              <w:t>См.</w:t>
+            </w:r>
+            <w:r>
+              <w:t xml:space="preserve"> TAG</w:t>
+            </w:r>
+            <w:r>
+              <w:rPr>
+                <w:lang w:val="ru-RU"/>
+              </w:rPr>
+              <w:t>_</w:t>
+            </w:r>
+            <w:proofErr w:type="spellStart"/>
+            <w:r>
+              <w:t>ReportMachineSettings</w:t>
+            </w:r>
+            <w:proofErr w:type="spellEnd"/>
+          </w:p>
+        </w:tc>
+      </w:tr>
+      <w:tr>
+        <w:tc>
+          <w:tcPr>
+            <w:tcW w:w="1290" w:type="dxa"/>
+          </w:tcPr>
+          <w:p>
+            <w:r>
+              <w:t>36</w:t>
+            </w:r>
+          </w:p>
+        </w:tc>
+        <w:tc>
+          <w:tcPr>
+            <w:tcW w:w="1227" w:type="dxa"/>
+          </w:tcPr>
+          <w:p>
+            <w:r>
+              <w:t>4</w:t>
+            </w:r>
+          </w:p>
+        </w:tc>
+        <w:tc>
+          <w:tcPr>
+            <w:tcW w:w="1262" w:type="dxa"/>
+          </w:tcPr>
+          <w:p>
+            <w:r>
+              <w:t>int32_t</w:t>
+            </w:r>
+          </w:p>
+        </w:tc>
+        <w:tc>
+          <w:tcPr>
+            <w:tcW w:w="2613" w:type="dxa"/>
+          </w:tcPr>
+          <w:p>
+            <w:proofErr w:type="spellStart"/>
+            <w:r>
+              <w:t>speedAbsMainPersonal</w:t>
+            </w:r>
+            <w:proofErr w:type="spellEnd"/>
+          </w:p>
+        </w:tc>
+        <w:tc>
+          <w:tcPr>
+            <w:tcW w:w="4704" w:type="dxa"/>
+          </w:tcPr>
+          <w:p>
+            <w:pPr>
+              <w:rPr>
+                <w:lang w:val="ru-RU"/>
+              </w:rPr>
+            </w:pPr>
+            <w:r>
+              <w:rPr>
+                <w:lang w:val="ru-RU"/>
+              </w:rPr>
+              <w:t>См.</w:t>
+            </w:r>
+            <w:r>
+              <w:t xml:space="preserve"> TAG</w:t>
+            </w:r>
+            <w:r>
+              <w:rPr>
+                <w:lang w:val="ru-RU"/>
+              </w:rPr>
+              <w:t>_</w:t>
+            </w:r>
+            <w:proofErr w:type="spellStart"/>
+            <w:r>
+              <w:t>ReportMachineSettings</w:t>
+            </w:r>
+            <w:proofErr w:type="spellEnd"/>
+          </w:p>
+        </w:tc>
+      </w:tr>
+      <w:tr>
+        <w:tc>
+          <w:tcPr>
+            <w:tcW w:w="1290" w:type="dxa"/>
+          </w:tcPr>
+          <w:p>
+            <w:pPr>
+              <w:rPr>
+                <w:lang w:val="ru-RU"/>
+              </w:rPr>
+            </w:pPr>
+            <w:r>
+              <w:rPr>
+                <w:lang w:val="ru-RU"/>
+              </w:rPr>
+              <w:t>40</w:t>
+            </w:r>
+          </w:p>
+        </w:tc>
+        <w:tc>
+          <w:tcPr>
+            <w:tcW w:w="1227" w:type="dxa"/>
+          </w:tcPr>
+          <w:p>
+            <w:r>
+              <w:t>4</w:t>
+            </w:r>
+          </w:p>
+        </w:tc>
+        <w:tc>
+          <w:tcPr>
+            <w:tcW w:w="1262" w:type="dxa"/>
+          </w:tcPr>
+          <w:p>
+            <w:r>
+              <w:t>int32_t</w:t>
+            </w:r>
+          </w:p>
+        </w:tc>
+        <w:tc>
+          <w:tcPr>
+            <w:tcW w:w="2613" w:type="dxa"/>
+          </w:tcPr>
+          <w:p>
+            <w:proofErr w:type="spellStart"/>
+            <w:r>
+              <w:t>encoderBitCount</w:t>
+            </w:r>
+            <w:proofErr w:type="spellEnd"/>
+          </w:p>
+        </w:tc>
+        <w:tc>
+          <w:tcPr>
+            <w:tcW w:w="4704" w:type="dxa"/>
+          </w:tcPr>
+          <w:p>
+            <w:pPr>
+              <w:rPr>
+                <w:lang w:val="ru-RU"/>
+              </w:rPr>
+            </w:pPr>
+            <w:proofErr w:type="spellStart"/>
+            <w:r>
+              <w:rPr>
+                <w:lang w:val="ru-RU"/>
+              </w:rPr>
+              <w:t>Битность</w:t>
+            </w:r>
+            <w:proofErr w:type="spellEnd"/>
+            <w:r>
+              <w:rPr>
+                <w:lang w:val="ru-RU"/>
+              </w:rPr>
+              <w:t xml:space="preserve"> </w:t>
+            </w:r>
+            <w:proofErr w:type="spellStart"/>
+            <w:r>
+              <w:rPr>
+                <w:lang w:val="ru-RU"/>
+              </w:rPr>
+              <w:t>энкодера</w:t>
+            </w:r>
+            <w:proofErr w:type="spellEnd"/>
+          </w:p>
+          <w:p>
+            <w:pPr>
+              <w:rPr>
+                <w:lang w:val="ru-RU"/>
+              </w:rPr>
+            </w:pPr>
+            <w:r>
+              <w:rPr>
+                <w:lang w:val="ru-RU"/>
+              </w:rPr>
+              <w:t>(версия2 = 12, версия2.1 = 15)</w:t>
+            </w:r>
+          </w:p>
+        </w:tc>
+      </w:tr>
+      <w:tr>
+        <w:tc>
+          <w:tcPr>
+            <w:tcW w:w="1290" w:type="dxa"/>
+          </w:tcPr>
+          <w:p>
+            <w:pPr>
+              <w:rPr>
+                <w:lang w:val="ru-RU"/>
+              </w:rPr>
+            </w:pPr>
+            <w:r>
+              <w:rPr>
+                <w:lang w:val="ru-RU"/>
+              </w:rPr>
+              <w:t>44</w:t>
+            </w:r>
+          </w:p>
+        </w:tc>
+        <w:tc>
+          <w:tcPr>
+            <w:tcW w:w="1227" w:type="dxa"/>
+          </w:tcPr>
+          <w:p>
+            <w:r>
+              <w:t>4</w:t>
+            </w:r>
+          </w:p>
+        </w:tc>
+        <w:tc>
+          <w:tcPr>
+            <w:tcW w:w="1262" w:type="dxa"/>
+          </w:tcPr>
+          <w:p>
+            <w:r>
+              <w:t>int32_t</w:t>
+            </w:r>
+          </w:p>
+        </w:tc>
+        <w:tc>
+          <w:tcPr>
+            <w:tcW w:w="2613" w:type="dxa"/>
+          </w:tcPr>
+          <w:p>
+            <w:proofErr w:type="spellStart"/>
+            <w:r>
+              <w:t>encoderDirection</w:t>
+            </w:r>
+            <w:proofErr w:type="spellEnd"/>
+          </w:p>
+        </w:tc>
+        <w:tc>
+          <w:tcPr>
+            <w:tcW w:w="4704" w:type="dxa"/>
+          </w:tcPr>
+          <w:p>
+            <w:pPr>
+              <w:rPr>
+                <w:lang w:val="ru-RU"/>
+              </w:rPr>
+            </w:pPr>
+            <w:r>
+              <w:rPr>
+                <w:lang w:val="ru-RU"/>
+              </w:rPr>
+              <w:t xml:space="preserve">Направление возрастания значений </w:t>
+            </w:r>
+            <w:proofErr w:type="spellStart"/>
+            <w:r>
+              <w:rPr>
+                <w:lang w:val="ru-RU"/>
+              </w:rPr>
+              <w:t>энкодера</w:t>
+            </w:r>
+            <w:proofErr w:type="spellEnd"/>
+          </w:p>
+          <w:p>
+            <w:pPr>
+              <w:rPr>
+                <w:lang w:val="ru-RU"/>
+              </w:rPr>
+            </w:pPr>
+            <w:r>
+              <w:rPr>
+                <w:lang w:val="ru-RU"/>
+              </w:rPr>
+              <w:t>Значения 1 или -1</w:t>
+            </w:r>
+          </w:p>
+        </w:tc>
+      </w:tr>
+      <w:tr>
+        <w:tc>
+          <w:tcPr>
+            <w:tcW w:w="1290" w:type="dxa"/>
+          </w:tcPr>
+          <w:p>
+            <w:pPr>
+              <w:rPr>
+                <w:lang w:val="ru-RU"/>
+              </w:rPr>
+            </w:pPr>
+            <w:r>
+              <w:rPr>
+                <w:lang w:val="ru-RU"/>
+              </w:rPr>
+              <w:t>48</w:t>
+            </w:r>
+          </w:p>
+        </w:tc>
+        <w:tc>
+          <w:tcPr>
+            <w:tcW w:w="1227" w:type="dxa"/>
+          </w:tcPr>
+          <w:p>
+            <w:r>
+              <w:t>4</w:t>
+            </w:r>
+          </w:p>
+        </w:tc>
+        <w:tc>
+          <w:tcPr>
+            <w:tcW w:w="1262" w:type="dxa"/>
+          </w:tcPr>
+          <w:p>
+            <w:r>
+              <w:t>int32_t</w:t>
+            </w:r>
+          </w:p>
+        </w:tc>
+        <w:tc>
+          <w:tcPr>
+            <w:tcW w:w="2613" w:type="dxa"/>
+          </w:tcPr>
+          <w:p>
+            <w:proofErr w:type="spellStart"/>
+            <w:r>
+              <w:t>encoderOffset</w:t>
+            </w:r>
+            <w:proofErr w:type="spellEnd"/>
+          </w:p>
+        </w:tc>
+        <w:tc>
+          <w:tcPr>
+            <w:tcW w:w="4704" w:type="dxa"/>
+          </w:tcPr>
+          <w:p>
+            <w:pPr>
+              <w:rPr>
+                <w:lang w:val="ru-RU"/>
+              </w:rPr>
+            </w:pPr>
+            <w:r>
+              <w:rPr>
+                <w:lang w:val="ru-RU"/>
+              </w:rPr>
+              <w:t xml:space="preserve">Значение, добавляемое к значению </w:t>
+            </w:r>
+            <w:proofErr w:type="spellStart"/>
+            <w:r>
+              <w:rPr>
+                <w:lang w:val="ru-RU"/>
+              </w:rPr>
+              <w:t>энкодера</w:t>
+            </w:r>
+            <w:proofErr w:type="spellEnd"/>
+          </w:p>
+        </w:tc>
+      </w:tr>
+      <w:tr>
+        <w:tc>
+          <w:tcPr>
+            <w:tcW w:w="1290" w:type="dxa"/>
+          </w:tcPr>
+          <w:p>
+            <w:pPr>
+              <w:rPr>
+                <w:lang w:val="ru-RU"/>
+              </w:rPr>
+            </w:pPr>
+            <w:r>
+              <w:rPr>
+                <w:lang w:val="ru-RU"/>
+              </w:rPr>
+              <w:t>52</w:t>
+            </w:r>
+          </w:p>
+        </w:tc>
+        <w:tc>
+          <w:tcPr>
+            <w:tcW w:w="1227" w:type="dxa"/>
+          </w:tcPr>
+          <w:p>
+            <w:pPr>
+              <w:rPr>
+                <w:lang w:val="ru-RU"/>
+              </w:rPr>
+            </w:pPr>
+            <w:r>
+              <w:t>4</w:t>
+            </w:r>
+          </w:p>
+        </w:tc>
+        <w:tc>
+          <w:tcPr>
+            <w:tcW w:w="1262" w:type="dxa"/>
+          </w:tcPr>
+          <w:p>
+            <w:pPr>
+              <w:rPr>
+                <w:lang w:val="ru-RU"/>
+              </w:rPr>
+            </w:pPr>
+          </w:p>
+        </w:tc>
+        <w:tc>
+          <w:tcPr>
+            <w:tcW w:w="2613" w:type="dxa"/>
+          </w:tcPr>
+          <w:p>
+            <w:proofErr w:type="spellStart"/>
+            <w:r>
+              <w:t>forceSensorDirection</w:t>
+            </w:r>
+            <w:proofErr w:type="spellEnd"/>
+          </w:p>
+        </w:tc>
+        <w:tc>
+          <w:tcPr>
+            <w:tcW w:w="4704" w:type="dxa"/>
+          </w:tcPr>
+          <w:p>
+            <w:pPr>
+              <w:rPr>
+                <w:lang w:val="ru-RU"/>
+              </w:rPr>
+            </w:pPr>
+            <w:r>
+              <w:rPr>
+                <w:lang w:val="ru-RU"/>
+              </w:rPr>
+              <w:t>Знак датчика усилия</w:t>
+            </w:r>
+          </w:p>
+          <w:p>
+            <w:pPr>
+              <w:rPr>
+                <w:lang w:val="ru-RU"/>
+              </w:rPr>
+            </w:pPr>
+            <w:r>
+              <w:rPr>
+                <w:lang w:val="ru-RU"/>
+              </w:rPr>
+              <w:t>Значения 1 или -1</w:t>
+            </w:r>
+          </w:p>
+        </w:tc>
+      </w:tr>
+      <w:tr>
+        <w:tc>
+          <w:tcPr>
+            <w:tcW w:w="1290" w:type="dxa"/>
+          </w:tcPr>
+          <w:p>
+            <w:pPr>
+              <w:rPr>
+                <w:lang w:val="ru-RU"/>
+              </w:rPr>
+            </w:pPr>
+            <w:r>
+              <w:rPr>
+                <w:lang w:val="ru-RU"/>
+              </w:rPr>
+              <w:t>56</w:t>
+            </w:r>
+          </w:p>
+        </w:tc>
+        <w:tc>
+          <w:tcPr>
+            <w:tcW w:w="1227" w:type="dxa"/>
+          </w:tcPr>
+          <w:p>
+            <w:pPr>
+              <w:rPr>
+                <w:lang w:val="ru-RU"/>
+              </w:rPr>
+            </w:pPr>
+            <w:r>
+              <w:t>4</w:t>
+            </w:r>
+          </w:p>
+        </w:tc>
+        <w:tc>
+          <w:tcPr>
+            <w:tcW w:w="1262" w:type="dxa"/>
+          </w:tcPr>
+          <w:p>
+            <w:r>
+              <w:t>int32_t</w:t>
+            </w:r>
+          </w:p>
+        </w:tc>
+        <w:tc>
+          <w:tcPr>
+            <w:tcW w:w="2613" w:type="dxa"/>
+          </w:tcPr>
+          <w:p>
+            <w:pPr>
+              <w:rPr>
+                <w:lang w:val="ru-RU"/>
+              </w:rPr>
+            </w:pPr>
+            <w:proofErr w:type="spellStart"/>
+            <w:r>
+              <w:t>forceSensorOffset</w:t>
+            </w:r>
+            <w:proofErr w:type="spellEnd"/>
+          </w:p>
+        </w:tc>
+        <w:tc>
+          <w:tcPr>
+            <w:tcW w:w="4704" w:type="dxa"/>
+          </w:tcPr>
+          <w:p>
+            <w:pPr>
+              <w:rPr>
+                <w:lang w:val="ru-RU"/>
+              </w:rPr>
+            </w:pPr>
+            <w:r>
+              <w:rPr>
+                <w:lang w:val="ru-RU"/>
+              </w:rPr>
+              <w:t>Сдвиг датчика усилия</w:t>
+            </w:r>
+          </w:p>
+        </w:tc>
+      </w:tr>
+      <w:tr>
+        <w:tc>
+          <w:tcPr>
+            <w:tcW w:w="1290" w:type="dxa"/>
+          </w:tcPr>
+          <w:p>
+            <w:pPr>
+              <w:rPr>
+                <w:lang w:val="ru-RU"/>
+              </w:rPr>
+            </w:pPr>
+            <w:r>
+              <w:rPr>
+                <w:lang w:val="ru-RU"/>
+              </w:rPr>
+              <w:t>60</w:t>
+            </w:r>
+          </w:p>
+        </w:tc>
+        <w:tc>
+          <w:tcPr>
+            <w:tcW w:w="1227" w:type="dxa"/>
+          </w:tcPr>
+          <w:p>
+            <w:pPr>
+              <w:rPr>
+                <w:lang w:val="ru-RU"/>
+              </w:rPr>
+            </w:pPr>
+            <w:r>
+              <w:t>4</w:t>
+            </w:r>
+          </w:p>
+        </w:tc>
+        <w:tc>
+          <w:tcPr>
+            <w:tcW w:w="1262" w:type="dxa"/>
+          </w:tcPr>
+          <w:p>
+            <w:r>
+              <w:t>float</w:t>
+            </w:r>
+          </w:p>
+        </w:tc>
+        <w:tc>
+          <w:tcPr>
+            <w:tcW w:w="2613" w:type="dxa"/>
+          </w:tcPr>
+          <w:p>
+            <w:pPr>
+              <w:rPr>
+                <w:lang w:val="ru-RU"/>
+              </w:rPr>
+            </w:pPr>
+            <w:proofErr w:type="spellStart"/>
+            <w:r>
+              <w:t>forceSensor</w:t>
+            </w:r>
+            <w:r>
+              <w:t>Gain</w:t>
+            </w:r>
+            <w:proofErr w:type="spellEnd"/>
+          </w:p>
+        </w:tc>
+        <w:tc>
+          <w:tcPr>
+            <w:tcW w:w="4704" w:type="dxa"/>
+          </w:tcPr>
+          <w:p>
+            <w:pPr>
+              <w:rPr>
+                <w:lang w:val="ru-RU"/>
+              </w:rPr>
+            </w:pPr>
+            <w:r>
+              <w:rPr>
+                <w:lang w:val="ru-RU"/>
+              </w:rPr>
+              <w:t>Коэффициент п</w:t>
+            </w:r>
+            <w:r>
+              <w:rPr>
+                <w:lang w:val="ru-RU"/>
+              </w:rPr>
+              <w:t>ересчет</w:t>
+            </w:r>
+            <w:r>
+              <w:rPr>
+                <w:lang w:val="ru-RU"/>
+              </w:rPr>
+              <w:t>а</w:t>
+            </w:r>
+            <w:r>
+              <w:rPr>
+                <w:lang w:val="ru-RU"/>
+              </w:rPr>
+              <w:t xml:space="preserve"> первичных значений датчика усилия в граммы</w:t>
+            </w:r>
+          </w:p>
+        </w:tc>
+      </w:tr>
+      <w:tr>
+        <w:tc>
+          <w:tcPr>
+            <w:tcW w:w="1290" w:type="dxa"/>
+          </w:tcPr>
+          <w:p>
+            <w:pPr>
+              <w:rPr>
+                <w:lang w:val="ru-RU"/>
+              </w:rPr>
+            </w:pPr>
+          </w:p>
+        </w:tc>
+        <w:tc>
+          <w:tcPr>
+            <w:tcW w:w="1227" w:type="dxa"/>
+          </w:tcPr>
+          <w:p>
+            <w:pPr>
+              <w:rPr>
+                <w:lang w:val="ru-RU"/>
+              </w:rPr>
+            </w:pPr>
+          </w:p>
+        </w:tc>
+        <w:tc>
+          <w:tcPr>
+            <w:tcW w:w="1262" w:type="dxa"/>
+          </w:tcPr>
+          <w:p>
+            <w:pPr>
+              <w:rPr>
+                <w:lang w:val="ru-RU"/>
+              </w:rPr>
+            </w:pPr>
+          </w:p>
+        </w:tc>
+        <w:tc>
+          <w:tcPr>
+            <w:tcW w:w="2613" w:type="dxa"/>
+          </w:tcPr>
+          <w:p>
+            <w:pPr>
+              <w:rPr>
+                <w:lang w:val="ru-RU"/>
+              </w:rPr>
+            </w:pPr>
+          </w:p>
+        </w:tc>
+        <w:tc>
+          <w:tcPr>
+            <w:tcW w:w="4704" w:type="dxa"/>
+          </w:tcPr>
+          <w:p>
+            <w:pPr>
+              <w:rPr>
+                <w:lang w:val="ru-RU"/>
+              </w:rPr>
+            </w:pPr>
+          </w:p>
+        </w:tc>
+      </w:tr>
+      <w:tr>
+        <w:tc>
+          <w:tcPr>
+            <w:tcW w:w="1290" w:type="dxa"/>
+          </w:tcPr>
+          <w:p>
+            <w:pPr>
+              <w:rPr>
+                <w:lang w:val="ru-RU"/>
+              </w:rPr>
+            </w:pPr>
+          </w:p>
+        </w:tc>
+        <w:tc>
+          <w:tcPr>
+            <w:tcW w:w="1227" w:type="dxa"/>
+          </w:tcPr>
+          <w:p>
+            <w:pPr>
+              <w:rPr>
+                <w:lang w:val="ru-RU"/>
+              </w:rPr>
+            </w:pPr>
+          </w:p>
+        </w:tc>
+        <w:tc>
+          <w:tcPr>
+            <w:tcW w:w="1262" w:type="dxa"/>
+          </w:tcPr>
+          <w:p>
+            <w:pPr>
+              <w:rPr>
+                <w:lang w:val="ru-RU"/>
+              </w:rPr>
+            </w:pPr>
+          </w:p>
+        </w:tc>
+        <w:tc>
+          <w:tcPr>
+            <w:tcW w:w="2613" w:type="dxa"/>
+          </w:tcPr>
+          <w:p>
+            <w:pPr>
+              <w:rPr>
+                <w:lang w:val="ru-RU"/>
+              </w:rPr>
+            </w:pPr>
+          </w:p>
+        </w:tc>
+        <w:tc>
+          <w:tcPr>
+            <w:tcW w:w="4704" w:type="dxa"/>
+          </w:tcPr>
+          <w:p>
+            <w:pPr>
+              <w:rPr>
+                <w:lang w:val="ru-RU"/>
+              </w:rPr>
+            </w:pPr>
+          </w:p>
+        </w:tc>
+      </w:tr>
+      <w:tr>
+        <w:tc>
+          <w:tcPr>
+            <w:tcW w:w="1290" w:type="dxa"/>
+          </w:tcPr>
+          <w:p>
+            <w:pPr>
+              <w:rPr>
+                <w:lang w:val="ru-RU"/>
+              </w:rPr>
+            </w:pPr>
+            <w:r>
+              <w:rPr>
+                <w:lang w:val="ru-RU"/>
+              </w:rPr>
+              <w:t>Всего</w:t>
+            </w:r>
+            <w:r>
+              <w:rPr>
+                <w:lang w:val="ru-RU"/>
+              </w:rPr>
+              <w:t xml:space="preserve"> </w:t>
+            </w:r>
+            <w:r>
+              <w:rPr>
+                <w:lang w:val="ru-RU"/>
+              </w:rPr>
+              <w:t>64</w:t>
+            </w:r>
+            <w:bookmarkStart w:id="1" w:name="_GoBack"/>
+            <w:bookmarkEnd w:id="1"/>
+          </w:p>
+        </w:tc>
+        <w:tc>
+          <w:tcPr>
+            <w:tcW w:w="1227" w:type="dxa"/>
+          </w:tcPr>
+          <w:p>
+            <w:pPr>
+              <w:rPr>
+                <w:lang w:val="ru-RU"/>
+              </w:rPr>
+            </w:pPr>
+          </w:p>
+        </w:tc>
+        <w:tc>
+          <w:tcPr>
+            <w:tcW w:w="1262" w:type="dxa"/>
+          </w:tcPr>
+          <w:p>
+            <w:pPr>
+              <w:rPr>
+                <w:lang w:val="ru-RU"/>
+              </w:rPr>
+            </w:pPr>
+          </w:p>
+        </w:tc>
+        <w:tc>
+          <w:tcPr>
+            <w:tcW w:w="2613" w:type="dxa"/>
+          </w:tcPr>
+          <w:p>
+            <w:pPr>
+              <w:rPr>
+                <w:lang w:val="ru-RU"/>
+              </w:rPr>
+            </w:pPr>
+          </w:p>
+        </w:tc>
+        <w:tc>
+          <w:tcPr>
+            <w:tcW w:w="4704" w:type="dxa"/>
+          </w:tcPr>
+          <w:p>
+            <w:pPr>
+              <w:rPr>
+                <w:lang w:val="ru-RU"/>
+              </w:rPr>
+            </w:pPr>
+          </w:p>
+        </w:tc>
+      </w:tr>
+    </w:tbl>
+    <w:p>
+      <w:pPr>
+        <w:rPr>
+          <w:lang w:val="ru-RU"/>
+        </w:rPr>
+      </w:pPr>
+    </w:p>
     <w:p>
       <w:pPr>
         <w:pStyle w:val="Heading2"/>
@@ -33340,6 +35833,7 @@
               <w:rPr>
                 <w:lang w:val="ru-RU"/>
               </w:rPr>
+              <w:lastRenderedPageBreak/>
               <w:t>Смещение</w:t>
             </w:r>
           </w:p>
@@ -34541,13 +37035,6 @@
           <w:lang w:val="ru-RU"/>
         </w:rPr>
       </w:pPr>
-    </w:p>
-    <w:p>
-      <w:pPr>
-        <w:rPr>
-          <w:lang w:val="ru-RU"/>
-        </w:rPr>
-      </w:pPr>
       <w:r>
         <w:t>RTCU</w:t>
       </w:r>
@@ -34590,7 +37077,13 @@
       </w:r>
       <w:proofErr w:type="spellStart"/>
       <w:r>
-        <w:t>ReporMachineSettings</w:t>
+        <w:t>Repor</w:t>
+      </w:r>
+      <w:r>
+        <w:t>t</w:t>
+      </w:r>
+      <w:r>
+        <w:t>MachineSettings</w:t>
       </w:r>
       <w:proofErr w:type="spellEnd"/>
     </w:p>
@@ -34600,13 +37093,6 @@
           <w:lang w:val="ru-RU"/>
         </w:rPr>
       </w:pPr>
-    </w:p>
-    <w:p>
-      <w:pPr>
-        <w:rPr>
-          <w:lang w:val="ru-RU"/>
-        </w:rPr>
-      </w:pPr>
       <w:r>
         <w:rPr>
           <w:lang w:val="ru-RU"/>
@@ -34643,6 +37129,198 @@
         </w:rPr>
         <w:t>игнорируется.</w:t>
       </w:r>
+    </w:p>
+    <w:p>
+      <w:pPr>
+        <w:rPr>
+          <w:lang w:val="ru-RU"/>
+        </w:rPr>
+      </w:pPr>
+    </w:p>
+    <w:p>
+      <w:pPr>
+        <w:rPr>
+          <w:lang w:val="ru-RU"/>
+        </w:rPr>
+      </w:pPr>
+    </w:p>
+    <w:p>
+      <w:pPr>
+        <w:pStyle w:val="Heading2"/>
+        <w:rPr>
+          <w:rFonts w:ascii="Times New Roman" w:hAnsi="Times New Roman" w:cs="Times New Roman"/>
+          <w:i w:val="0"/>
+          <w:sz w:val="24"/>
+          <w:szCs w:val="24"/>
+          <w:lang w:val="ru-RU"/>
+        </w:rPr>
+      </w:pPr>
+      <w:r>
+        <w:rPr>
+          <w:rFonts w:ascii="Times New Roman" w:hAnsi="Times New Roman" w:cs="Times New Roman"/>
+          <w:i w:val="0"/>
+          <w:sz w:val="24"/>
+          <w:szCs w:val="24"/>
+        </w:rPr>
+        <w:t>TAG</w:t>
+      </w:r>
+      <w:r>
+        <w:rPr>
+          <w:rFonts w:ascii="Times New Roman" w:hAnsi="Times New Roman" w:cs="Times New Roman"/>
+          <w:i w:val="0"/>
+          <w:sz w:val="24"/>
+          <w:szCs w:val="24"/>
+          <w:lang w:val="ru-RU"/>
+        </w:rPr>
+        <w:t>_</w:t>
+      </w:r>
+      <w:proofErr w:type="spellStart"/>
+      <w:r>
+        <w:rPr>
+          <w:rFonts w:ascii="Times New Roman" w:hAnsi="Times New Roman" w:cs="Times New Roman"/>
+          <w:i w:val="0"/>
+          <w:sz w:val="24"/>
+          <w:szCs w:val="24"/>
+        </w:rPr>
+        <w:t>Load</w:t>
+      </w:r>
+      <w:r>
+        <w:rPr>
+          <w:rFonts w:ascii="Times New Roman" w:hAnsi="Times New Roman" w:cs="Times New Roman"/>
+          <w:i w:val="0"/>
+          <w:sz w:val="24"/>
+          <w:szCs w:val="24"/>
+        </w:rPr>
+        <w:t>MachineSettings</w:t>
+      </w:r>
+      <w:r>
+        <w:rPr>
+          <w:rFonts w:ascii="Times New Roman" w:hAnsi="Times New Roman" w:cs="Times New Roman"/>
+          <w:i w:val="0"/>
+          <w:sz w:val="24"/>
+          <w:szCs w:val="24"/>
+        </w:rPr>
+        <w:t>Extended</w:t>
+      </w:r>
+      <w:proofErr w:type="spellEnd"/>
+    </w:p>
+    <w:p>
+      <w:pPr>
+        <w:rPr>
+          <w:lang w:val="ru-RU"/>
+        </w:rPr>
+      </w:pPr>
+    </w:p>
+    <w:p>
+      <w:pPr>
+        <w:rPr>
+          <w:lang w:val="ru-RU"/>
+        </w:rPr>
+      </w:pPr>
+      <w:r>
+        <w:t>RTCU</w:t>
+      </w:r>
+      <w:r>
+        <w:rPr>
+          <w:lang w:val="ru-RU"/>
+        </w:rPr>
+        <w:t xml:space="preserve"> принимает это сообщение когда находится в режиме </w:t>
+      </w:r>
+      <w:r>
+        <w:t>WAITING</w:t>
+      </w:r>
+      <w:r>
+        <w:rPr>
+          <w:lang w:val="ru-RU"/>
+        </w:rPr>
+        <w:t>.</w:t>
+      </w:r>
+    </w:p>
+    <w:p>
+      <w:pPr>
+        <w:rPr>
+          <w:lang w:val="ru-RU"/>
+        </w:rPr>
+      </w:pPr>
+      <w:r>
+        <w:rPr>
+          <w:lang w:val="ru-RU"/>
+        </w:rPr>
+        <w:t xml:space="preserve">Формат поля данных описан в сообщении </w:t>
+      </w:r>
+      <w:r>
+        <w:t>TAG</w:t>
+      </w:r>
+      <w:r>
+        <w:rPr>
+          <w:lang w:val="ru-RU"/>
+        </w:rPr>
+        <w:t>_</w:t>
+      </w:r>
+      <w:proofErr w:type="spellStart"/>
+      <w:r>
+        <w:t>Repor</w:t>
+      </w:r>
+      <w:r>
+        <w:t>t</w:t>
+      </w:r>
+      <w:r>
+        <w:t>MachineSettings</w:t>
+      </w:r>
+      <w:r>
+        <w:t>Extended</w:t>
+      </w:r>
+      <w:proofErr w:type="spellEnd"/>
+    </w:p>
+    <w:p>
+      <w:pPr>
+        <w:rPr>
+          <w:lang w:val="ru-RU"/>
+        </w:rPr>
+      </w:pPr>
+      <w:r>
+        <w:rPr>
+          <w:lang w:val="ru-RU"/>
+        </w:rPr>
+        <w:t xml:space="preserve">Сообщение принимается только на диагностическом порту </w:t>
+      </w:r>
+      <w:r>
+        <w:t>RTCU</w:t>
+      </w:r>
+      <w:r>
+        <w:rPr>
+          <w:lang w:val="ru-RU"/>
+        </w:rPr>
+        <w:t xml:space="preserve">. </w:t>
+      </w:r>
+      <w:r>
+        <w:rPr>
+          <w:lang w:val="ru-RU"/>
+        </w:rPr>
+        <w:t xml:space="preserve">Сообщение от </w:t>
+      </w:r>
+      <w:r>
+        <w:t>HMI</w:t>
+      </w:r>
+      <w:r>
+        <w:rPr>
+          <w:lang w:val="ru-RU"/>
+        </w:rPr>
+        <w:t xml:space="preserve"> </w:t>
+      </w:r>
+      <w:r>
+        <w:rPr>
+          <w:lang w:val="ru-RU"/>
+        </w:rPr>
+        <w:t>игнорируется.</w:t>
+      </w:r>
+    </w:p>
+    <w:p>
+      <w:pPr>
+        <w:rPr>
+          <w:lang w:val="ru-RU"/>
+        </w:rPr>
+      </w:pPr>
     </w:p>
     <w:p>
       <w:pPr>
@@ -34712,6 +37390,7 @@
         <w:rPr>
           <w:lang w:val="ru-RU"/>
         </w:rPr>
+        <w:lastRenderedPageBreak/>
         <w:t xml:space="preserve">Переводит </w:t>
       </w:r>
       <w:r>
@@ -34824,7 +37503,6 @@
         <w:rPr>
           <w:lang w:val="ru-RU"/>
         </w:rPr>
-        <w:lastRenderedPageBreak/>
         <w:t xml:space="preserve">Переводит </w:t>
       </w:r>
       <w:r>
@@ -35720,6 +38398,7 @@
           <w:iCs w:val="0"/>
           <w:sz w:val="24"/>
         </w:rPr>
+        <w:lastRenderedPageBreak/>
         <w:t>TAG</w:t>
       </w:r>
       <w:r>
@@ -36689,8 +39368,6 @@
           <w:lang w:val="ru-RU"/>
         </w:rPr>
       </w:pPr>
-      <w:bookmarkStart w:id="1" w:name="_GoBack"/>
-      <w:bookmarkEnd w:id="1"/>
     </w:p>
     <w:p>
       <w:pPr>
@@ -37465,7 +40142,7 @@
         <w:rStyle w:val="PageNumber"/>
         <w:noProof/>
       </w:rPr>
-      <w:t>45</w:t>
+      <w:t>47</w:t>
     </w:r>
     <w:r>
       <w:rPr>

</xml_diff>

<commit_message>
Add MachineSettingsExtended feature to RTCUDiagnostic[F
</commit_message>
<xml_diff>
--- a/Docs/RF2 протокол связи.docx
+++ b/Docs/RF2 протокол связи.docx
@@ -539,7 +539,7 @@
           <v:shape id="_x0000_i1025" type="#_x0000_t75" style="width:487pt;height:631.7pt" o:ole="">
             <v:imagedata r:id="rId7" o:title=""/>
           </v:shape>
-          <o:OLEObject Type="Embed" ProgID="Visio.Drawing.15" ShapeID="_x0000_i1025" DrawAspect="Content" ObjectID="_1544415944" r:id="rId8"/>
+          <o:OLEObject Type="Embed" ProgID="Visio.Drawing.15" ShapeID="_x0000_i1025" DrawAspect="Content" ObjectID="_1544503364" r:id="rId8"/>
         </w:object>
       </w:r>
     </w:p>
@@ -1204,7 +1204,7 @@
           <v:shape id="_x0000_i1026" type="#_x0000_t75" style="width:456.45pt;height:143.3pt" o:ole="">
             <v:imagedata r:id="rId9" o:title=""/>
           </v:shape>
-          <o:OLEObject Type="Embed" ProgID="Visio.Drawing.15" ShapeID="_x0000_i1026" DrawAspect="Content" ObjectID="_1544415945" r:id="rId10"/>
+          <o:OLEObject Type="Embed" ProgID="Visio.Drawing.15" ShapeID="_x0000_i1026" DrawAspect="Content" ObjectID="_1544503365" r:id="rId10"/>
         </w:object>
       </w:r>
     </w:p>
@@ -7840,7 +7840,7 @@
           <v:shape id="_x0000_i1027" type="#_x0000_t75" style="width:537.3pt;height:734.25pt" o:ole="">
             <v:imagedata r:id="rId11" o:title=""/>
           </v:shape>
-          <o:OLEObject Type="Embed" ProgID="Visio.Drawing.15" ShapeID="_x0000_i1027" DrawAspect="Content" ObjectID="_1544415946" r:id="rId12"/>
+          <o:OLEObject Type="Embed" ProgID="Visio.Drawing.15" ShapeID="_x0000_i1027" DrawAspect="Content" ObjectID="_1544503366" r:id="rId12"/>
         </w:object>
       </w:r>
     </w:p>
@@ -8497,7 +8497,7 @@
           <v:shape id="_x0000_i1028" type="#_x0000_t75" style="width:554.95pt;height:731.55pt" o:ole="">
             <v:imagedata r:id="rId13" o:title=""/>
           </v:shape>
-          <o:OLEObject Type="Embed" ProgID="Visio.Drawing.15" ShapeID="_x0000_i1028" DrawAspect="Content" ObjectID="_1544415947" r:id="rId14"/>
+          <o:OLEObject Type="Embed" ProgID="Visio.Drawing.15" ShapeID="_x0000_i1028" DrawAspect="Content" ObjectID="_1544503367" r:id="rId14"/>
         </w:object>
       </w:r>
       <w:r>
@@ -12194,7 +12194,7 @@
           <v:shape id="_x0000_i1029" type="#_x0000_t75" style="width:237.05pt;height:734.95pt" o:ole="">
             <v:imagedata r:id="rId15" o:title=""/>
           </v:shape>
-          <o:OLEObject Type="Embed" ProgID="Visio.Drawing.15" ShapeID="_x0000_i1029" DrawAspect="Content" ObjectID="_1544415948" r:id="rId16"/>
+          <o:OLEObject Type="Embed" ProgID="Visio.Drawing.15" ShapeID="_x0000_i1029" DrawAspect="Content" ObjectID="_1544503368" r:id="rId16"/>
         </w:object>
       </w:r>
     </w:p>
@@ -15334,10 +15334,7 @@
           <w:p>
             <w:proofErr w:type="spellStart"/>
             <w:r>
-              <w:t>TAG_Load</w:t>
-            </w:r>
-            <w:r>
-              <w:t>MachineSettings</w:t>
+              <w:t>TAG_LoadMachineSettings</w:t>
             </w:r>
             <w:r>
               <w:t>Extended</w:t>
@@ -34243,10 +34240,7 @@
               <w:t>См.</w:t>
             </w:r>
             <w:r>
-              <w:t xml:space="preserve"> </w:t>
-            </w:r>
-            <w:r>
-              <w:t>TAG</w:t>
+              <w:t xml:space="preserve"> TAG</w:t>
             </w:r>
             <w:r>
               <w:rPr>
@@ -35295,6 +35289,11 @@
                 <w:lang w:val="ru-RU"/>
               </w:rPr>
             </w:pPr>
+            <w:r>
+              <w:t>int32_t</w:t>
+            </w:r>
+            <w:bookmarkStart w:id="1" w:name="_GoBack"/>
+            <w:bookmarkEnd w:id="1"/>
           </w:p>
         </w:tc>
         <w:tc>
@@ -35477,10 +35476,7 @@
             </w:pPr>
             <w:proofErr w:type="spellStart"/>
             <w:r>
-              <w:t>forceSensor</w:t>
-            </w:r>
-            <w:r>
-              <w:t>Gain</w:t>
+              <w:t>forceSensorGain</w:t>
             </w:r>
             <w:proofErr w:type="spellEnd"/>
           </w:p>
@@ -35675,8 +35671,6 @@
               </w:rPr>
               <w:t>64</w:t>
             </w:r>
-            <w:bookmarkStart w:id="1" w:name="_GoBack"/>
-            <w:bookmarkEnd w:id="1"/>
           </w:p>
         </w:tc>
         <w:tc>

</xml_diff>

<commit_message>
Add ServoCommand field to ReportServoMode
</commit_message>
<xml_diff>
--- a/Docs/RF2 протокол связи.docx
+++ b/Docs/RF2 протокол связи.docx
@@ -570,10 +570,10 @@
             <v:path o:extrusionok="f" gradientshapeok="t" o:connecttype="rect"/>
             <o:lock v:ext="edit" aspectratio="t"/>
           </v:shapetype>
-          <v:shape id="_x0000_i1025" type="#_x0000_t75" style="width:486.75pt;height:631.5pt" o:ole="">
+          <v:shape id="_x0000_i1025" type="#_x0000_t75" style="width:487pt;height:631.7pt" o:ole="">
             <v:imagedata r:id="rId7" o:title=""/>
           </v:shape>
-          <o:OLEObject Type="Embed" ProgID="Visio.Drawing.15" ShapeID="_x0000_i1025" DrawAspect="Content" ObjectID="_1545729335" r:id="rId8"/>
+          <o:OLEObject Type="Embed" ProgID="Visio.Drawing.15" ShapeID="_x0000_i1025" DrawAspect="Content" ObjectID="_1545944531" r:id="rId8"/>
         </w:object>
       </w:r>
     </w:p>
@@ -1235,10 +1235,10 @@
       </w:pPr>
       <w:r>
         <w:object w:dxaOrig="9105" w:dyaOrig="2865">
-          <v:shape id="_x0000_i1026" type="#_x0000_t75" style="width:456.75pt;height:143.25pt" o:ole="">
+          <v:shape id="_x0000_i1026" type="#_x0000_t75" style="width:456.45pt;height:143.3pt" o:ole="">
             <v:imagedata r:id="rId9" o:title=""/>
           </v:shape>
-          <o:OLEObject Type="Embed" ProgID="Visio.Drawing.15" ShapeID="_x0000_i1026" DrawAspect="Content" ObjectID="_1545729336" r:id="rId10"/>
+          <o:OLEObject Type="Embed" ProgID="Visio.Drawing.15" ShapeID="_x0000_i1026" DrawAspect="Content" ObjectID="_1545944532" r:id="rId10"/>
         </w:object>
       </w:r>
     </w:p>
@@ -4439,6 +4439,11 @@
       <w:proofErr w:type="spellEnd"/>
     </w:p>
     <w:p>
+      <w:pPr>
+        <w:rPr>
+          <w:lang w:val="ru-RU"/>
+        </w:rPr>
+      </w:pPr>
       <w:proofErr w:type="spellStart"/>
       <w:proofErr w:type="gramStart"/>
       <w:r>
@@ -4447,6 +4452,9 @@
       <w:proofErr w:type="spellEnd"/>
       <w:proofErr w:type="gramEnd"/>
       <w:r>
+        <w:rPr>
+          <w:lang w:val="ru-RU"/>
+        </w:rPr>
         <w:t xml:space="preserve"> – </w:t>
       </w:r>
       <w:r>
@@ -4456,6 +4464,9 @@
         <w:t>первичное</w:t>
       </w:r>
       <w:r>
+        <w:rPr>
+          <w:lang w:val="ru-RU"/>
+        </w:rPr>
         <w:t xml:space="preserve"> </w:t>
       </w:r>
       <w:r>
@@ -4465,6 +4476,9 @@
         <w:t>значение</w:t>
       </w:r>
       <w:r>
+        <w:rPr>
+          <w:lang w:val="ru-RU"/>
+        </w:rPr>
         <w:t xml:space="preserve"> </w:t>
       </w:r>
     </w:p>
@@ -7837,10 +7851,10 @@
       </w:pPr>
       <w:r>
         <w:object w:dxaOrig="17325" w:dyaOrig="23686">
-          <v:shape id="_x0000_i1027" type="#_x0000_t75" style="width:537pt;height:734.25pt" o:ole="">
+          <v:shape id="_x0000_i1027" type="#_x0000_t75" style="width:537.3pt;height:734.25pt" o:ole="">
             <v:imagedata r:id="rId11" o:title=""/>
           </v:shape>
-          <o:OLEObject Type="Embed" ProgID="Visio.Drawing.15" ShapeID="_x0000_i1027" DrawAspect="Content" ObjectID="_1545729337" r:id="rId12"/>
+          <o:OLEObject Type="Embed" ProgID="Visio.Drawing.15" ShapeID="_x0000_i1027" DrawAspect="Content" ObjectID="_1545944533" r:id="rId12"/>
         </w:object>
       </w:r>
     </w:p>
@@ -8494,10 +8508,10 @@
       </w:pPr>
       <w:r>
         <w:object w:dxaOrig="15931" w:dyaOrig="21001">
-          <v:shape id="_x0000_i1028" type="#_x0000_t75" style="width:555pt;height:732pt" o:ole="">
+          <v:shape id="_x0000_i1028" type="#_x0000_t75" style="width:554.95pt;height:731.55pt" o:ole="">
             <v:imagedata r:id="rId13" o:title=""/>
           </v:shape>
-          <o:OLEObject Type="Embed" ProgID="Visio.Drawing.15" ShapeID="_x0000_i1028" DrawAspect="Content" ObjectID="_1545729338" r:id="rId14"/>
+          <o:OLEObject Type="Embed" ProgID="Visio.Drawing.15" ShapeID="_x0000_i1028" DrawAspect="Content" ObjectID="_1545944534" r:id="rId14"/>
         </w:object>
       </w:r>
       <w:r>
@@ -12191,10 +12205,10 @@
       </w:pPr>
       <w:r>
         <w:object w:dxaOrig="7440" w:dyaOrig="23011">
-          <v:shape id="_x0000_i1029" type="#_x0000_t75" style="width:237pt;height:735pt" o:ole="">
+          <v:shape id="_x0000_i1029" type="#_x0000_t75" style="width:237.05pt;height:734.95pt" o:ole="">
             <v:imagedata r:id="rId15" o:title=""/>
           </v:shape>
-          <o:OLEObject Type="Embed" ProgID="Visio.Drawing.15" ShapeID="_x0000_i1029" DrawAspect="Content" ObjectID="_1545729339" r:id="rId16"/>
+          <o:OLEObject Type="Embed" ProgID="Visio.Drawing.15" ShapeID="_x0000_i1029" DrawAspect="Content" ObjectID="_1545944535" r:id="rId16"/>
         </w:object>
       </w:r>
     </w:p>
@@ -32047,6 +32061,11 @@
     </w:p>
     <w:p/>
     <w:p>
+      <w:pPr>
+        <w:rPr>
+          <w:lang w:val="ru-RU"/>
+        </w:rPr>
+      </w:pPr>
       <w:r>
         <w:rPr>
           <w:lang w:val="ru-RU"/>
@@ -32054,6 +32073,9 @@
         <w:t>Сообщение</w:t>
       </w:r>
       <w:r>
+        <w:rPr>
+          <w:lang w:val="ru-RU"/>
+        </w:rPr>
         <w:t xml:space="preserve"> </w:t>
       </w:r>
       <w:r>
@@ -32063,6 +32085,9 @@
         <w:t>высылается</w:t>
       </w:r>
       <w:r>
+        <w:rPr>
+          <w:lang w:val="ru-RU"/>
+        </w:rPr>
         <w:t xml:space="preserve"> </w:t>
       </w:r>
       <w:r>
@@ -32072,22 +32097,29 @@
         <w:t>каждые</w:t>
       </w:r>
       <w:r>
+        <w:rPr>
+          <w:lang w:val="ru-RU"/>
+        </w:rPr>
         <w:t xml:space="preserve"> </w:t>
       </w:r>
       <w:proofErr w:type="gramStart"/>
       <w:r>
+        <w:rPr>
+          <w:lang w:val="ru-RU"/>
+        </w:rPr>
         <w:t>1000</w:t>
       </w:r>
-      <w:proofErr w:type="spellStart"/>
       <w:r>
         <w:rPr>
           <w:lang w:val="ru-RU"/>
         </w:rPr>
         <w:t>мс</w:t>
       </w:r>
-      <w:proofErr w:type="spellEnd"/>
       <w:proofErr w:type="gramEnd"/>
       <w:r>
+        <w:rPr>
+          <w:lang w:val="ru-RU"/>
+        </w:rPr>
         <w:t xml:space="preserve"> </w:t>
       </w:r>
       <w:r>
@@ -32097,12 +32129,18 @@
         <w:t>когда</w:t>
       </w:r>
       <w:r>
+        <w:rPr>
+          <w:lang w:val="ru-RU"/>
+        </w:rPr>
         <w:t xml:space="preserve"> </w:t>
       </w:r>
       <w:r>
         <w:t>RTCU</w:t>
       </w:r>
       <w:r>
+        <w:rPr>
+          <w:lang w:val="ru-RU"/>
+        </w:rPr>
         <w:t xml:space="preserve"> </w:t>
       </w:r>
       <w:r>
@@ -32112,6 +32150,9 @@
         <w:t>находится</w:t>
       </w:r>
       <w:r>
+        <w:rPr>
+          <w:lang w:val="ru-RU"/>
+        </w:rPr>
         <w:t xml:space="preserve"> </w:t>
       </w:r>
       <w:r>
@@ -32121,6 +32162,9 @@
         <w:t>в</w:t>
       </w:r>
       <w:r>
+        <w:rPr>
+          <w:lang w:val="ru-RU"/>
+        </w:rPr>
         <w:t xml:space="preserve"> </w:t>
       </w:r>
       <w:r>
@@ -32130,16 +32174,28 @@
         <w:t>режиме</w:t>
       </w:r>
       <w:r>
+        <w:rPr>
+          <w:lang w:val="ru-RU"/>
+        </w:rPr>
         <w:t xml:space="preserve"> </w:t>
       </w:r>
       <w:r>
         <w:t>WAITING</w:t>
       </w:r>
       <w:r>
+        <w:rPr>
+          <w:lang w:val="ru-RU"/>
+        </w:rPr>
         <w:t>.</w:t>
       </w:r>
     </w:p>
-    <w:p/>
+    <w:p>
+      <w:pPr>
+        <w:rPr>
+          <w:lang w:val="ru-RU"/>
+        </w:rPr>
+      </w:pPr>
+    </w:p>
     <w:p>
       <w:pPr>
         <w:rPr>
@@ -40390,7 +40446,7 @@
         </w:tc>
         <w:tc>
           <w:tcPr>
-            <w:tcW w:w="1238" w:type="dxa"/>
+            <w:tcW w:w="1235" w:type="dxa"/>
           </w:tcPr>
           <w:p>
             <w:pPr>
@@ -40421,7 +40477,7 @@
         </w:tc>
         <w:tc>
           <w:tcPr>
-            <w:tcW w:w="1280" w:type="dxa"/>
+            <w:tcW w:w="1277" w:type="dxa"/>
           </w:tcPr>
           <w:p>
             <w:pPr>
@@ -40439,7 +40495,7 @@
         </w:tc>
         <w:tc>
           <w:tcPr>
-            <w:tcW w:w="2582" w:type="dxa"/>
+            <w:tcW w:w="2616" w:type="dxa"/>
           </w:tcPr>
           <w:p>
             <w:pPr>
@@ -40457,7 +40513,7 @@
         </w:tc>
         <w:tc>
           <w:tcPr>
-            <w:tcW w:w="4706" w:type="dxa"/>
+            <w:tcW w:w="4678" w:type="dxa"/>
           </w:tcPr>
           <w:p>
             <w:pPr>
@@ -40495,7 +40551,7 @@
         </w:tc>
         <w:tc>
           <w:tcPr>
-            <w:tcW w:w="1238" w:type="dxa"/>
+            <w:tcW w:w="1235" w:type="dxa"/>
           </w:tcPr>
           <w:p>
             <w:r>
@@ -40505,7 +40561,7 @@
         </w:tc>
         <w:tc>
           <w:tcPr>
-            <w:tcW w:w="1280" w:type="dxa"/>
+            <w:tcW w:w="1277" w:type="dxa"/>
           </w:tcPr>
           <w:p>
             <w:pPr>
@@ -40529,7 +40585,7 @@
         </w:tc>
         <w:tc>
           <w:tcPr>
-            <w:tcW w:w="2582" w:type="dxa"/>
+            <w:tcW w:w="2616" w:type="dxa"/>
           </w:tcPr>
           <w:p>
             <w:proofErr w:type="spellStart"/>
@@ -40541,7 +40597,7 @@
         </w:tc>
         <w:tc>
           <w:tcPr>
-            <w:tcW w:w="4706" w:type="dxa"/>
+            <w:tcW w:w="4678" w:type="dxa"/>
           </w:tcPr>
           <w:p>
             <w:pPr>
@@ -40577,7 +40633,7 @@
         </w:tc>
         <w:tc>
           <w:tcPr>
-            <w:tcW w:w="1238" w:type="dxa"/>
+            <w:tcW w:w="1235" w:type="dxa"/>
           </w:tcPr>
           <w:p>
             <w:r>
@@ -40587,7 +40643,7 @@
         </w:tc>
         <w:tc>
           <w:tcPr>
-            <w:tcW w:w="1280" w:type="dxa"/>
+            <w:tcW w:w="1277" w:type="dxa"/>
           </w:tcPr>
           <w:p>
             <w:proofErr w:type="spellStart"/>
@@ -40599,7 +40655,7 @@
         </w:tc>
         <w:tc>
           <w:tcPr>
-            <w:tcW w:w="2582" w:type="dxa"/>
+            <w:tcW w:w="2616" w:type="dxa"/>
           </w:tcPr>
           <w:p>
             <w:pPr>
@@ -40616,7 +40672,7 @@
         </w:tc>
         <w:tc>
           <w:tcPr>
-            <w:tcW w:w="4706" w:type="dxa"/>
+            <w:tcW w:w="4678" w:type="dxa"/>
           </w:tcPr>
           <w:p>
             <w:pPr>
@@ -40753,7 +40809,7 @@
         </w:tc>
         <w:tc>
           <w:tcPr>
-            <w:tcW w:w="1238" w:type="dxa"/>
+            <w:tcW w:w="1235" w:type="dxa"/>
           </w:tcPr>
           <w:p>
             <w:pPr>
@@ -40771,7 +40827,7 @@
         </w:tc>
         <w:tc>
           <w:tcPr>
-            <w:tcW w:w="1280" w:type="dxa"/>
+            <w:tcW w:w="1277" w:type="dxa"/>
           </w:tcPr>
           <w:p>
             <w:r>
@@ -40784,7 +40840,7 @@
         </w:tc>
         <w:tc>
           <w:tcPr>
-            <w:tcW w:w="2582" w:type="dxa"/>
+            <w:tcW w:w="2616" w:type="dxa"/>
           </w:tcPr>
           <w:p>
             <w:proofErr w:type="spellStart"/>
@@ -40799,7 +40855,7 @@
         </w:tc>
         <w:tc>
           <w:tcPr>
-            <w:tcW w:w="4706" w:type="dxa"/>
+            <w:tcW w:w="4678" w:type="dxa"/>
           </w:tcPr>
           <w:p>
             <w:pPr>
@@ -40831,7 +40887,7 @@
         </w:tc>
         <w:tc>
           <w:tcPr>
-            <w:tcW w:w="1238" w:type="dxa"/>
+            <w:tcW w:w="1235" w:type="dxa"/>
           </w:tcPr>
           <w:p>
             <w:r>
@@ -40841,7 +40897,7 @@
         </w:tc>
         <w:tc>
           <w:tcPr>
-            <w:tcW w:w="1280" w:type="dxa"/>
+            <w:tcW w:w="1277" w:type="dxa"/>
           </w:tcPr>
           <w:p>
             <w:r>
@@ -40851,7 +40907,7 @@
         </w:tc>
         <w:tc>
           <w:tcPr>
-            <w:tcW w:w="2582" w:type="dxa"/>
+            <w:tcW w:w="2616" w:type="dxa"/>
           </w:tcPr>
           <w:p>
             <w:proofErr w:type="spellStart"/>
@@ -40863,7 +40919,629 @@
         </w:tc>
         <w:tc>
           <w:tcPr>
-            <w:tcW w:w="4706" w:type="dxa"/>
+            <w:tcW w:w="4678" w:type="dxa"/>
+          </w:tcPr>
+          <w:p>
+            <w:pPr>
+              <w:rPr>
+                <w:lang w:val="ru-RU"/>
+              </w:rPr>
+            </w:pPr>
+          </w:p>
+        </w:tc>
+      </w:tr>
+      <w:tr>
+        <w:tc>
+          <w:tcPr>
+            <w:tcW w:w="1290" w:type="dxa"/>
+          </w:tcPr>
+          <w:p>
+            <w:r>
+              <w:t>12</w:t>
+            </w:r>
+          </w:p>
+        </w:tc>
+        <w:tc>
+          <w:tcPr>
+            <w:tcW w:w="1235" w:type="dxa"/>
+          </w:tcPr>
+          <w:p>
+            <w:r>
+              <w:t>1</w:t>
+            </w:r>
+          </w:p>
+        </w:tc>
+        <w:tc>
+          <w:tcPr>
+            <w:tcW w:w="1277" w:type="dxa"/>
+          </w:tcPr>
+          <w:p>
+            <w:r>
+              <w:t>uint8_t</w:t>
+            </w:r>
+          </w:p>
+        </w:tc>
+        <w:tc>
+          <w:tcPr>
+            <w:tcW w:w="2616" w:type="dxa"/>
+          </w:tcPr>
+          <w:p>
+            <w:proofErr w:type="spellStart"/>
+            <w:r>
+              <w:t>modeAfter</w:t>
+            </w:r>
+            <w:proofErr w:type="spellEnd"/>
+          </w:p>
+        </w:tc>
+        <w:tc>
+          <w:tcPr>
+            <w:tcW w:w="4678" w:type="dxa"/>
+          </w:tcPr>
+          <w:p>
+            <w:pPr>
+              <w:rPr>
+                <w:lang w:val="ru-RU"/>
+              </w:rPr>
+            </w:pPr>
+          </w:p>
+        </w:tc>
+      </w:tr>
+      <w:tr>
+        <w:tc>
+          <w:tcPr>
+            <w:tcW w:w="1290" w:type="dxa"/>
+          </w:tcPr>
+          <w:p>
+            <w:r>
+              <w:t>13</w:t>
+            </w:r>
+          </w:p>
+        </w:tc>
+        <w:tc>
+          <w:tcPr>
+            <w:tcW w:w="1235" w:type="dxa"/>
+          </w:tcPr>
+          <w:p>
+            <w:r>
+              <w:t>1</w:t>
+            </w:r>
+          </w:p>
+        </w:tc>
+        <w:tc>
+          <w:tcPr>
+            <w:tcW w:w="1277" w:type="dxa"/>
+          </w:tcPr>
+          <w:p>
+            <w:r>
+              <w:t>uint8_t</w:t>
+            </w:r>
+          </w:p>
+        </w:tc>
+        <w:tc>
+          <w:tcPr>
+            <w:tcW w:w="2616" w:type="dxa"/>
+          </w:tcPr>
+          <w:p>
+            <w:proofErr w:type="spellStart"/>
+            <w:r>
+              <w:t>submodeAfter</w:t>
+            </w:r>
+            <w:proofErr w:type="spellEnd"/>
+          </w:p>
+        </w:tc>
+        <w:tc>
+          <w:tcPr>
+            <w:tcW w:w="4678" w:type="dxa"/>
+          </w:tcPr>
+          <w:p>
+            <w:pPr>
+              <w:rPr>
+                <w:lang w:val="ru-RU"/>
+              </w:rPr>
+            </w:pPr>
+          </w:p>
+        </w:tc>
+      </w:tr>
+      <w:tr>
+        <w:tc>
+          <w:tcPr>
+            <w:tcW w:w="1290" w:type="dxa"/>
+          </w:tcPr>
+          <w:p>
+            <w:r>
+              <w:t>14</w:t>
+            </w:r>
+          </w:p>
+        </w:tc>
+        <w:tc>
+          <w:tcPr>
+            <w:tcW w:w="1235" w:type="dxa"/>
+          </w:tcPr>
+          <w:p>
+            <w:r>
+              <w:t>4</w:t>
+            </w:r>
+          </w:p>
+        </w:tc>
+        <w:tc>
+          <w:tcPr>
+            <w:tcW w:w="1277" w:type="dxa"/>
+          </w:tcPr>
+          <w:p>
+            <w:r>
+              <w:t>float</w:t>
+            </w:r>
+          </w:p>
+        </w:tc>
+        <w:tc>
+          <w:tcPr>
+            <w:tcW w:w="2616" w:type="dxa"/>
+          </w:tcPr>
+          <w:p>
+            <w:proofErr w:type="spellStart"/>
+            <w:r>
+              <w:t>servoFrequencyPositive</w:t>
+            </w:r>
+            <w:proofErr w:type="spellEnd"/>
+          </w:p>
+        </w:tc>
+        <w:tc>
+          <w:tcPr>
+            <w:tcW w:w="4678" w:type="dxa"/>
+          </w:tcPr>
+          <w:p>
+            <w:pPr>
+              <w:rPr>
+                <w:lang w:val="ru-RU"/>
+              </w:rPr>
+            </w:pPr>
+            <w:r>
+              <w:rPr>
+                <w:lang w:val="ru-RU"/>
+              </w:rPr>
+              <w:t xml:space="preserve">Последняя вписанная в </w:t>
+            </w:r>
+            <w:r>
+              <w:t>SERVO</w:t>
+            </w:r>
+            <w:r>
+              <w:rPr>
+                <w:lang w:val="ru-RU"/>
+              </w:rPr>
+              <w:t xml:space="preserve"> </w:t>
+            </w:r>
+            <w:r>
+              <w:rPr>
+                <w:lang w:val="ru-RU"/>
+              </w:rPr>
+              <w:t>частота</w:t>
+            </w:r>
+          </w:p>
+        </w:tc>
+      </w:tr>
+      <w:tr>
+        <w:tc>
+          <w:tcPr>
+            <w:tcW w:w="1290" w:type="dxa"/>
+          </w:tcPr>
+          <w:p>
+            <w:r>
+              <w:t>18</w:t>
+            </w:r>
+          </w:p>
+        </w:tc>
+        <w:tc>
+          <w:tcPr>
+            <w:tcW w:w="1235" w:type="dxa"/>
+          </w:tcPr>
+          <w:p>
+            <w:r>
+              <w:t>4</w:t>
+            </w:r>
+          </w:p>
+        </w:tc>
+        <w:tc>
+          <w:tcPr>
+            <w:tcW w:w="1277" w:type="dxa"/>
+          </w:tcPr>
+          <w:p>
+            <w:r>
+              <w:t>float</w:t>
+            </w:r>
+          </w:p>
+        </w:tc>
+        <w:tc>
+          <w:tcPr>
+            <w:tcW w:w="2616" w:type="dxa"/>
+          </w:tcPr>
+          <w:p>
+            <w:proofErr w:type="spellStart"/>
+            <w:r>
+              <w:t>servoFrequencyNegative</w:t>
+            </w:r>
+            <w:proofErr w:type="spellEnd"/>
+          </w:p>
+        </w:tc>
+        <w:tc>
+          <w:tcPr>
+            <w:tcW w:w="4678" w:type="dxa"/>
+          </w:tcPr>
+          <w:p>
+            <w:pPr>
+              <w:rPr>
+                <w:lang w:val="ru-RU"/>
+              </w:rPr>
+            </w:pPr>
+          </w:p>
+        </w:tc>
+      </w:tr>
+      <w:tr>
+        <w:tc>
+          <w:tcPr>
+            <w:tcW w:w="1290" w:type="dxa"/>
+          </w:tcPr>
+          <w:p/>
+        </w:tc>
+        <w:tc>
+          <w:tcPr>
+            <w:tcW w:w="1235" w:type="dxa"/>
+          </w:tcPr>
+          <w:p/>
+        </w:tc>
+        <w:tc>
+          <w:tcPr>
+            <w:tcW w:w="1277" w:type="dxa"/>
+          </w:tcPr>
+          <w:p/>
+        </w:tc>
+        <w:tc>
+          <w:tcPr>
+            <w:tcW w:w="2616" w:type="dxa"/>
+          </w:tcPr>
+          <w:p/>
+        </w:tc>
+        <w:tc>
+          <w:tcPr>
+            <w:tcW w:w="4678" w:type="dxa"/>
+          </w:tcPr>
+          <w:p>
+            <w:pPr>
+              <w:rPr>
+                <w:lang w:val="ru-RU"/>
+              </w:rPr>
+            </w:pPr>
+          </w:p>
+        </w:tc>
+      </w:tr>
+      <w:tr>
+        <w:tc>
+          <w:tcPr>
+            <w:tcW w:w="1290" w:type="dxa"/>
+          </w:tcPr>
+          <w:p/>
+        </w:tc>
+        <w:tc>
+          <w:tcPr>
+            <w:tcW w:w="1235" w:type="dxa"/>
+          </w:tcPr>
+          <w:p/>
+        </w:tc>
+        <w:tc>
+          <w:tcPr>
+            <w:tcW w:w="1277" w:type="dxa"/>
+          </w:tcPr>
+          <w:p/>
+        </w:tc>
+        <w:tc>
+          <w:tcPr>
+            <w:tcW w:w="2616" w:type="dxa"/>
+          </w:tcPr>
+          <w:p/>
+        </w:tc>
+        <w:tc>
+          <w:tcPr>
+            <w:tcW w:w="4678" w:type="dxa"/>
+          </w:tcPr>
+          <w:p>
+            <w:pPr>
+              <w:rPr>
+                <w:lang w:val="ru-RU"/>
+              </w:rPr>
+            </w:pPr>
+          </w:p>
+        </w:tc>
+      </w:tr>
+      <w:tr>
+        <w:tc>
+          <w:tcPr>
+            <w:tcW w:w="1290" w:type="dxa"/>
+          </w:tcPr>
+          <w:p/>
+        </w:tc>
+        <w:tc>
+          <w:tcPr>
+            <w:tcW w:w="1235" w:type="dxa"/>
+          </w:tcPr>
+          <w:p/>
+        </w:tc>
+        <w:tc>
+          <w:tcPr>
+            <w:tcW w:w="1277" w:type="dxa"/>
+          </w:tcPr>
+          <w:p/>
+        </w:tc>
+        <w:tc>
+          <w:tcPr>
+            <w:tcW w:w="2616" w:type="dxa"/>
+          </w:tcPr>
+          <w:p/>
+        </w:tc>
+        <w:tc>
+          <w:tcPr>
+            <w:tcW w:w="4678" w:type="dxa"/>
+          </w:tcPr>
+          <w:p>
+            <w:pPr>
+              <w:rPr>
+                <w:lang w:val="ru-RU"/>
+              </w:rPr>
+            </w:pPr>
+          </w:p>
+        </w:tc>
+      </w:tr>
+      <w:tr>
+        <w:tc>
+          <w:tcPr>
+            <w:tcW w:w="1290" w:type="dxa"/>
+          </w:tcPr>
+          <w:p/>
+        </w:tc>
+        <w:tc>
+          <w:tcPr>
+            <w:tcW w:w="1235" w:type="dxa"/>
+          </w:tcPr>
+          <w:p/>
+        </w:tc>
+        <w:tc>
+          <w:tcPr>
+            <w:tcW w:w="1277" w:type="dxa"/>
+          </w:tcPr>
+          <w:p/>
+        </w:tc>
+        <w:tc>
+          <w:tcPr>
+            <w:tcW w:w="2616" w:type="dxa"/>
+          </w:tcPr>
+          <w:p/>
+        </w:tc>
+        <w:tc>
+          <w:tcPr>
+            <w:tcW w:w="4678" w:type="dxa"/>
+          </w:tcPr>
+          <w:p>
+            <w:pPr>
+              <w:rPr>
+                <w:lang w:val="ru-RU"/>
+              </w:rPr>
+            </w:pPr>
+          </w:p>
+        </w:tc>
+      </w:tr>
+      <w:tr>
+        <w:tc>
+          <w:tcPr>
+            <w:tcW w:w="1290" w:type="dxa"/>
+          </w:tcPr>
+          <w:p>
+            <w:pPr>
+              <w:rPr>
+                <w:lang w:val="ru-RU"/>
+              </w:rPr>
+            </w:pPr>
+          </w:p>
+        </w:tc>
+        <w:tc>
+          <w:tcPr>
+            <w:tcW w:w="1235" w:type="dxa"/>
+          </w:tcPr>
+          <w:p/>
+        </w:tc>
+        <w:tc>
+          <w:tcPr>
+            <w:tcW w:w="1277" w:type="dxa"/>
+          </w:tcPr>
+          <w:p/>
+        </w:tc>
+        <w:tc>
+          <w:tcPr>
+            <w:tcW w:w="2616" w:type="dxa"/>
+          </w:tcPr>
+          <w:p/>
+        </w:tc>
+        <w:tc>
+          <w:tcPr>
+            <w:tcW w:w="4678" w:type="dxa"/>
+          </w:tcPr>
+          <w:p>
+            <w:pPr>
+              <w:rPr>
+                <w:lang w:val="ru-RU"/>
+              </w:rPr>
+            </w:pPr>
+          </w:p>
+        </w:tc>
+      </w:tr>
+      <w:tr>
+        <w:tc>
+          <w:tcPr>
+            <w:tcW w:w="1290" w:type="dxa"/>
+          </w:tcPr>
+          <w:p>
+            <w:r>
+              <w:t>22</w:t>
+            </w:r>
+          </w:p>
+        </w:tc>
+        <w:tc>
+          <w:tcPr>
+            <w:tcW w:w="1235" w:type="dxa"/>
+          </w:tcPr>
+          <w:p>
+            <w:r>
+              <w:t>4</w:t>
+            </w:r>
+          </w:p>
+        </w:tc>
+        <w:tc>
+          <w:tcPr>
+            <w:tcW w:w="1277" w:type="dxa"/>
+          </w:tcPr>
+          <w:p>
+            <w:r>
+              <w:t>int32_t</w:t>
+            </w:r>
+          </w:p>
+        </w:tc>
+        <w:tc>
+          <w:tcPr>
+            <w:tcW w:w="2616" w:type="dxa"/>
+          </w:tcPr>
+          <w:p>
+            <w:proofErr w:type="spellStart"/>
+            <w:r>
+              <w:t>servoCommand</w:t>
+            </w:r>
+            <w:proofErr w:type="spellEnd"/>
+          </w:p>
+        </w:tc>
+        <w:tc>
+          <w:tcPr>
+            <w:tcW w:w="4678" w:type="dxa"/>
+          </w:tcPr>
+          <w:p>
+            <w:pPr>
+              <w:rPr>
+                <w:lang w:val="ru-RU"/>
+              </w:rPr>
+            </w:pPr>
+            <w:r>
+              <w:rPr>
+                <w:lang w:val="ru-RU"/>
+              </w:rPr>
+              <w:t xml:space="preserve">Команда движения посылаемая </w:t>
+            </w:r>
+          </w:p>
+          <w:p>
+            <w:pPr>
+              <w:rPr>
+                <w:lang w:val="ru-RU"/>
+              </w:rPr>
+            </w:pPr>
+            <w:r>
+              <w:rPr>
+                <w:lang w:val="ru-RU"/>
+              </w:rPr>
+              <w:t>1</w:t>
+            </w:r>
+            <w:r>
+              <w:rPr>
+                <w:lang w:val="ru-RU"/>
+              </w:rPr>
+              <w:t xml:space="preserve"> движение в положительном направлении</w:t>
+            </w:r>
+          </w:p>
+          <w:p>
+            <w:pPr>
+              <w:rPr>
+                <w:lang w:val="ru-RU"/>
+              </w:rPr>
+            </w:pPr>
+            <w:r>
+              <w:rPr>
+                <w:lang w:val="ru-RU"/>
+              </w:rPr>
+              <w:t>0</w:t>
+            </w:r>
+            <w:r>
+              <w:rPr>
+                <w:lang w:val="ru-RU"/>
+              </w:rPr>
+              <w:t xml:space="preserve">  удерживание</w:t>
+            </w:r>
+          </w:p>
+          <w:p>
+            <w:pPr>
+              <w:rPr>
+                <w:lang w:val="ru-RU"/>
+              </w:rPr>
+            </w:pPr>
+            <w:r>
+              <w:rPr>
+                <w:lang w:val="ru-RU"/>
+              </w:rPr>
+              <w:t>-1</w:t>
+            </w:r>
+            <w:r>
+              <w:rPr>
+                <w:lang w:val="ru-RU"/>
+              </w:rPr>
+              <w:t xml:space="preserve"> движение в отрицательном направлении</w:t>
+            </w:r>
+          </w:p>
+        </w:tc>
+      </w:tr>
+      <w:tr>
+        <w:tc>
+          <w:tcPr>
+            <w:tcW w:w="1290" w:type="dxa"/>
+          </w:tcPr>
+          <w:p>
+            <w:pPr>
+              <w:rPr>
+                <w:lang w:val="ru-RU"/>
+              </w:rPr>
+            </w:pPr>
+          </w:p>
+        </w:tc>
+        <w:tc>
+          <w:tcPr>
+            <w:tcW w:w="1235" w:type="dxa"/>
+          </w:tcPr>
+          <w:p>
+            <w:pPr>
+              <w:rPr>
+                <w:lang w:val="ru-RU"/>
+              </w:rPr>
+            </w:pPr>
+          </w:p>
+        </w:tc>
+        <w:tc>
+          <w:tcPr>
+            <w:tcW w:w="1277" w:type="dxa"/>
+          </w:tcPr>
+          <w:p>
+            <w:pPr>
+              <w:rPr>
+                <w:lang w:val="ru-RU"/>
+              </w:rPr>
+            </w:pPr>
+          </w:p>
+        </w:tc>
+        <w:tc>
+          <w:tcPr>
+            <w:tcW w:w="2616" w:type="dxa"/>
+          </w:tcPr>
+          <w:p>
+            <w:pPr>
+              <w:rPr>
+                <w:lang w:val="ru-RU"/>
+              </w:rPr>
+            </w:pPr>
+          </w:p>
+        </w:tc>
+        <w:tc>
+          <w:tcPr>
+            <w:tcW w:w="4678" w:type="dxa"/>
           </w:tcPr>
           <w:p>
             <w:pPr>
@@ -40882,46 +41560,52 @@
             <w:tcW w:w="1290" w:type="dxa"/>
           </w:tcPr>
           <w:p>
-            <w:r>
-              <w:t>12</w:t>
-            </w:r>
-          </w:p>
-        </w:tc>
-        <w:tc>
-          <w:tcPr>
-            <w:tcW w:w="1238" w:type="dxa"/>
-          </w:tcPr>
-          <w:p>
-            <w:r>
-              <w:t>1</w:t>
-            </w:r>
-          </w:p>
-        </w:tc>
-        <w:tc>
-          <w:tcPr>
-            <w:tcW w:w="1280" w:type="dxa"/>
-          </w:tcPr>
-          <w:p>
-            <w:r>
-              <w:t>uint8_t</w:t>
-            </w:r>
-          </w:p>
-        </w:tc>
-        <w:tc>
-          <w:tcPr>
-            <w:tcW w:w="2582" w:type="dxa"/>
-          </w:tcPr>
-          <w:p>
-            <w:proofErr w:type="spellStart"/>
-            <w:r>
-              <w:t>modeAfter</w:t>
-            </w:r>
-            <w:proofErr w:type="spellEnd"/>
-          </w:p>
-        </w:tc>
-        <w:tc>
-          <w:tcPr>
-            <w:tcW w:w="4706" w:type="dxa"/>
+            <w:pPr>
+              <w:rPr>
+                <w:lang w:val="ru-RU"/>
+              </w:rPr>
+            </w:pPr>
+          </w:p>
+        </w:tc>
+        <w:tc>
+          <w:tcPr>
+            <w:tcW w:w="1235" w:type="dxa"/>
+          </w:tcPr>
+          <w:p>
+            <w:pPr>
+              <w:rPr>
+                <w:lang w:val="ru-RU"/>
+              </w:rPr>
+            </w:pPr>
+          </w:p>
+        </w:tc>
+        <w:tc>
+          <w:tcPr>
+            <w:tcW w:w="1277" w:type="dxa"/>
+          </w:tcPr>
+          <w:p>
+            <w:pPr>
+              <w:rPr>
+                <w:lang w:val="ru-RU"/>
+              </w:rPr>
+            </w:pPr>
+          </w:p>
+        </w:tc>
+        <w:tc>
+          <w:tcPr>
+            <w:tcW w:w="2616" w:type="dxa"/>
+          </w:tcPr>
+          <w:p>
+            <w:pPr>
+              <w:rPr>
+                <w:lang w:val="ru-RU"/>
+              </w:rPr>
+            </w:pPr>
+          </w:p>
+        </w:tc>
+        <w:tc>
+          <w:tcPr>
+            <w:tcW w:w="4678" w:type="dxa"/>
           </w:tcPr>
           <w:p>
             <w:pPr>
@@ -40939,440 +41623,31 @@
           </w:tcPr>
           <w:p>
             <w:r>
-              <w:t>13</w:t>
-            </w:r>
-          </w:p>
-        </w:tc>
-        <w:tc>
-          <w:tcPr>
-            <w:tcW w:w="1238" w:type="dxa"/>
-          </w:tcPr>
-          <w:p>
-            <w:r>
-              <w:t>1</w:t>
-            </w:r>
-          </w:p>
-        </w:tc>
-        <w:tc>
-          <w:tcPr>
-            <w:tcW w:w="1280" w:type="dxa"/>
-          </w:tcPr>
-          <w:p>
-            <w:r>
-              <w:t>uint8_t</w:t>
-            </w:r>
-          </w:p>
-        </w:tc>
-        <w:tc>
-          <w:tcPr>
-            <w:tcW w:w="2582" w:type="dxa"/>
-          </w:tcPr>
-          <w:p>
-            <w:proofErr w:type="spellStart"/>
-            <w:r>
-              <w:t>submodeAfter</w:t>
-            </w:r>
-            <w:proofErr w:type="spellEnd"/>
-          </w:p>
-        </w:tc>
-        <w:tc>
-          <w:tcPr>
-            <w:tcW w:w="4706" w:type="dxa"/>
-          </w:tcPr>
-          <w:p>
-            <w:pPr>
-              <w:rPr>
-                <w:lang w:val="ru-RU"/>
-              </w:rPr>
-            </w:pPr>
-          </w:p>
-        </w:tc>
-      </w:tr>
-      <w:tr>
-        <w:tc>
-          <w:tcPr>
-            <w:tcW w:w="1290" w:type="dxa"/>
-          </w:tcPr>
-          <w:p>
-            <w:r>
-              <w:t>14</w:t>
-            </w:r>
-          </w:p>
-        </w:tc>
-        <w:tc>
-          <w:tcPr>
-            <w:tcW w:w="1238" w:type="dxa"/>
-          </w:tcPr>
-          <w:p>
-            <w:r>
-              <w:t>4</w:t>
-            </w:r>
-          </w:p>
-        </w:tc>
-        <w:tc>
-          <w:tcPr>
-            <w:tcW w:w="1280" w:type="dxa"/>
-          </w:tcPr>
-          <w:p>
-            <w:r>
-              <w:t>float</w:t>
-            </w:r>
-          </w:p>
-        </w:tc>
-        <w:tc>
-          <w:tcPr>
-            <w:tcW w:w="2582" w:type="dxa"/>
-          </w:tcPr>
-          <w:p>
-            <w:proofErr w:type="spellStart"/>
-            <w:r>
-              <w:t>servoFrequencyPositive</w:t>
-            </w:r>
-            <w:proofErr w:type="spellEnd"/>
-          </w:p>
-        </w:tc>
-        <w:tc>
-          <w:tcPr>
-            <w:tcW w:w="4706" w:type="dxa"/>
-          </w:tcPr>
-          <w:p>
-            <w:pPr>
-              <w:rPr>
-                <w:lang w:val="ru-RU"/>
-              </w:rPr>
-            </w:pPr>
-            <w:r>
-              <w:rPr>
-                <w:lang w:val="ru-RU"/>
-              </w:rPr>
-              <w:t xml:space="preserve">Последняя вписанная в </w:t>
-            </w:r>
-            <w:r>
-              <w:t>SERVO</w:t>
-            </w:r>
-            <w:r>
-              <w:rPr>
-                <w:lang w:val="ru-RU"/>
-              </w:rPr>
-              <w:t xml:space="preserve"> </w:t>
-            </w:r>
-            <w:r>
-              <w:rPr>
-                <w:lang w:val="ru-RU"/>
-              </w:rPr>
-              <w:t>частота</w:t>
-            </w:r>
-          </w:p>
-        </w:tc>
-      </w:tr>
-      <w:tr>
-        <w:tc>
-          <w:tcPr>
-            <w:tcW w:w="1290" w:type="dxa"/>
-          </w:tcPr>
-          <w:p>
-            <w:r>
-              <w:t>18</w:t>
-            </w:r>
-          </w:p>
-        </w:tc>
-        <w:tc>
-          <w:tcPr>
-            <w:tcW w:w="1238" w:type="dxa"/>
-          </w:tcPr>
-          <w:p>
-            <w:r>
-              <w:t>4</w:t>
-            </w:r>
-          </w:p>
-        </w:tc>
-        <w:tc>
-          <w:tcPr>
-            <w:tcW w:w="1280" w:type="dxa"/>
-          </w:tcPr>
-          <w:p>
-            <w:r>
-              <w:t>float</w:t>
-            </w:r>
-          </w:p>
-        </w:tc>
-        <w:tc>
-          <w:tcPr>
-            <w:tcW w:w="2582" w:type="dxa"/>
-          </w:tcPr>
-          <w:p>
-            <w:proofErr w:type="spellStart"/>
-            <w:r>
-              <w:t>servoFrequencyNegative</w:t>
-            </w:r>
-            <w:proofErr w:type="spellEnd"/>
-          </w:p>
-        </w:tc>
-        <w:tc>
-          <w:tcPr>
-            <w:tcW w:w="4706" w:type="dxa"/>
-          </w:tcPr>
-          <w:p>
-            <w:pPr>
-              <w:rPr>
-                <w:lang w:val="ru-RU"/>
-              </w:rPr>
-            </w:pPr>
-          </w:p>
-        </w:tc>
-      </w:tr>
-      <w:tr>
-        <w:tc>
-          <w:tcPr>
-            <w:tcW w:w="1290" w:type="dxa"/>
-          </w:tcPr>
-          <w:p>
-            <w:pPr>
-              <w:rPr>
-                <w:lang w:val="ru-RU"/>
-              </w:rPr>
-            </w:pPr>
-          </w:p>
-        </w:tc>
-        <w:tc>
-          <w:tcPr>
-            <w:tcW w:w="1238" w:type="dxa"/>
+              <w:t>22,26</w:t>
+            </w:r>
+          </w:p>
+        </w:tc>
+        <w:tc>
+          <w:tcPr>
+            <w:tcW w:w="1235" w:type="dxa"/>
           </w:tcPr>
           <w:p/>
         </w:tc>
         <w:tc>
           <w:tcPr>
-            <w:tcW w:w="1280" w:type="dxa"/>
+            <w:tcW w:w="1277" w:type="dxa"/>
           </w:tcPr>
           <w:p/>
         </w:tc>
         <w:tc>
           <w:tcPr>
-            <w:tcW w:w="2582" w:type="dxa"/>
+            <w:tcW w:w="2616" w:type="dxa"/>
           </w:tcPr>
           <w:p/>
         </w:tc>
         <w:tc>
           <w:tcPr>
-            <w:tcW w:w="4706" w:type="dxa"/>
-          </w:tcPr>
-          <w:p>
-            <w:pPr>
-              <w:rPr>
-                <w:lang w:val="ru-RU"/>
-              </w:rPr>
-            </w:pPr>
-          </w:p>
-        </w:tc>
-      </w:tr>
-      <w:tr>
-        <w:tc>
-          <w:tcPr>
-            <w:tcW w:w="1290" w:type="dxa"/>
-          </w:tcPr>
-          <w:p>
-            <w:pPr>
-              <w:rPr>
-                <w:lang w:val="ru-RU"/>
-              </w:rPr>
-            </w:pPr>
-          </w:p>
-        </w:tc>
-        <w:tc>
-          <w:tcPr>
-            <w:tcW w:w="1238" w:type="dxa"/>
-          </w:tcPr>
-          <w:p/>
-        </w:tc>
-        <w:tc>
-          <w:tcPr>
-            <w:tcW w:w="1280" w:type="dxa"/>
-          </w:tcPr>
-          <w:p/>
-        </w:tc>
-        <w:tc>
-          <w:tcPr>
-            <w:tcW w:w="2582" w:type="dxa"/>
-          </w:tcPr>
-          <w:p/>
-        </w:tc>
-        <w:tc>
-          <w:tcPr>
-            <w:tcW w:w="4706" w:type="dxa"/>
-          </w:tcPr>
-          <w:p>
-            <w:pPr>
-              <w:rPr>
-                <w:lang w:val="ru-RU"/>
-              </w:rPr>
-            </w:pPr>
-          </w:p>
-        </w:tc>
-      </w:tr>
-      <w:tr>
-        <w:tc>
-          <w:tcPr>
-            <w:tcW w:w="1290" w:type="dxa"/>
-          </w:tcPr>
-          <w:p>
-            <w:pPr>
-              <w:rPr>
-                <w:lang w:val="ru-RU"/>
-              </w:rPr>
-            </w:pPr>
-          </w:p>
-        </w:tc>
-        <w:tc>
-          <w:tcPr>
-            <w:tcW w:w="1238" w:type="dxa"/>
-          </w:tcPr>
-          <w:p/>
-        </w:tc>
-        <w:tc>
-          <w:tcPr>
-            <w:tcW w:w="1280" w:type="dxa"/>
-          </w:tcPr>
-          <w:p/>
-        </w:tc>
-        <w:tc>
-          <w:tcPr>
-            <w:tcW w:w="2582" w:type="dxa"/>
-          </w:tcPr>
-          <w:p/>
-        </w:tc>
-        <w:tc>
-          <w:tcPr>
-            <w:tcW w:w="4706" w:type="dxa"/>
-          </w:tcPr>
-          <w:p>
-            <w:pPr>
-              <w:rPr>
-                <w:lang w:val="ru-RU"/>
-              </w:rPr>
-            </w:pPr>
-          </w:p>
-        </w:tc>
-      </w:tr>
-      <w:tr>
-        <w:tc>
-          <w:tcPr>
-            <w:tcW w:w="1290" w:type="dxa"/>
-          </w:tcPr>
-          <w:p>
-            <w:pPr>
-              <w:rPr>
-                <w:lang w:val="ru-RU"/>
-              </w:rPr>
-            </w:pPr>
-          </w:p>
-        </w:tc>
-        <w:tc>
-          <w:tcPr>
-            <w:tcW w:w="1238" w:type="dxa"/>
-          </w:tcPr>
-          <w:p/>
-        </w:tc>
-        <w:tc>
-          <w:tcPr>
-            <w:tcW w:w="1280" w:type="dxa"/>
-          </w:tcPr>
-          <w:p/>
-        </w:tc>
-        <w:tc>
-          <w:tcPr>
-            <w:tcW w:w="2582" w:type="dxa"/>
-          </w:tcPr>
-          <w:p/>
-        </w:tc>
-        <w:tc>
-          <w:tcPr>
-            <w:tcW w:w="4706" w:type="dxa"/>
-          </w:tcPr>
-          <w:p>
-            <w:pPr>
-              <w:rPr>
-                <w:lang w:val="ru-RU"/>
-              </w:rPr>
-            </w:pPr>
-          </w:p>
-        </w:tc>
-      </w:tr>
-      <w:tr>
-        <w:tc>
-          <w:tcPr>
-            <w:tcW w:w="1290" w:type="dxa"/>
-          </w:tcPr>
-          <w:p>
-            <w:pPr>
-              <w:rPr>
-                <w:lang w:val="ru-RU"/>
-              </w:rPr>
-            </w:pPr>
-          </w:p>
-        </w:tc>
-        <w:tc>
-          <w:tcPr>
-            <w:tcW w:w="1238" w:type="dxa"/>
-          </w:tcPr>
-          <w:p/>
-        </w:tc>
-        <w:tc>
-          <w:tcPr>
-            <w:tcW w:w="1280" w:type="dxa"/>
-          </w:tcPr>
-          <w:p/>
-        </w:tc>
-        <w:tc>
-          <w:tcPr>
-            <w:tcW w:w="2582" w:type="dxa"/>
-          </w:tcPr>
-          <w:p/>
-        </w:tc>
-        <w:tc>
-          <w:tcPr>
-            <w:tcW w:w="4706" w:type="dxa"/>
-          </w:tcPr>
-          <w:p>
-            <w:pPr>
-              <w:rPr>
-                <w:lang w:val="ru-RU"/>
-              </w:rPr>
-            </w:pPr>
-          </w:p>
-        </w:tc>
-      </w:tr>
-      <w:tr>
-        <w:tc>
-          <w:tcPr>
-            <w:tcW w:w="1290" w:type="dxa"/>
-          </w:tcPr>
-          <w:p>
-            <w:r>
-              <w:t>22</w:t>
-            </w:r>
-          </w:p>
-        </w:tc>
-        <w:tc>
-          <w:tcPr>
-            <w:tcW w:w="1238" w:type="dxa"/>
-          </w:tcPr>
-          <w:p/>
-        </w:tc>
-        <w:tc>
-          <w:tcPr>
-            <w:tcW w:w="1280" w:type="dxa"/>
-          </w:tcPr>
-          <w:p/>
-        </w:tc>
-        <w:tc>
-          <w:tcPr>
-            <w:tcW w:w="2582" w:type="dxa"/>
-          </w:tcPr>
-          <w:p/>
-        </w:tc>
-        <w:tc>
-          <w:tcPr>
-            <w:tcW w:w="4706" w:type="dxa"/>
+            <w:tcW w:w="4678" w:type="dxa"/>
           </w:tcPr>
           <w:p>
             <w:pPr>
@@ -41581,7 +41856,7 @@
         <w:rStyle w:val="PageNumber"/>
         <w:noProof/>
       </w:rPr>
-      <w:t>46</w:t>
+      <w:t>48</w:t>
     </w:r>
     <w:r>
       <w:rPr>

</xml_diff>

<commit_message>
Remove GenericExcercise and introduce GenericSet, prepare widget in RTCUDiagnostic
</commit_message>
<xml_diff>
--- a/Docs/RF2 протокол связи.docx
+++ b/Docs/RF2 протокол связи.docx
@@ -80,7 +80,16 @@
         <w:rPr>
           <w:lang w:val="ru-RU"/>
         </w:rPr>
-        <w:t>2017-01-09</w:t>
+        <w:t>2017-01-</w:t>
+      </w:r>
+      <w:r>
+        <w:t>1</w:t>
+      </w:r>
+      <w:r>
+        <w:rPr>
+          <w:lang w:val="ru-RU"/>
+        </w:rPr>
+        <w:t>9</w:t>
       </w:r>
     </w:p>
     <w:p>
@@ -444,6 +453,123 @@
         </w:rPr>
         <w:t>внешний компьютер, подключаемый к диагностическому порту блока-управления</w:t>
       </w:r>
+    </w:p>
+    <w:p>
+      <w:pPr>
+        <w:rPr>
+          <w:lang w:val="ru-RU"/>
+        </w:rPr>
+      </w:pPr>
+    </w:p>
+    <w:p>
+      <w:pPr>
+        <w:pStyle w:val="Heading1"/>
+      </w:pPr>
+      <w:r>
+        <w:rPr>
+          <w:lang w:val="ru-RU"/>
+        </w:rPr>
+        <w:t>Правки</w:t>
+      </w:r>
+    </w:p>
+    <w:tbl>
+      <w:tblPr>
+        <w:tblStyle w:val="TableGrid"/>
+        <w:tblW w:w="0" w:type="auto"/>
+        <w:tblLook w:val="04A0" w:firstRow="1" w:lastRow="0" w:firstColumn="1" w:lastColumn="0" w:noHBand="0" w:noVBand="1"/>
+      </w:tblPr>
+      <w:tblGrid>
+        <w:gridCol w:w="1555"/>
+        <w:gridCol w:w="9541"/>
+      </w:tblGrid>
+      <w:tr>
+        <w:tc>
+          <w:tcPr>
+            <w:tcW w:w="1555" w:type="dxa"/>
+          </w:tcPr>
+          <w:p>
+            <w:pPr>
+              <w:rPr>
+                <w:lang w:val="ru-RU"/>
+              </w:rPr>
+            </w:pPr>
+            <w:r>
+              <w:rPr>
+                <w:lang w:val="ru-RU"/>
+              </w:rPr>
+              <w:t>2017-01-</w:t>
+            </w:r>
+            <w:r>
+              <w:t>1</w:t>
+            </w:r>
+            <w:r>
+              <w:rPr>
+                <w:lang w:val="ru-RU"/>
+              </w:rPr>
+              <w:t>9</w:t>
+            </w:r>
+          </w:p>
+        </w:tc>
+        <w:tc>
+          <w:tcPr>
+            <w:tcW w:w="9541" w:type="dxa"/>
+          </w:tcPr>
+          <w:p>
+            <w:pPr>
+              <w:rPr>
+                <w:lang w:val="ru-RU"/>
+              </w:rPr>
+            </w:pPr>
+            <w:r>
+              <w:rPr>
+                <w:lang w:val="ru-RU"/>
+              </w:rPr>
+              <w:t>Убрать обобщенную изокинетическую тренировку</w:t>
+            </w:r>
+          </w:p>
+          <w:p>
+            <w:pPr>
+              <w:rPr>
+                <w:lang w:val="ru-RU"/>
+              </w:rPr>
+            </w:pPr>
+            <w:r>
+              <w:rPr>
+                <w:lang w:val="ru-RU"/>
+              </w:rPr>
+              <w:t xml:space="preserve">На ее место поставить обобщенный подход </w:t>
+            </w:r>
+          </w:p>
+          <w:p>
+            <w:pPr>
+              <w:rPr>
+                <w:lang w:val="ru-RU"/>
+              </w:rPr>
+            </w:pPr>
+          </w:p>
+        </w:tc>
+      </w:tr>
+    </w:tbl>
+    <w:p>
+      <w:pPr>
+        <w:rPr>
+          <w:lang w:val="ru-RU"/>
+        </w:rPr>
+      </w:pPr>
+    </w:p>
+    <w:p>
+      <w:pPr>
+        <w:rPr>
+          <w:lang w:val="ru-RU"/>
+        </w:rPr>
+      </w:pPr>
+    </w:p>
+    <w:p>
+      <w:pPr>
+        <w:rPr>
+          <w:lang w:val="ru-RU"/>
+        </w:rPr>
+      </w:pPr>
     </w:p>
     <w:p>
       <w:pPr>
@@ -541,7 +667,7 @@
           <v:shape id="_x0000_i1025" type="#_x0000_t75" style="width:486.75pt;height:631.5pt" o:ole="">
             <v:imagedata r:id="rId7" o:title=""/>
           </v:shape>
-          <o:OLEObject Type="Embed" ProgID="Visio.Drawing.15" ShapeID="_x0000_i1025" DrawAspect="Content" ObjectID="_1546017058" r:id="rId8"/>
+          <o:OLEObject Type="Embed" ProgID="Visio.Drawing.15" ShapeID="_x0000_i1025" DrawAspect="Content" ObjectID="_1546320894" r:id="rId8"/>
         </w:object>
       </w:r>
     </w:p>
@@ -1198,7 +1324,7 @@
           <v:shape id="_x0000_i1026" type="#_x0000_t75" style="width:456.75pt;height:143.25pt" o:ole="">
             <v:imagedata r:id="rId9" o:title=""/>
           </v:shape>
-          <o:OLEObject Type="Embed" ProgID="Visio.Drawing.15" ShapeID="_x0000_i1026" DrawAspect="Content" ObjectID="_1546017059" r:id="rId10"/>
+          <o:OLEObject Type="Embed" ProgID="Visio.Drawing.15" ShapeID="_x0000_i1026" DrawAspect="Content" ObjectID="_1546320895" r:id="rId10"/>
         </w:object>
       </w:r>
     </w:p>
@@ -4007,18 +4133,10 @@
       </w:r>
     </w:p>
     <w:p>
-      <w:pPr>
-        <w:rPr>
-          <w:lang w:val="ru-RU"/>
-        </w:rPr>
-      </w:pPr>
       <w:r>
         <w:t>encoderRawValue</w:t>
       </w:r>
       <w:r>
-        <w:rPr>
-          <w:lang w:val="ru-RU"/>
-        </w:rPr>
         <w:t xml:space="preserve"> – </w:t>
       </w:r>
       <w:r>
@@ -4028,9 +4146,6 @@
         <w:t>первичное</w:t>
       </w:r>
       <w:r>
-        <w:rPr>
-          <w:lang w:val="ru-RU"/>
-        </w:rPr>
         <w:t xml:space="preserve"> </w:t>
       </w:r>
       <w:r>
@@ -4040,9 +4155,6 @@
         <w:t>значение</w:t>
       </w:r>
       <w:r>
-        <w:rPr>
-          <w:lang w:val="ru-RU"/>
-        </w:rPr>
         <w:t xml:space="preserve"> </w:t>
       </w:r>
     </w:p>
@@ -4472,7 +4584,7 @@
               <w:rPr>
                 <w:lang w:val="ru-RU"/>
               </w:rPr>
-              <w:t>Обобщенная изокинетическая</w:t>
+              <w:t xml:space="preserve">Обобщенная </w:t>
             </w:r>
           </w:p>
           <w:p>
@@ -4489,15 +4601,6 @@
             </w:r>
             <w:r>
               <w:t>generic</w:t>
-            </w:r>
-            <w:r>
-              <w:rPr>
-                <w:lang w:val="ru-RU"/>
-              </w:rPr>
-              <w:t xml:space="preserve"> </w:t>
-            </w:r>
-            <w:r>
-              <w:t>isokinetic</w:t>
             </w:r>
             <w:r>
               <w:rPr>
@@ -5661,7 +5764,7 @@
           <w:szCs w:val="24"/>
           <w:lang w:val="ru-RU"/>
         </w:rPr>
-        <w:t>Обобщенная изокинетическая</w:t>
+        <w:t>Обобщенн</w:t>
       </w:r>
       <w:r>
         <w:rPr>
@@ -5671,27 +5774,71 @@
           <w:szCs w:val="24"/>
           <w:lang w:val="ru-RU"/>
         </w:rPr>
-        <w:t xml:space="preserve"> тренировка</w:t>
-      </w:r>
-    </w:p>
-    <w:p>
-      <w:pPr>
-        <w:rPr>
-          <w:lang w:val="ru-RU"/>
-        </w:rPr>
-      </w:pPr>
-    </w:p>
-    <w:p>
-      <w:pPr>
-        <w:rPr>
-          <w:lang w:val="ru-RU"/>
-        </w:rPr>
-      </w:pPr>
-      <w:r>
-        <w:rPr>
-          <w:lang w:val="ru-RU"/>
-        </w:rPr>
-        <w:t xml:space="preserve">В обобщенной изокинетической тренировке </w:t>
+        <w:t>ый</w:t>
+      </w:r>
+      <w:r>
+        <w:rPr>
+          <w:rFonts w:ascii="Times New Roman" w:hAnsi="Times New Roman" w:cs="Times New Roman"/>
+          <w:i w:val="0"/>
+          <w:sz w:val="24"/>
+          <w:szCs w:val="24"/>
+          <w:lang w:val="ru-RU"/>
+        </w:rPr>
+        <w:t xml:space="preserve"> </w:t>
+      </w:r>
+      <w:r>
+        <w:rPr>
+          <w:rFonts w:ascii="Times New Roman" w:hAnsi="Times New Roman" w:cs="Times New Roman"/>
+          <w:i w:val="0"/>
+          <w:sz w:val="24"/>
+          <w:szCs w:val="24"/>
+          <w:lang w:val="ru-RU"/>
+        </w:rPr>
+        <w:t>подход</w:t>
+      </w:r>
+    </w:p>
+    <w:p>
+      <w:pPr>
+        <w:rPr>
+          <w:lang w:val="ru-RU"/>
+        </w:rPr>
+      </w:pPr>
+    </w:p>
+    <w:p>
+      <w:pPr>
+        <w:rPr>
+          <w:lang w:val="ru-RU"/>
+        </w:rPr>
+      </w:pPr>
+      <w:r>
+        <w:rPr>
+          <w:lang w:val="ru-RU"/>
+        </w:rPr>
+        <w:t>В обобщенно</w:t>
+      </w:r>
+      <w:r>
+        <w:rPr>
+          <w:lang w:val="ru-RU"/>
+        </w:rPr>
+        <w:t>м</w:t>
+      </w:r>
+      <w:r>
+        <w:rPr>
+          <w:lang w:val="ru-RU"/>
+        </w:rPr>
+        <w:t xml:space="preserve"> </w:t>
+      </w:r>
+      <w:r>
+        <w:rPr>
+          <w:lang w:val="ru-RU"/>
+        </w:rPr>
+        <w:t>подходе</w:t>
+      </w:r>
+      <w:r>
+        <w:rPr>
+          <w:lang w:val="ru-RU"/>
+        </w:rPr>
+        <w:t xml:space="preserve"> </w:t>
       </w:r>
       <w:r>
         <w:rPr>
@@ -6952,20 +7099,15 @@
               <w:rPr>
                 <w:lang w:val="ru-RU"/>
               </w:rPr>
-              <w:t>(Версия 2.1)</w:t>
-            </w:r>
-          </w:p>
-          <w:p>
-            <w:pPr>
-              <w:rPr>
-                <w:lang w:val="ru-RU"/>
-              </w:rPr>
-            </w:pPr>
-            <w:r>
-              <w:rPr>
-                <w:lang w:val="ru-RU"/>
-              </w:rPr>
-              <w:t xml:space="preserve">1 ... </w:t>
+              <w:t>1</w:t>
+            </w:r>
+            <w:bookmarkStart w:id="1" w:name="_GoBack"/>
+            <w:bookmarkEnd w:id="1"/>
+            <w:r>
+              <w:rPr>
+                <w:lang w:val="ru-RU"/>
+              </w:rPr>
+              <w:t xml:space="preserve"> ... </w:t>
             </w:r>
             <w:r>
               <w:rPr>
@@ -6986,24 +7128,6 @@
                 <w:lang w:val="ru-RU"/>
               </w:rPr>
             </w:pPr>
-            <w:r>
-              <w:rPr>
-                <w:lang w:val="ru-RU"/>
-              </w:rPr>
-              <w:t>(</w:t>
-            </w:r>
-            <w:r>
-              <w:rPr>
-                <w:lang w:val="ru-RU"/>
-              </w:rPr>
-              <w:t>для последующих версий железа будет увеличено</w:t>
-            </w:r>
-            <w:r>
-              <w:rPr>
-                <w:lang w:val="ru-RU"/>
-              </w:rPr>
-              <w:t>)</w:t>
-            </w:r>
           </w:p>
         </w:tc>
       </w:tr>
@@ -7234,28 +7358,41 @@
           <w:lang w:val="ru-RU"/>
         </w:rPr>
       </w:pPr>
-    </w:p>
-    <w:p>
-      <w:pPr>
-        <w:rPr>
-          <w:lang w:val="ru-RU"/>
-        </w:rPr>
-      </w:pPr>
-      <w:r>
-        <w:object w:dxaOrig="17325" w:dyaOrig="23686">
-          <v:shape id="_x0000_i1027" type="#_x0000_t75" style="width:537pt;height:734.25pt" o:ole="">
+      <w:r>
+        <w:rPr>
+          <w:lang w:val="ru-RU"/>
+        </w:rPr>
+        <w:br w:type="page"/>
+      </w:r>
+    </w:p>
+    <w:p>
+      <w:pPr>
+        <w:rPr>
+          <w:lang w:val="ru-RU"/>
+        </w:rPr>
+      </w:pPr>
+      <w:r>
+        <w:rPr>
+          <w:lang w:val="ru-RU"/>
+        </w:rPr>
+        <w:lastRenderedPageBreak/>
+        <w:t>Тренировка на основе обобщенных подходов может иметь такой алгоритм:</w:t>
+      </w:r>
+    </w:p>
+    <w:p>
+      <w:pPr>
+        <w:rPr>
+          <w:lang w:val="ru-RU"/>
+        </w:rPr>
+      </w:pPr>
+      <w:r>
+        <w:object w:dxaOrig="18450" w:dyaOrig="27450">
+          <v:shape id="_x0000_i1029" type="#_x0000_t75" style="width:473.25pt;height:704.25pt" o:ole="">
             <v:imagedata r:id="rId11" o:title=""/>
           </v:shape>
-          <o:OLEObject Type="Embed" ProgID="Visio.Drawing.15" ShapeID="_x0000_i1027" DrawAspect="Content" ObjectID="_1546017060" r:id="rId12"/>
+          <o:OLEObject Type="Embed" ProgID="Visio.Drawing.15" ShapeID="_x0000_i1029" DrawAspect="Content" ObjectID="_1546320896" r:id="rId12"/>
         </w:object>
       </w:r>
-    </w:p>
-    <w:p>
-      <w:pPr>
-        <w:rPr>
-          <w:lang w:val="ru-RU"/>
-        </w:rPr>
-      </w:pPr>
     </w:p>
     <w:p>
       <w:pPr>
@@ -7789,10 +7926,10 @@
               <w:rPr>
                 <w:lang w:val="ru-RU"/>
               </w:rPr>
-              <w:t>Обобщенная и</w:t>
-            </w:r>
-            <w:r>
-              <w:t>зокинетическая тренировка</w:t>
+              <w:t xml:space="preserve">Обобщенная </w:t>
+            </w:r>
+            <w:r>
+              <w:t>тренировка</w:t>
             </w:r>
           </w:p>
         </w:tc>
@@ -7806,15 +7943,6 @@
             </w:r>
             <w:r>
               <w:t>EXERCISE</w:t>
-            </w:r>
-            <w:r>
-              <w:rPr>
-                <w:lang w:val="ru-RU"/>
-              </w:rPr>
-              <w:t>_</w:t>
-            </w:r>
-            <w:r>
-              <w:t>ISOKINETIC</w:t>
             </w:r>
           </w:p>
         </w:tc>
@@ -7836,10 +7964,10 @@
       </w:pPr>
       <w:r>
         <w:object w:dxaOrig="15931" w:dyaOrig="21001">
-          <v:shape id="_x0000_i1028" type="#_x0000_t75" style="width:555pt;height:732pt" o:ole="">
+          <v:shape id="_x0000_i1027" type="#_x0000_t75" style="width:555pt;height:732pt" o:ole="">
             <v:imagedata r:id="rId13" o:title=""/>
           </v:shape>
-          <o:OLEObject Type="Embed" ProgID="Visio.Drawing.15" ShapeID="_x0000_i1028" DrawAspect="Content" ObjectID="_1546017061" r:id="rId14"/>
+          <o:OLEObject Type="Embed" ProgID="Visio.Drawing.15" ShapeID="_x0000_i1027" DrawAspect="Content" ObjectID="_1546320897" r:id="rId14"/>
         </w:object>
       </w:r>
       <w:r>
@@ -8581,7 +8709,10 @@
         <w:t>Generic</w:t>
       </w:r>
       <w:r>
-        <w:t>IsokineticExcerciseSettings</w:t>
+        <w:t>Set</w:t>
+      </w:r>
+      <w:r>
+        <w:t>Settings</w:t>
       </w:r>
     </w:p>
     <w:p>
@@ -11287,10 +11418,10 @@
       </w:pPr>
       <w:r>
         <w:object w:dxaOrig="7440" w:dyaOrig="23011">
-          <v:shape id="_x0000_i1029" type="#_x0000_t75" style="width:237pt;height:735pt" o:ole="">
+          <v:shape id="_x0000_i1028" type="#_x0000_t75" style="width:237pt;height:735pt" o:ole="">
             <v:imagedata r:id="rId15" o:title=""/>
           </v:shape>
-          <o:OLEObject Type="Embed" ProgID="Visio.Drawing.15" ShapeID="_x0000_i1029" DrawAspect="Content" ObjectID="_1546017062" r:id="rId16"/>
+          <o:OLEObject Type="Embed" ProgID="Visio.Drawing.15" ShapeID="_x0000_i1028" DrawAspect="Content" ObjectID="_1546320898" r:id="rId16"/>
         </w:object>
       </w:r>
     </w:p>
@@ -11336,7 +11467,7 @@
           <w:sz w:val="24"/>
           <w:szCs w:val="24"/>
         </w:rPr>
-        <w:t>EXCERCISE</w:t>
+        <w:t>SET</w:t>
       </w:r>
       <w:r>
         <w:rPr>
@@ -11347,7 +11478,7 @@
           <w:szCs w:val="24"/>
           <w:lang w:val="ru-RU"/>
         </w:rPr>
-        <w:t>_</w:t>
+        <w:t xml:space="preserve"> </w:t>
       </w:r>
       <w:r>
         <w:rPr>
@@ -11356,8 +11487,9 @@
           <w:iCs w:val="0"/>
           <w:sz w:val="24"/>
           <w:szCs w:val="24"/>
-        </w:rPr>
-        <w:t>ISOKINETIC</w:t>
+          <w:lang w:val="ru-RU"/>
+        </w:rPr>
+        <w:t>[</w:t>
       </w:r>
       <w:r>
         <w:rPr>
@@ -11368,7 +11500,7 @@
           <w:szCs w:val="24"/>
           <w:lang w:val="ru-RU"/>
         </w:rPr>
-        <w:t xml:space="preserve"> </w:t>
+        <w:t>Обобщенн</w:t>
       </w:r>
       <w:r>
         <w:rPr>
@@ -11379,7 +11511,7 @@
           <w:szCs w:val="24"/>
           <w:lang w:val="ru-RU"/>
         </w:rPr>
-        <w:t>[</w:t>
+        <w:t>ый</w:t>
       </w:r>
       <w:r>
         <w:rPr>
@@ -11390,7 +11522,7 @@
           <w:szCs w:val="24"/>
           <w:lang w:val="ru-RU"/>
         </w:rPr>
-        <w:t>Обобщенная_и</w:t>
+        <w:t xml:space="preserve"> </w:t>
       </w:r>
       <w:r>
         <w:rPr>
@@ -11401,7 +11533,7 @@
           <w:szCs w:val="24"/>
           <w:lang w:val="ru-RU"/>
         </w:rPr>
-        <w:t>зокинетическая тренировка</w:t>
+        <w:t>подход</w:t>
       </w:r>
       <w:r>
         <w:rPr>
@@ -11460,6 +11592,22 @@
           <w:lang w:val="ru-RU"/>
         </w:rPr>
         <w:t xml:space="preserve"> (планово)</w:t>
+      </w:r>
+    </w:p>
+    <w:p>
+      <w:pPr>
+        <w:rPr>
+          <w:lang w:val="ru-RU"/>
+        </w:rPr>
+      </w:pPr>
+      <w:r>
+        <w:rPr>
+          <w:lang w:val="ru-RU"/>
+        </w:rPr>
+        <w:t xml:space="preserve">После окончания подхода тренажер переходит в режим </w:t>
+      </w:r>
+      <w:r>
+        <w:t>WAITING</w:t>
       </w:r>
     </w:p>
     <w:p>
@@ -11912,10 +12060,20 @@
       </w:tr>
     </w:tbl>
     <w:p/>
-    <w:p/>
-    <w:p/>
-    <w:p/>
-    <w:p/>
+    <w:p>
+      <w:pPr>
+        <w:rPr>
+          <w:lang w:val="ru-RU"/>
+        </w:rPr>
+      </w:pPr>
+    </w:p>
+    <w:p>
+      <w:pPr>
+        <w:rPr>
+          <w:lang w:val="ru-RU"/>
+        </w:rPr>
+      </w:pPr>
+    </w:p>
     <w:p>
       <w:pPr>
         <w:pStyle w:val="Heading2"/>
@@ -11929,6 +12087,9 @@
         </w:rPr>
       </w:pPr>
       <w:r>
+        <w:rPr>
+          <w:lang w:val="ru-RU"/>
+        </w:rPr>
         <w:br w:type="page"/>
       </w:r>
       <w:r>
@@ -13632,7 +13793,13 @@
           </w:tcPr>
           <w:p>
             <w:r>
-              <w:t>TAG_ReportGenericExcerciseSettings</w:t>
+              <w:t>TAG_ReportGeneric</w:t>
+            </w:r>
+            <w:r>
+              <w:t>Set</w:t>
+            </w:r>
+            <w:r>
+              <w:t>Settings</w:t>
             </w:r>
           </w:p>
         </w:tc>
@@ -14483,7 +14650,13 @@
           </w:tcPr>
           <w:p>
             <w:r>
-              <w:t>TAG_LoadGenericExcerciseSettings</w:t>
+              <w:t>TAG_LoadGeneric</w:t>
+            </w:r>
+            <w:r>
+              <w:t>Set</w:t>
+            </w:r>
+            <w:r>
+              <w:t>Settings</w:t>
             </w:r>
           </w:p>
         </w:tc>
@@ -14525,10 +14698,13 @@
           </w:tcPr>
           <w:p>
             <w:r>
-              <w:t>TAG_GenericExcercise</w:t>
-            </w:r>
-            <w:r>
-              <w:t>Isokinetic</w:t>
+              <w:t>TAG_Generic</w:t>
+            </w:r>
+            <w:r>
+              <w:t>Set</w:t>
+            </w:r>
+            <w:r>
+              <w:tab/>
             </w:r>
           </w:p>
         </w:tc>
@@ -24348,41 +24524,7 @@
           <w:sz w:val="24"/>
           <w:szCs w:val="24"/>
         </w:rPr>
-        <w:t>EX</w:t>
-      </w:r>
-      <w:r>
-        <w:rPr>
-          <w:rFonts w:ascii="Times New Roman" w:hAnsi="Times New Roman" w:cs="Times New Roman"/>
-          <w:sz w:val="24"/>
-          <w:szCs w:val="24"/>
-          <w:lang w:val="ru-RU"/>
-        </w:rPr>
-        <w:t>С</w:t>
-      </w:r>
-      <w:r>
-        <w:rPr>
-          <w:rFonts w:ascii="Times New Roman" w:hAnsi="Times New Roman" w:cs="Times New Roman"/>
-          <w:sz w:val="24"/>
-          <w:szCs w:val="24"/>
-        </w:rPr>
-        <w:t>ERCISE</w:t>
-      </w:r>
-      <w:r>
-        <w:rPr>
-          <w:rFonts w:ascii="Times New Roman" w:hAnsi="Times New Roman" w:cs="Times New Roman"/>
-          <w:sz w:val="24"/>
-          <w:szCs w:val="24"/>
-          <w:lang w:val="ru-RU"/>
-        </w:rPr>
-        <w:t>_</w:t>
-      </w:r>
-      <w:r>
-        <w:rPr>
-          <w:rFonts w:ascii="Times New Roman" w:hAnsi="Times New Roman" w:cs="Times New Roman"/>
-          <w:sz w:val="24"/>
-          <w:szCs w:val="24"/>
-        </w:rPr>
-        <w:t>ISOKINETIC</w:t>
+        <w:t>SET</w:t>
       </w:r>
     </w:p>
     <w:p>
@@ -30547,16 +30689,21 @@
           <w:sz w:val="24"/>
           <w:szCs w:val="24"/>
         </w:rPr>
-        <w:t>IsokineticExcerciseSettings</w:t>
+        <w:t>Set</w:t>
+      </w:r>
+      <w:r>
+        <w:rPr>
+          <w:rFonts w:ascii="Times New Roman" w:hAnsi="Times New Roman" w:cs="Times New Roman"/>
+          <w:i w:val="0"/>
+          <w:iCs w:val="0"/>
+          <w:sz w:val="24"/>
+          <w:szCs w:val="24"/>
+        </w:rPr>
+        <w:t>Settings</w:t>
       </w:r>
     </w:p>
     <w:p/>
     <w:p>
-      <w:pPr>
-        <w:rPr>
-          <w:lang w:val="ru-RU"/>
-        </w:rPr>
-      </w:pPr>
       <w:r>
         <w:rPr>
           <w:lang w:val="ru-RU"/>
@@ -30564,9 +30711,6 @@
         <w:t>Сообщение</w:t>
       </w:r>
       <w:r>
-        <w:rPr>
-          <w:lang w:val="ru-RU"/>
-        </w:rPr>
         <w:t xml:space="preserve"> </w:t>
       </w:r>
       <w:r>
@@ -30576,9 +30720,6 @@
         <w:t>высылается</w:t>
       </w:r>
       <w:r>
-        <w:rPr>
-          <w:lang w:val="ru-RU"/>
-        </w:rPr>
         <w:t xml:space="preserve"> </w:t>
       </w:r>
       <w:r>
@@ -30588,9 +30729,6 @@
         <w:t>каждые</w:t>
       </w:r>
       <w:r>
-        <w:rPr>
-          <w:lang w:val="ru-RU"/>
-        </w:rPr>
         <w:t xml:space="preserve"> 1000</w:t>
       </w:r>
       <w:r>
@@ -30600,9 +30738,6 @@
         <w:t>мс</w:t>
       </w:r>
       <w:r>
-        <w:rPr>
-          <w:lang w:val="ru-RU"/>
-        </w:rPr>
         <w:t xml:space="preserve"> </w:t>
       </w:r>
       <w:r>
@@ -30612,18 +30747,12 @@
         <w:t>когда</w:t>
       </w:r>
       <w:r>
-        <w:rPr>
-          <w:lang w:val="ru-RU"/>
-        </w:rPr>
         <w:t xml:space="preserve"> </w:t>
       </w:r>
       <w:r>
         <w:t>RTCU</w:t>
       </w:r>
       <w:r>
-        <w:rPr>
-          <w:lang w:val="ru-RU"/>
-        </w:rPr>
         <w:t xml:space="preserve"> </w:t>
       </w:r>
       <w:r>
@@ -30633,9 +30762,6 @@
         <w:t>находится</w:t>
       </w:r>
       <w:r>
-        <w:rPr>
-          <w:lang w:val="ru-RU"/>
-        </w:rPr>
         <w:t xml:space="preserve"> </w:t>
       </w:r>
       <w:r>
@@ -30645,9 +30771,6 @@
         <w:t>в</w:t>
       </w:r>
       <w:r>
-        <w:rPr>
-          <w:lang w:val="ru-RU"/>
-        </w:rPr>
         <w:t xml:space="preserve"> </w:t>
       </w:r>
       <w:r>
@@ -30657,28 +30780,16 @@
         <w:t>режиме</w:t>
       </w:r>
       <w:r>
-        <w:rPr>
-          <w:lang w:val="ru-RU"/>
-        </w:rPr>
         <w:t xml:space="preserve"> </w:t>
       </w:r>
       <w:r>
         <w:t>WAITING</w:t>
       </w:r>
       <w:r>
-        <w:rPr>
-          <w:lang w:val="ru-RU"/>
-        </w:rPr>
         <w:t>.</w:t>
       </w:r>
     </w:p>
-    <w:p>
-      <w:pPr>
-        <w:rPr>
-          <w:lang w:val="ru-RU"/>
-        </w:rPr>
-      </w:pPr>
-    </w:p>
+    <w:p/>
     <w:p>
       <w:pPr>
         <w:rPr>
@@ -30718,7 +30829,19 @@
         <w:rPr>
           <w:lang w:val="ru-RU"/>
         </w:rPr>
-        <w:t xml:space="preserve">Если параметры тренировки записаны в </w:t>
+        <w:t xml:space="preserve">Если параметры </w:t>
+      </w:r>
+      <w:r>
+        <w:rPr>
+          <w:lang w:val="ru-RU"/>
+        </w:rPr>
+        <w:t>подхода</w:t>
+      </w:r>
+      <w:r>
+        <w:rPr>
+          <w:lang w:val="ru-RU"/>
+        </w:rPr>
+        <w:t xml:space="preserve"> записаны в </w:t>
       </w:r>
       <w:r>
         <w:t>RTCU</w:t>
@@ -30812,13 +30935,13 @@
         <w:rPr>
           <w:lang w:val="ru-RU"/>
         </w:rPr>
-        <w:t xml:space="preserve">обобщенной </w:t>
-      </w:r>
-      <w:r>
-        <w:rPr>
-          <w:lang w:val="ru-RU"/>
-        </w:rPr>
-        <w:t>изокинетической</w:t>
+        <w:t>обобщенно</w:t>
+      </w:r>
+      <w:r>
+        <w:rPr>
+          <w:lang w:val="ru-RU"/>
+        </w:rPr>
+        <w:t>го</w:t>
       </w:r>
       <w:r>
         <w:rPr>
@@ -30830,7 +30953,25 @@
         <w:rPr>
           <w:lang w:val="ru-RU"/>
         </w:rPr>
-        <w:t>тренировки</w:t>
+        <w:t>изокинетическо</w:t>
+      </w:r>
+      <w:r>
+        <w:rPr>
+          <w:lang w:val="ru-RU"/>
+        </w:rPr>
+        <w:t>го</w:t>
+      </w:r>
+      <w:r>
+        <w:rPr>
+          <w:lang w:val="ru-RU"/>
+        </w:rPr>
+        <w:t xml:space="preserve"> </w:t>
+      </w:r>
+      <w:r>
+        <w:rPr>
+          <w:lang w:val="ru-RU"/>
+        </w:rPr>
+        <w:t>подхода</w:t>
       </w:r>
       <w:r>
         <w:rPr>
@@ -30890,7 +31031,10 @@
         <w:t>Generic</w:t>
       </w:r>
       <w:r>
-        <w:t>IsokineticExcerciseSettings</w:t>
+        <w:t>Set</w:t>
+      </w:r>
+      <w:r>
+        <w:t>Settings</w:t>
       </w:r>
       <w:r>
         <w:rPr>
@@ -30926,7 +31070,10 @@
         <w:t>Generic</w:t>
       </w:r>
       <w:r>
-        <w:t>IsokineticExcerciseSettings</w:t>
+        <w:t>Set</w:t>
+      </w:r>
+      <w:r>
+        <w:t>Settings</w:t>
       </w:r>
       <w:r>
         <w:rPr>
@@ -30943,10 +31090,10 @@
       </w:tblPr>
       <w:tblGrid>
         <w:gridCol w:w="1290"/>
-        <w:gridCol w:w="1181"/>
+        <w:gridCol w:w="1178"/>
         <w:gridCol w:w="2056"/>
-        <w:gridCol w:w="2439"/>
-        <w:gridCol w:w="4130"/>
+        <w:gridCol w:w="2477"/>
+        <w:gridCol w:w="4095"/>
       </w:tblGrid>
       <w:tr>
         <w:tc>
@@ -31116,7 +31263,7 @@
           </w:tcPr>
           <w:p>
             <w:r>
-              <w:t>sets[N]</w:t>
+              <w:t>genericSetSettings</w:t>
             </w:r>
           </w:p>
         </w:tc>
@@ -31134,31 +31281,28 @@
               <w:rPr>
                 <w:lang w:val="ru-RU"/>
               </w:rPr>
-              <w:t>Массив</w:t>
-            </w:r>
-            <w:r>
-              <w:rPr>
-                <w:lang w:val="ru-RU"/>
-              </w:rPr>
+              <w:t>Структура</w:t>
+            </w:r>
+            <w:r>
               <w:t xml:space="preserve"> </w:t>
             </w:r>
             <w:r>
               <w:rPr>
                 <w:lang w:val="ru-RU"/>
               </w:rPr>
-              <w:t>структур</w:t>
-            </w:r>
-            <w:r>
-              <w:rPr>
-                <w:lang w:val="ru-RU"/>
-              </w:rPr>
               <w:t xml:space="preserve">, </w:t>
             </w:r>
             <w:r>
               <w:rPr>
                 <w:lang w:val="ru-RU"/>
               </w:rPr>
-              <w:t>описывающих</w:t>
+              <w:t>описывающ</w:t>
+            </w:r>
+            <w:r>
+              <w:rPr>
+                <w:lang w:val="ru-RU"/>
+              </w:rPr>
+              <w:t>ая</w:t>
             </w:r>
             <w:r>
               <w:rPr>
@@ -31178,31 +31322,13 @@
               </w:rPr>
               <w:t xml:space="preserve">. </w:t>
             </w:r>
-            <w:r>
-              <w:rPr>
-                <w:lang w:val="ru-RU"/>
-              </w:rPr>
-              <w:t>Количество структур в массиве указывает количество подходов.</w:t>
-            </w:r>
-          </w:p>
-          <w:p>
-            <w:pPr>
-              <w:rPr>
-                <w:lang w:val="ru-RU"/>
-              </w:rPr>
-            </w:pPr>
-            <w:r>
-              <w:t xml:space="preserve">N = 1 ... </w:t>
-            </w:r>
-            <w:r>
-              <w:t>1</w:t>
-            </w:r>
-            <w:r>
-              <w:rPr>
-                <w:lang w:val="ru-RU"/>
-              </w:rPr>
-              <w:t>0</w:t>
-            </w:r>
+          </w:p>
+          <w:p>
+            <w:pPr>
+              <w:rPr>
+                <w:lang w:val="ru-RU"/>
+              </w:rPr>
+            </w:pPr>
           </w:p>
         </w:tc>
       </w:tr>
@@ -35416,7 +35542,17 @@
           <w:sz w:val="24"/>
           <w:szCs w:val="24"/>
         </w:rPr>
-        <w:t>IsokineticExcerciseSettings</w:t>
+        <w:t>Set</w:t>
+      </w:r>
+      <w:r>
+        <w:rPr>
+          <w:rFonts w:ascii="Times New Roman" w:hAnsi="Times New Roman" w:cs="Times New Roman"/>
+          <w:i w:val="0"/>
+          <w:iCs w:val="0"/>
+          <w:sz w:val="24"/>
+          <w:szCs w:val="24"/>
+        </w:rPr>
+        <w:t>Settings</w:t>
       </w:r>
     </w:p>
     <w:p>
@@ -35483,7 +35619,10 @@
         <w:t>Generic</w:t>
       </w:r>
       <w:r>
-        <w:t>IsokineticExcerciseSettings</w:t>
+        <w:t>Set</w:t>
+      </w:r>
+      <w:r>
+        <w:t>Settings</w:t>
       </w:r>
     </w:p>
     <w:p>
@@ -35545,7 +35684,10 @@
         <w:t>Generic</w:t>
       </w:r>
       <w:r>
-        <w:t>IsokineticExcerciseSettings</w:t>
+        <w:t>Set</w:t>
+      </w:r>
+      <w:r>
+        <w:t>Settings</w:t>
       </w:r>
       <w:r>
         <w:rPr>
@@ -37761,17 +37903,7 @@
           <w:sz w:val="24"/>
           <w:szCs w:val="24"/>
         </w:rPr>
-        <w:t>Excercise</w:t>
-      </w:r>
-      <w:r>
-        <w:rPr>
-          <w:rFonts w:ascii="Times New Roman" w:hAnsi="Times New Roman" w:cs="Times New Roman"/>
-          <w:i w:val="0"/>
-          <w:iCs w:val="0"/>
-          <w:sz w:val="24"/>
-          <w:szCs w:val="24"/>
-        </w:rPr>
-        <w:t>Isokinetic</w:t>
+        <w:t>Set</w:t>
       </w:r>
     </w:p>
     <w:p>
@@ -37875,16 +38007,7 @@
         <w:t>_</w:t>
       </w:r>
       <w:r>
-        <w:t>EXERCISE</w:t>
-      </w:r>
-      <w:r>
-        <w:rPr>
-          <w:lang w:val="ru-RU"/>
-        </w:rPr>
-        <w:t>_</w:t>
-      </w:r>
-      <w:r>
-        <w:t>ISOKINETIC</w:t>
+        <w:t>SET</w:t>
       </w:r>
     </w:p>
     <w:p>
@@ -39387,8 +39510,6 @@
               </w:rPr>
               <w:t>Показания датчика положения основного механизма</w:t>
             </w:r>
-            <w:bookmarkStart w:id="1" w:name="_GoBack"/>
-            <w:bookmarkEnd w:id="1"/>
           </w:p>
         </w:tc>
       </w:tr>
@@ -39397,25 +39518,49 @@
           <w:tcPr>
             <w:tcW w:w="1290" w:type="dxa"/>
           </w:tcPr>
-          <w:p/>
+          <w:p>
+            <w:pPr>
+              <w:rPr>
+                <w:lang w:val="ru-RU"/>
+              </w:rPr>
+            </w:pPr>
+          </w:p>
         </w:tc>
         <w:tc>
           <w:tcPr>
             <w:tcW w:w="1235" w:type="dxa"/>
           </w:tcPr>
-          <w:p/>
+          <w:p>
+            <w:pPr>
+              <w:rPr>
+                <w:lang w:val="ru-RU"/>
+              </w:rPr>
+            </w:pPr>
+          </w:p>
         </w:tc>
         <w:tc>
           <w:tcPr>
             <w:tcW w:w="1277" w:type="dxa"/>
           </w:tcPr>
-          <w:p/>
+          <w:p>
+            <w:pPr>
+              <w:rPr>
+                <w:lang w:val="ru-RU"/>
+              </w:rPr>
+            </w:pPr>
+          </w:p>
         </w:tc>
         <w:tc>
           <w:tcPr>
             <w:tcW w:w="2616" w:type="dxa"/>
           </w:tcPr>
-          <w:p/>
+          <w:p>
+            <w:pPr>
+              <w:rPr>
+                <w:lang w:val="ru-RU"/>
+              </w:rPr>
+            </w:pPr>
+          </w:p>
         </w:tc>
         <w:tc>
           <w:tcPr>
@@ -39435,25 +39580,49 @@
           <w:tcPr>
             <w:tcW w:w="1290" w:type="dxa"/>
           </w:tcPr>
-          <w:p/>
+          <w:p>
+            <w:pPr>
+              <w:rPr>
+                <w:lang w:val="ru-RU"/>
+              </w:rPr>
+            </w:pPr>
+          </w:p>
         </w:tc>
         <w:tc>
           <w:tcPr>
             <w:tcW w:w="1235" w:type="dxa"/>
           </w:tcPr>
-          <w:p/>
+          <w:p>
+            <w:pPr>
+              <w:rPr>
+                <w:lang w:val="ru-RU"/>
+              </w:rPr>
+            </w:pPr>
+          </w:p>
         </w:tc>
         <w:tc>
           <w:tcPr>
             <w:tcW w:w="1277" w:type="dxa"/>
           </w:tcPr>
-          <w:p/>
+          <w:p>
+            <w:pPr>
+              <w:rPr>
+                <w:lang w:val="ru-RU"/>
+              </w:rPr>
+            </w:pPr>
+          </w:p>
         </w:tc>
         <w:tc>
           <w:tcPr>
             <w:tcW w:w="2616" w:type="dxa"/>
           </w:tcPr>
-          <w:p/>
+          <w:p>
+            <w:pPr>
+              <w:rPr>
+                <w:lang w:val="ru-RU"/>
+              </w:rPr>
+            </w:pPr>
+          </w:p>
         </w:tc>
         <w:tc>
           <w:tcPr>
@@ -39473,25 +39642,49 @@
           <w:tcPr>
             <w:tcW w:w="1290" w:type="dxa"/>
           </w:tcPr>
-          <w:p/>
+          <w:p>
+            <w:pPr>
+              <w:rPr>
+                <w:lang w:val="ru-RU"/>
+              </w:rPr>
+            </w:pPr>
+          </w:p>
         </w:tc>
         <w:tc>
           <w:tcPr>
             <w:tcW w:w="1235" w:type="dxa"/>
           </w:tcPr>
-          <w:p/>
+          <w:p>
+            <w:pPr>
+              <w:rPr>
+                <w:lang w:val="ru-RU"/>
+              </w:rPr>
+            </w:pPr>
+          </w:p>
         </w:tc>
         <w:tc>
           <w:tcPr>
             <w:tcW w:w="1277" w:type="dxa"/>
           </w:tcPr>
-          <w:p/>
+          <w:p>
+            <w:pPr>
+              <w:rPr>
+                <w:lang w:val="ru-RU"/>
+              </w:rPr>
+            </w:pPr>
+          </w:p>
         </w:tc>
         <w:tc>
           <w:tcPr>
             <w:tcW w:w="2616" w:type="dxa"/>
           </w:tcPr>
-          <w:p/>
+          <w:p>
+            <w:pPr>
+              <w:rPr>
+                <w:lang w:val="ru-RU"/>
+              </w:rPr>
+            </w:pPr>
+          </w:p>
         </w:tc>
         <w:tc>
           <w:tcPr>
@@ -39523,19 +39716,37 @@
           <w:tcPr>
             <w:tcW w:w="1235" w:type="dxa"/>
           </w:tcPr>
-          <w:p/>
+          <w:p>
+            <w:pPr>
+              <w:rPr>
+                <w:lang w:val="ru-RU"/>
+              </w:rPr>
+            </w:pPr>
+          </w:p>
         </w:tc>
         <w:tc>
           <w:tcPr>
             <w:tcW w:w="1277" w:type="dxa"/>
           </w:tcPr>
-          <w:p/>
+          <w:p>
+            <w:pPr>
+              <w:rPr>
+                <w:lang w:val="ru-RU"/>
+              </w:rPr>
+            </w:pPr>
+          </w:p>
         </w:tc>
         <w:tc>
           <w:tcPr>
             <w:tcW w:w="2616" w:type="dxa"/>
           </w:tcPr>
-          <w:p/>
+          <w:p>
+            <w:pPr>
+              <w:rPr>
+                <w:lang w:val="ru-RU"/>
+              </w:rPr>
+            </w:pPr>
+          </w:p>
         </w:tc>
         <w:tc>
           <w:tcPr>
@@ -40043,7 +40254,7 @@
         <w:rStyle w:val="PageNumber"/>
         <w:noProof/>
       </w:rPr>
-      <w:t>40</w:t>
+      <w:t>21</w:t>
     </w:r>
     <w:r>
       <w:rPr>

</xml_diff>

<commit_message>
Describe relative speed more explicitly in RF2протоколсвязи.doc
</commit_message>
<xml_diff>
--- a/Docs/RF2 протокол связи.docx
+++ b/Docs/RF2 протокол связи.docx
@@ -661,10 +661,10 @@
             <v:path o:extrusionok="f" gradientshapeok="t" o:connecttype="rect"/>
             <o:lock v:ext="edit" aspectratio="t"/>
           </v:shapetype>
-          <v:shape id="_x0000_i1025" type="#_x0000_t75" style="width:489.75pt;height:633.75pt" o:ole="">
+          <v:shape id="_x0000_i1025" type="#_x0000_t75" style="width:489.5pt;height:633.5pt" o:ole="">
             <v:imagedata r:id="rId7" o:title=""/>
           </v:shape>
-          <o:OLEObject Type="Embed" ProgID="Visio.Drawing.15" ShapeID="_x0000_i1025" DrawAspect="Content" ObjectID="_1546855511" r:id="rId8"/>
+          <o:OLEObject Type="Embed" ProgID="Visio.Drawing.15" ShapeID="_x0000_i1025" DrawAspect="Content" ObjectID="_1547372714" r:id="rId8"/>
         </w:object>
       </w:r>
     </w:p>
@@ -1318,10 +1318,10 @@
       </w:pPr>
       <w:r>
         <w:object w:dxaOrig="9105" w:dyaOrig="2865">
-          <v:shape id="_x0000_i1026" type="#_x0000_t75" style="width:453.75pt;height:2in" o:ole="">
+          <v:shape id="_x0000_i1026" type="#_x0000_t75" style="width:454.05pt;height:2in" o:ole="">
             <v:imagedata r:id="rId9" o:title=""/>
           </v:shape>
-          <o:OLEObject Type="Embed" ProgID="Visio.Drawing.15" ShapeID="_x0000_i1026" DrawAspect="Content" ObjectID="_1546855512" r:id="rId10"/>
+          <o:OLEObject Type="Embed" ProgID="Visio.Drawing.15" ShapeID="_x0000_i1026" DrawAspect="Content" ObjectID="_1547372715" r:id="rId10"/>
         </w:object>
       </w:r>
     </w:p>
@@ -3753,6 +3753,113 @@
           <w:lang w:val="ru-RU"/>
         </w:rPr>
       </w:pPr>
+      <w:r>
+        <w:rPr>
+          <w:lang w:val="ru-RU"/>
+        </w:rPr>
+        <w:t xml:space="preserve">В полях данных относительное положение всегда передаётся в формате </w:t>
+      </w:r>
+      <w:r>
+        <w:t>int</w:t>
+      </w:r>
+      <w:r>
+        <w:rPr>
+          <w:lang w:val="ru-RU"/>
+        </w:rPr>
+        <w:t>32_</w:t>
+      </w:r>
+      <w:r>
+        <w:t>t</w:t>
+      </w:r>
+      <w:r>
+        <w:rPr>
+          <w:lang w:val="ru-RU"/>
+        </w:rPr>
+        <w:t xml:space="preserve"> </w:t>
+      </w:r>
+      <w:r>
+        <w:rPr>
+          <w:u w:val="single"/>
+          <w:lang w:val="ru-RU"/>
+        </w:rPr>
+        <w:t>в процентах умноженных на 100</w:t>
+      </w:r>
+      <w:r>
+        <w:rPr>
+          <w:lang w:val="ru-RU"/>
+        </w:rPr>
+        <w:t>.</w:t>
+      </w:r>
+      <w:r>
+        <w:rPr>
+          <w:lang w:val="ru-RU"/>
+        </w:rPr>
+        <w:t xml:space="preserve"> </w:t>
+      </w:r>
+      <w:r>
+        <w:rPr>
+          <w:lang w:val="ru-RU"/>
+        </w:rPr>
+        <w:t xml:space="preserve">Например </w:t>
+      </w:r>
+      <w:r>
+        <w:rPr>
+          <w:lang w:val="ru-RU"/>
+        </w:rPr>
+        <w:t xml:space="preserve">0 - точка </w:t>
+      </w:r>
+      <w:r>
+        <w:t>A</w:t>
+      </w:r>
+      <w:r>
+        <w:t>, 100</w:t>
+      </w:r>
+      <w:r>
+        <w:rPr>
+          <w:lang w:val="ru-RU"/>
+        </w:rPr>
+        <w:t xml:space="preserve">00 - точка </w:t>
+      </w:r>
+      <w:r>
+        <w:t>B</w:t>
+      </w:r>
+      <w:r>
+        <w:t xml:space="preserve">, 5000 – </w:t>
+      </w:r>
+      <w:r>
+        <w:rPr>
+          <w:lang w:val="ru-RU"/>
+        </w:rPr>
+        <w:t>середина персонального диапазона</w:t>
+      </w:r>
+    </w:p>
+    <w:p>
+      <w:pPr>
+        <w:rPr>
+          <w:lang w:val="ru-RU"/>
+        </w:rPr>
+      </w:pPr>
+    </w:p>
+    <w:p>
+      <w:pPr>
+        <w:rPr>
+          <w:lang w:val="ru-RU"/>
+        </w:rPr>
+      </w:pPr>
+    </w:p>
+    <w:p>
+      <w:pPr>
+        <w:rPr>
+          <w:lang w:val="ru-RU"/>
+        </w:rPr>
+      </w:pPr>
+    </w:p>
+    <w:p>
+      <w:pPr>
+        <w:rPr>
+          <w:lang w:val="ru-RU"/>
+        </w:rPr>
+      </w:pPr>
     </w:p>
     <w:p>
       <w:pPr>
@@ -3786,7 +3893,13 @@
           <w:bCs/>
           <w:lang w:val="ru-RU"/>
         </w:rPr>
-        <w:t>Скорость</w:t>
+        <w:t xml:space="preserve">Скорость абсолютная </w:t>
+      </w:r>
+      <w:r>
+        <w:rPr>
+          <w:lang w:val="ru-RU"/>
+        </w:rPr>
+        <w:t>задаётся как время перемещения основного или вспомогательного механизма между минимальным и максимальным положениями.</w:t>
       </w:r>
       <w:r>
         <w:rPr>
@@ -3795,111 +3908,214 @@
         <w:t xml:space="preserve"> </w:t>
       </w:r>
       <w:r>
+        <w:rPr>
+          <w:lang w:val="ru-RU"/>
+        </w:rPr>
+        <w:t>Скорость всегда положительна и задаётся в миллисекундах.</w:t>
+      </w:r>
+    </w:p>
+    <w:p>
+      <w:pPr>
         <w:rPr>
           <w:b/>
           <w:bCs/>
           <w:lang w:val="ru-RU"/>
         </w:rPr>
-        <w:t>относительная</w:t>
-      </w:r>
-      <w:r>
-        <w:rPr>
-          <w:lang w:val="ru-RU"/>
-        </w:rPr>
-        <w:t xml:space="preserve"> задаётся как время перемещени</w:t>
-      </w:r>
-      <w:r>
-        <w:rPr>
-          <w:lang w:val="ru-RU"/>
-        </w:rPr>
-        <w:t>я</w:t>
-      </w:r>
-      <w:r>
-        <w:rPr>
-          <w:lang w:val="ru-RU"/>
-        </w:rPr>
-        <w:t xml:space="preserve"> </w:t>
-      </w:r>
-      <w:r>
-        <w:rPr>
-          <w:lang w:val="ru-RU"/>
-        </w:rPr>
-        <w:t xml:space="preserve">основного механизма между </w:t>
-      </w:r>
-      <w:r>
-        <w:t>A</w:t>
-      </w:r>
-      <w:r>
-        <w:rPr>
-          <w:lang w:val="ru-RU"/>
-        </w:rPr>
-        <w:t xml:space="preserve"> и </w:t>
-      </w:r>
-      <w:r>
-        <w:t>B</w:t>
-      </w:r>
-      <w:r>
-        <w:rPr>
-          <w:lang w:val="ru-RU"/>
-        </w:rPr>
-        <w:t xml:space="preserve"> или </w:t>
-      </w:r>
-      <w:r>
-        <w:t>B</w:t>
-      </w:r>
-      <w:r>
-        <w:rPr>
-          <w:lang w:val="ru-RU"/>
-        </w:rPr>
-        <w:t xml:space="preserve"> и </w:t>
-      </w:r>
-      <w:r>
-        <w:t>A</w:t>
-      </w:r>
-      <w:r>
-        <w:rPr>
-          <w:lang w:val="ru-RU"/>
-        </w:rPr>
-        <w:t xml:space="preserve">. </w:t>
-      </w:r>
+      </w:pPr>
+    </w:p>
+    <w:p>
+      <w:pPr>
+        <w:rPr>
+          <w:lang w:val="ru-RU"/>
+        </w:rPr>
+      </w:pPr>
       <w:r>
         <w:rPr>
           <w:b/>
           <w:bCs/>
           <w:lang w:val="ru-RU"/>
         </w:rPr>
-        <w:t xml:space="preserve">Скорость абсолютная </w:t>
-      </w:r>
-      <w:r>
-        <w:rPr>
-          <w:lang w:val="ru-RU"/>
-        </w:rPr>
-        <w:t>задаётся как время перемещения основного или вспомогательного механизма между минимальным и максимальным положениями.</w:t>
-      </w:r>
-    </w:p>
-    <w:p>
-      <w:pPr>
-        <w:rPr>
-          <w:lang w:val="ru-RU"/>
-        </w:rPr>
-      </w:pPr>
-      <w:r>
-        <w:rPr>
-          <w:lang w:val="ru-RU"/>
-        </w:rPr>
-        <w:t xml:space="preserve">Скорость всегда положительна и задаётся в </w:t>
-      </w:r>
-      <w:r>
-        <w:rPr>
-          <w:lang w:val="ru-RU"/>
-        </w:rPr>
-        <w:t>миллисекундах</w:t>
-      </w:r>
-      <w:r>
-        <w:rPr>
-          <w:lang w:val="ru-RU"/>
-        </w:rPr>
-        <w:t>.</w:t>
+        <w:t>Скорость</w:t>
+      </w:r>
+      <w:r>
+        <w:rPr>
+          <w:lang w:val="ru-RU"/>
+        </w:rPr>
+        <w:t xml:space="preserve"> </w:t>
+      </w:r>
+      <w:r>
+        <w:rPr>
+          <w:b/>
+          <w:bCs/>
+          <w:lang w:val="ru-RU"/>
+        </w:rPr>
+        <w:t>относительная</w:t>
+      </w:r>
+      <w:r>
+        <w:rPr>
+          <w:b/>
+          <w:bCs/>
+          <w:lang w:val="ru-RU"/>
+        </w:rPr>
+        <w:t>:</w:t>
+      </w:r>
+    </w:p>
+    <w:tbl>
+      <w:tblPr>
+        <w:tblStyle w:val="TableGrid"/>
+        <w:tblW w:w="0" w:type="auto"/>
+        <w:tblLook w:val="04A0" w:firstRow="1" w:lastRow="0" w:firstColumn="1" w:lastColumn="0" w:noHBand="0" w:noVBand="1"/>
+      </w:tblPr>
+      <w:tblGrid>
+        <w:gridCol w:w="5548"/>
+        <w:gridCol w:w="5548"/>
+      </w:tblGrid>
+      <w:tr>
+        <w:tc>
+          <w:tcPr>
+            <w:tcW w:w="5548" w:type="dxa"/>
+          </w:tcPr>
+          <w:p>
+            <w:pPr>
+              <w:rPr>
+                <w:lang w:val="ru-RU"/>
+              </w:rPr>
+            </w:pPr>
+            <w:r>
+              <w:rPr>
+                <w:lang w:val="ru-RU"/>
+              </w:rPr>
+              <w:t>Силовой тест – эксцентрика и концентрика</w:t>
+            </w:r>
+          </w:p>
+          <w:p>
+            <w:pPr>
+              <w:rPr>
+                <w:lang w:val="ru-RU"/>
+              </w:rPr>
+            </w:pPr>
+            <w:r>
+              <w:rPr>
+                <w:lang w:val="ru-RU"/>
+              </w:rPr>
+              <w:t>Изокинетическая тренировка</w:t>
+            </w:r>
+          </w:p>
+        </w:tc>
+        <w:tc>
+          <w:tcPr>
+            <w:tcW w:w="5548" w:type="dxa"/>
+          </w:tcPr>
+          <w:p>
+            <w:pPr>
+              <w:rPr>
+                <w:lang w:val="ru-RU"/>
+              </w:rPr>
+            </w:pPr>
+            <w:r>
+              <w:rPr>
+                <w:lang w:val="ru-RU"/>
+              </w:rPr>
+              <w:t>Длительность</w:t>
+            </w:r>
+            <w:r>
+              <w:rPr>
+                <w:lang w:val="ru-RU"/>
+              </w:rPr>
+              <w:t xml:space="preserve"> перемещения основного механизма между </w:t>
+            </w:r>
+            <w:r>
+              <w:t>A</w:t>
+            </w:r>
+            <w:r>
+              <w:rPr>
+                <w:lang w:val="ru-RU"/>
+              </w:rPr>
+              <w:t xml:space="preserve"> и </w:t>
+            </w:r>
+            <w:r>
+              <w:t>B</w:t>
+            </w:r>
+            <w:r>
+              <w:rPr>
+                <w:lang w:val="ru-RU"/>
+              </w:rPr>
+              <w:t xml:space="preserve"> или </w:t>
+            </w:r>
+            <w:r>
+              <w:t>B</w:t>
+            </w:r>
+            <w:r>
+              <w:rPr>
+                <w:lang w:val="ru-RU"/>
+              </w:rPr>
+              <w:t xml:space="preserve"> и </w:t>
+            </w:r>
+            <w:r>
+              <w:t>A</w:t>
+            </w:r>
+          </w:p>
+        </w:tc>
+      </w:tr>
+      <w:tr>
+        <w:tc>
+          <w:tcPr>
+            <w:tcW w:w="5548" w:type="dxa"/>
+          </w:tcPr>
+          <w:p>
+            <w:pPr>
+              <w:rPr>
+                <w:lang w:val="ru-RU"/>
+              </w:rPr>
+            </w:pPr>
+            <w:r>
+              <w:rPr>
+                <w:lang w:val="ru-RU"/>
+              </w:rPr>
+              <w:t>Обобщенный подход</w:t>
+            </w:r>
+          </w:p>
+        </w:tc>
+        <w:tc>
+          <w:tcPr>
+            <w:tcW w:w="5548" w:type="dxa"/>
+          </w:tcPr>
+          <w:p>
+            <w:r>
+              <w:rPr>
+                <w:lang w:val="ru-RU"/>
+              </w:rPr>
+              <w:t>Длительность</w:t>
+            </w:r>
+            <w:r>
+              <w:rPr>
+                <w:lang w:val="ru-RU"/>
+              </w:rPr>
+              <w:t xml:space="preserve"> движения</w:t>
+            </w:r>
+            <w:r>
+              <w:rPr>
+                <w:lang w:val="ru-RU"/>
+              </w:rPr>
+              <w:t xml:space="preserve"> от предыдущей точки до заданной точки</w:t>
+            </w:r>
+            <w:bookmarkStart w:id="1" w:name="_GoBack"/>
+            <w:bookmarkEnd w:id="1"/>
+          </w:p>
+        </w:tc>
+      </w:tr>
+    </w:tbl>
+    <w:p>
+      <w:pPr>
+        <w:rPr>
+          <w:lang w:val="ru-RU"/>
+        </w:rPr>
+      </w:pPr>
+      <w:r>
+        <w:rPr>
+          <w:lang w:val="ru-RU"/>
+        </w:rPr>
+        <w:t>Скорость всегда положительна и задаётся в миллисекундах.</w:t>
       </w:r>
     </w:p>
     <w:p>
@@ -4130,18 +4346,10 @@
       </w:r>
     </w:p>
     <w:p>
-      <w:pPr>
-        <w:rPr>
-          <w:lang w:val="ru-RU"/>
-        </w:rPr>
-      </w:pPr>
       <w:r>
         <w:t>encoderRawValue</w:t>
       </w:r>
       <w:r>
-        <w:rPr>
-          <w:lang w:val="ru-RU"/>
-        </w:rPr>
         <w:t xml:space="preserve"> – </w:t>
       </w:r>
       <w:r>
@@ -4151,9 +4359,6 @@
         <w:t>первичное</w:t>
       </w:r>
       <w:r>
-        <w:rPr>
-          <w:lang w:val="ru-RU"/>
-        </w:rPr>
         <w:t xml:space="preserve"> </w:t>
       </w:r>
       <w:r>
@@ -4163,9 +4368,6 @@
         <w:t>значение</w:t>
       </w:r>
       <w:r>
-        <w:rPr>
-          <w:lang w:val="ru-RU"/>
-        </w:rPr>
         <w:t xml:space="preserve"> </w:t>
       </w:r>
     </w:p>
@@ -6079,13 +6281,7 @@
           </w:tcPr>
           <w:p>
             <w:r>
-              <w:t>dest</w:t>
-            </w:r>
-            <w:r>
-              <w:t>Position</w:t>
-            </w:r>
-            <w:r>
-              <w:t>Rel</w:t>
+              <w:t>destPositionRel</w:t>
             </w:r>
           </w:p>
         </w:tc>
@@ -6112,11 +6308,16 @@
             <w:tcW w:w="2830" w:type="dxa"/>
           </w:tcPr>
           <w:p>
-            <w:r>
-              <w:rPr>
-                <w:lang w:val="ru-RU"/>
-              </w:rPr>
-              <w:t>От 0% до 100%</w:t>
+            <w:pPr>
+              <w:rPr>
+                <w:lang w:val="ru-RU"/>
+              </w:rPr>
+            </w:pPr>
+            <w:r>
+              <w:rPr>
+                <w:lang w:val="ru-RU"/>
+              </w:rPr>
+              <w:t>(0%...100%)*100</w:t>
             </w:r>
           </w:p>
         </w:tc>
@@ -6190,13 +6391,32 @@
               <w:rPr>
                 <w:lang w:val="ru-RU"/>
               </w:rPr>
-              <w:t>с</w:t>
-            </w:r>
-            <w:r>
-              <w:rPr>
-                <w:lang w:val="ru-RU"/>
-              </w:rPr>
-              <w:t>корость движения</w:t>
+              <w:t>скорость движения</w:t>
+            </w:r>
+          </w:p>
+          <w:p>
+            <w:pPr>
+              <w:rPr>
+                <w:lang w:val="ru-RU"/>
+              </w:rPr>
+            </w:pPr>
+            <w:r>
+              <w:rPr>
+                <w:lang w:val="ru-RU"/>
+              </w:rPr>
+              <w:t>(=</w:t>
+            </w:r>
+            <w:r>
+              <w:rPr>
+                <w:lang w:val="ru-RU"/>
+              </w:rPr>
+              <w:t>длительность движения</w:t>
+            </w:r>
+            <w:r>
+              <w:rPr>
+                <w:lang w:val="ru-RU"/>
+              </w:rPr>
+              <w:t>)</w:t>
             </w:r>
           </w:p>
         </w:tc>
@@ -6224,7 +6444,13 @@
           <w:tcPr>
             <w:tcW w:w="1291" w:type="dxa"/>
           </w:tcPr>
-          <w:p/>
+          <w:p>
+            <w:pPr>
+              <w:rPr>
+                <w:lang w:val="ru-RU"/>
+              </w:rPr>
+            </w:pPr>
+          </w:p>
         </w:tc>
         <w:tc>
           <w:tcPr>
@@ -6243,10 +6469,7 @@
               <w:t>Σ</w:t>
             </w:r>
             <w:r>
-              <w:t>=</w:t>
-            </w:r>
-            <w:r>
-              <w:t>8</w:t>
+              <w:t>=8</w:t>
             </w:r>
           </w:p>
         </w:tc>
@@ -6928,8 +7151,6 @@
             <w:r>
               <w:t>Rel</w:t>
             </w:r>
-            <w:bookmarkStart w:id="1" w:name="_GoBack"/>
-            <w:bookmarkEnd w:id="1"/>
           </w:p>
         </w:tc>
         <w:tc>
@@ -7416,10 +7637,10 @@
       </w:pPr>
       <w:r>
         <w:object w:dxaOrig="18450" w:dyaOrig="27450">
-          <v:shape id="_x0000_i1027" type="#_x0000_t75" style="width:474.75pt;height:705.75pt" o:ole="">
+          <v:shape id="_x0000_i1027" type="#_x0000_t75" style="width:475pt;height:705.5pt" o:ole="">
             <v:imagedata r:id="rId11" o:title=""/>
           </v:shape>
-          <o:OLEObject Type="Embed" ProgID="Visio.Drawing.15" ShapeID="_x0000_i1027" DrawAspect="Content" ObjectID="_1546855513" r:id="rId12"/>
+          <o:OLEObject Type="Embed" ProgID="Visio.Drawing.15" ShapeID="_x0000_i1027" DrawAspect="Content" ObjectID="_1547372716" r:id="rId12"/>
         </w:object>
       </w:r>
     </w:p>
@@ -8002,10 +8223,10 @@
       </w:pPr>
       <w:r>
         <w:object w:dxaOrig="15931" w:dyaOrig="21001">
-          <v:shape id="_x0000_i1028" type="#_x0000_t75" style="width:554.25pt;height:734.25pt" o:ole="">
+          <v:shape id="_x0000_i1028" type="#_x0000_t75" style="width:554.5pt;height:733.95pt" o:ole="">
             <v:imagedata r:id="rId13" o:title=""/>
           </v:shape>
-          <o:OLEObject Type="Embed" ProgID="Visio.Drawing.15" ShapeID="_x0000_i1028" DrawAspect="Content" ObjectID="_1546855514" r:id="rId14"/>
+          <o:OLEObject Type="Embed" ProgID="Visio.Drawing.15" ShapeID="_x0000_i1028" DrawAspect="Content" ObjectID="_1547372717" r:id="rId14"/>
         </w:object>
       </w:r>
       <w:r>
@@ -11456,10 +11677,10 @@
       </w:pPr>
       <w:r>
         <w:object w:dxaOrig="7440" w:dyaOrig="23011">
-          <v:shape id="_x0000_i1029" type="#_x0000_t75" style="width:237pt;height:735pt" o:ole="">
+          <v:shape id="_x0000_i1029" type="#_x0000_t75" style="width:236.95pt;height:735.05pt" o:ole="">
             <v:imagedata r:id="rId15" o:title=""/>
           </v:shape>
-          <o:OLEObject Type="Embed" ProgID="Visio.Drawing.15" ShapeID="_x0000_i1029" DrawAspect="Content" ObjectID="_1546855515" r:id="rId16"/>
+          <o:OLEObject Type="Embed" ProgID="Visio.Drawing.15" ShapeID="_x0000_i1029" DrawAspect="Content" ObjectID="_1547372718" r:id="rId16"/>
         </w:object>
       </w:r>
     </w:p>
@@ -30531,11 +30752,6 @@
     </w:p>
     <w:p/>
     <w:p>
-      <w:pPr>
-        <w:rPr>
-          <w:lang w:val="ru-RU"/>
-        </w:rPr>
-      </w:pPr>
       <w:r>
         <w:rPr>
           <w:lang w:val="ru-RU"/>
@@ -30543,9 +30759,6 @@
         <w:t>Сообщение</w:t>
       </w:r>
       <w:r>
-        <w:rPr>
-          <w:lang w:val="ru-RU"/>
-        </w:rPr>
         <w:t xml:space="preserve"> </w:t>
       </w:r>
       <w:r>
@@ -30555,9 +30768,6 @@
         <w:t>высылается</w:t>
       </w:r>
       <w:r>
-        <w:rPr>
-          <w:lang w:val="ru-RU"/>
-        </w:rPr>
         <w:t xml:space="preserve"> </w:t>
       </w:r>
       <w:r>
@@ -30567,9 +30777,6 @@
         <w:t>каждые</w:t>
       </w:r>
       <w:r>
-        <w:rPr>
-          <w:lang w:val="ru-RU"/>
-        </w:rPr>
         <w:t xml:space="preserve"> 1000</w:t>
       </w:r>
       <w:r>
@@ -30579,9 +30786,6 @@
         <w:t>мс</w:t>
       </w:r>
       <w:r>
-        <w:rPr>
-          <w:lang w:val="ru-RU"/>
-        </w:rPr>
         <w:t xml:space="preserve"> </w:t>
       </w:r>
       <w:r>
@@ -30591,18 +30795,12 @@
         <w:t>когда</w:t>
       </w:r>
       <w:r>
-        <w:rPr>
-          <w:lang w:val="ru-RU"/>
-        </w:rPr>
         <w:t xml:space="preserve"> </w:t>
       </w:r>
       <w:r>
         <w:t>RTCU</w:t>
       </w:r>
       <w:r>
-        <w:rPr>
-          <w:lang w:val="ru-RU"/>
-        </w:rPr>
         <w:t xml:space="preserve"> </w:t>
       </w:r>
       <w:r>
@@ -30612,9 +30810,6 @@
         <w:t>находится</w:t>
       </w:r>
       <w:r>
-        <w:rPr>
-          <w:lang w:val="ru-RU"/>
-        </w:rPr>
         <w:t xml:space="preserve"> </w:t>
       </w:r>
       <w:r>
@@ -30624,9 +30819,6 @@
         <w:t>в</w:t>
       </w:r>
       <w:r>
-        <w:rPr>
-          <w:lang w:val="ru-RU"/>
-        </w:rPr>
         <w:t xml:space="preserve"> </w:t>
       </w:r>
       <w:r>
@@ -30636,28 +30828,16 @@
         <w:t>режиме</w:t>
       </w:r>
       <w:r>
-        <w:rPr>
-          <w:lang w:val="ru-RU"/>
-        </w:rPr>
         <w:t xml:space="preserve"> </w:t>
       </w:r>
       <w:r>
         <w:t>WAITING</w:t>
       </w:r>
       <w:r>
-        <w:rPr>
-          <w:lang w:val="ru-RU"/>
-        </w:rPr>
         <w:t>.</w:t>
       </w:r>
     </w:p>
-    <w:p>
-      <w:pPr>
-        <w:rPr>
-          <w:lang w:val="ru-RU"/>
-        </w:rPr>
-      </w:pPr>
-    </w:p>
+    <w:p/>
     <w:p>
       <w:pPr>
         <w:rPr>
@@ -40122,7 +40302,7 @@
         <w:rStyle w:val="PageNumber"/>
         <w:noProof/>
       </w:rPr>
-      <w:t>9</w:t>
+      <w:t>21</w:t>
     </w:r>
     <w:r>
       <w:rPr>

</xml_diff>

<commit_message>
Add quadratic compensation to RTCUD, docs, MachineSettings[F
</commit_message>
<xml_diff>
--- a/Docs/RF2 протокол связи.docx
+++ b/Docs/RF2 протокол связи.docx
@@ -710,7 +710,7 @@
           <v:shape id="_x0000_i1025" type="#_x0000_t75" style="width:489.75pt;height:633.75pt" o:ole="">
             <v:imagedata r:id="rId7" o:title=""/>
           </v:shape>
-          <o:OLEObject Type="Embed" ProgID="Visio.Drawing.15" ShapeID="_x0000_i1025" DrawAspect="Content" ObjectID="_1548495247" r:id="rId8"/>
+          <o:OLEObject Type="Embed" ProgID="Visio.Drawing.15" ShapeID="_x0000_i1025" DrawAspect="Content" ObjectID="_1549789449" r:id="rId8"/>
         </w:object>
       </w:r>
     </w:p>
@@ -1375,7 +1375,7 @@
           <v:shape id="_x0000_i1026" type="#_x0000_t75" style="width:453.75pt;height:2in" o:ole="">
             <v:imagedata r:id="rId9" o:title=""/>
           </v:shape>
-          <o:OLEObject Type="Embed" ProgID="Visio.Drawing.15" ShapeID="_x0000_i1026" DrawAspect="Content" ObjectID="_1548495248" r:id="rId10"/>
+          <o:OLEObject Type="Embed" ProgID="Visio.Drawing.15" ShapeID="_x0000_i1026" DrawAspect="Content" ObjectID="_1549789450" r:id="rId10"/>
         </w:object>
       </w:r>
     </w:p>
@@ -4836,6 +4836,11 @@
       <w:proofErr w:type="spellEnd"/>
     </w:p>
     <w:p>
+      <w:pPr>
+        <w:rPr>
+          <w:lang w:val="ru-RU"/>
+        </w:rPr>
+      </w:pPr>
       <w:proofErr w:type="spellStart"/>
       <w:proofErr w:type="gramStart"/>
       <w:r>
@@ -4844,6 +4849,9 @@
       <w:proofErr w:type="spellEnd"/>
       <w:proofErr w:type="gramEnd"/>
       <w:r>
+        <w:rPr>
+          <w:lang w:val="ru-RU"/>
+        </w:rPr>
         <w:t xml:space="preserve"> – </w:t>
       </w:r>
       <w:r>
@@ -4853,6 +4861,9 @@
         <w:t>первичное</w:t>
       </w:r>
       <w:r>
+        <w:rPr>
+          <w:lang w:val="ru-RU"/>
+        </w:rPr>
         <w:t xml:space="preserve"> </w:t>
       </w:r>
       <w:r>
@@ -4862,6 +4873,9 @@
         <w:t>значение</w:t>
       </w:r>
       <w:r>
+        <w:rPr>
+          <w:lang w:val="ru-RU"/>
+        </w:rPr>
         <w:t xml:space="preserve"> </w:t>
       </w:r>
     </w:p>
@@ -8260,7 +8274,7 @@
           <v:shape id="_x0000_i1027" type="#_x0000_t75" style="width:474.75pt;height:705.75pt" o:ole="">
             <v:imagedata r:id="rId11" o:title=""/>
           </v:shape>
-          <o:OLEObject Type="Embed" ProgID="Visio.Drawing.15" ShapeID="_x0000_i1027" DrawAspect="Content" ObjectID="_1548495249" r:id="rId12"/>
+          <o:OLEObject Type="Embed" ProgID="Visio.Drawing.15" ShapeID="_x0000_i1027" DrawAspect="Content" ObjectID="_1549789451" r:id="rId12"/>
         </w:object>
       </w:r>
     </w:p>
@@ -8900,7 +8914,7 @@
           <v:shape id="_x0000_i1028" type="#_x0000_t75" style="width:554.25pt;height:734.25pt" o:ole="">
             <v:imagedata r:id="rId13" o:title=""/>
           </v:shape>
-          <o:OLEObject Type="Embed" ProgID="Visio.Drawing.15" ShapeID="_x0000_i1028" DrawAspect="Content" ObjectID="_1548495250" r:id="rId14"/>
+          <o:OLEObject Type="Embed" ProgID="Visio.Drawing.15" ShapeID="_x0000_i1028" DrawAspect="Content" ObjectID="_1549789452" r:id="rId14"/>
         </w:object>
       </w:r>
       <w:r>
@@ -12600,7 +12614,7 @@
           <v:shape id="_x0000_i1029" type="#_x0000_t75" style="width:237pt;height:735pt" o:ole="">
             <v:imagedata r:id="rId15" o:title=""/>
           </v:shape>
-          <o:OLEObject Type="Embed" ProgID="Visio.Drawing.15" ShapeID="_x0000_i1029" DrawAspect="Content" ObjectID="_1548495251" r:id="rId16"/>
+          <o:OLEObject Type="Embed" ProgID="Visio.Drawing.15" ShapeID="_x0000_i1029" DrawAspect="Content" ObjectID="_1549789453" r:id="rId16"/>
         </w:object>
       </w:r>
     </w:p>
@@ -32242,6 +32256,11 @@
     </w:p>
     <w:p/>
     <w:p>
+      <w:pPr>
+        <w:rPr>
+          <w:lang w:val="ru-RU"/>
+        </w:rPr>
+      </w:pPr>
       <w:r>
         <w:rPr>
           <w:lang w:val="ru-RU"/>
@@ -32249,6 +32268,9 @@
         <w:t>Сообщение</w:t>
       </w:r>
       <w:r>
+        <w:rPr>
+          <w:lang w:val="ru-RU"/>
+        </w:rPr>
         <w:t xml:space="preserve"> </w:t>
       </w:r>
       <w:r>
@@ -32258,6 +32280,9 @@
         <w:t>высылается</w:t>
       </w:r>
       <w:r>
+        <w:rPr>
+          <w:lang w:val="ru-RU"/>
+        </w:rPr>
         <w:t xml:space="preserve"> </w:t>
       </w:r>
       <w:r>
@@ -32267,22 +32292,29 @@
         <w:t>каждые</w:t>
       </w:r>
       <w:r>
+        <w:rPr>
+          <w:lang w:val="ru-RU"/>
+        </w:rPr>
         <w:t xml:space="preserve"> </w:t>
       </w:r>
       <w:proofErr w:type="gramStart"/>
       <w:r>
+        <w:rPr>
+          <w:lang w:val="ru-RU"/>
+        </w:rPr>
         <w:t>1000</w:t>
       </w:r>
-      <w:proofErr w:type="spellStart"/>
       <w:r>
         <w:rPr>
           <w:lang w:val="ru-RU"/>
         </w:rPr>
         <w:t>мс</w:t>
       </w:r>
-      <w:proofErr w:type="spellEnd"/>
       <w:proofErr w:type="gramEnd"/>
       <w:r>
+        <w:rPr>
+          <w:lang w:val="ru-RU"/>
+        </w:rPr>
         <w:t xml:space="preserve"> </w:t>
       </w:r>
       <w:r>
@@ -32292,12 +32324,18 @@
         <w:t>когда</w:t>
       </w:r>
       <w:r>
+        <w:rPr>
+          <w:lang w:val="ru-RU"/>
+        </w:rPr>
         <w:t xml:space="preserve"> </w:t>
       </w:r>
       <w:r>
         <w:t>RTCU</w:t>
       </w:r>
       <w:r>
+        <w:rPr>
+          <w:lang w:val="ru-RU"/>
+        </w:rPr>
         <w:t xml:space="preserve"> </w:t>
       </w:r>
       <w:r>
@@ -32307,6 +32345,9 @@
         <w:t>находится</w:t>
       </w:r>
       <w:r>
+        <w:rPr>
+          <w:lang w:val="ru-RU"/>
+        </w:rPr>
         <w:t xml:space="preserve"> </w:t>
       </w:r>
       <w:r>
@@ -32316,6 +32357,9 @@
         <w:t>в</w:t>
       </w:r>
       <w:r>
+        <w:rPr>
+          <w:lang w:val="ru-RU"/>
+        </w:rPr>
         <w:t xml:space="preserve"> </w:t>
       </w:r>
       <w:r>
@@ -32325,16 +32369,28 @@
         <w:t>режиме</w:t>
       </w:r>
       <w:r>
+        <w:rPr>
+          <w:lang w:val="ru-RU"/>
+        </w:rPr>
         <w:t xml:space="preserve"> </w:t>
       </w:r>
       <w:r>
         <w:t>WAITING</w:t>
       </w:r>
       <w:r>
+        <w:rPr>
+          <w:lang w:val="ru-RU"/>
+        </w:rPr>
         <w:t>.</w:t>
       </w:r>
     </w:p>
-    <w:p/>
+    <w:p>
+      <w:pPr>
+        <w:rPr>
+          <w:lang w:val="ru-RU"/>
+        </w:rPr>
+      </w:pPr>
+    </w:p>
     <w:p>
       <w:pPr>
         <w:rPr>
@@ -35862,9 +35918,6 @@
           </w:tcPr>
           <w:p>
             <w:r>
-              <w:rPr>
-                <w:lang w:val="ru-RU"/>
-              </w:rPr>
               <w:t>5</w:t>
             </w:r>
             <w:r>
@@ -35893,7 +35946,7 @@
           </w:tcPr>
           <w:p>
             <w:r>
-              <w:t>int32_t</w:t>
+              <w:t>float</w:t>
             </w:r>
           </w:p>
         </w:tc>
@@ -35909,7 +35962,7 @@
             </w:pPr>
             <w:proofErr w:type="spellStart"/>
             <w:r>
-              <w:t>forceSensorOffset</w:t>
+              <w:t>forceSensorGain</w:t>
             </w:r>
             <w:proofErr w:type="spellEnd"/>
           </w:p>
@@ -35928,7 +35981,25 @@
               <w:rPr>
                 <w:lang w:val="ru-RU"/>
               </w:rPr>
-              <w:t>Сдвиг датчика усилия</w:t>
+              <w:t>Коэффициент п</w:t>
+            </w:r>
+            <w:r>
+              <w:rPr>
+                <w:lang w:val="ru-RU"/>
+              </w:rPr>
+              <w:t>ересчет</w:t>
+            </w:r>
+            <w:r>
+              <w:rPr>
+                <w:lang w:val="ru-RU"/>
+              </w:rPr>
+              <w:t>а</w:t>
+            </w:r>
+            <w:r>
+              <w:rPr>
+                <w:lang w:val="ru-RU"/>
+              </w:rPr>
+              <w:t xml:space="preserve"> первичных значений датчика усилия в граммы</w:t>
             </w:r>
           </w:p>
         </w:tc>
@@ -35954,9 +36025,6 @@
                 <w:lang w:val="ru-RU"/>
               </w:rPr>
             </w:pPr>
-            <w:r>
-              <w:t>4</w:t>
-            </w:r>
           </w:p>
         </w:tc>
         <w:tc>
@@ -35964,6 +36032,11 @@
             <w:tcW w:w="1262" w:type="dxa"/>
           </w:tcPr>
           <w:p>
+            <w:pPr>
+              <w:rPr>
+                <w:lang w:val="ru-RU"/>
+              </w:rPr>
+            </w:pPr>
             <w:r>
               <w:t>float</w:t>
             </w:r>
@@ -35979,11 +36052,12 @@
                 <w:lang w:val="ru-RU"/>
               </w:rPr>
             </w:pPr>
-            <w:proofErr w:type="spellStart"/>
-            <w:r>
-              <w:t>forceSensorGain</w:t>
-            </w:r>
-            <w:proofErr w:type="spellEnd"/>
+            <w:r>
+              <w:t>forceSensorOffset</w:t>
+            </w:r>
+            <w:r>
+              <w:t>0</w:t>
+            </w:r>
           </w:p>
         </w:tc>
         <w:tc>
@@ -36000,25 +36074,21 @@
               <w:rPr>
                 <w:lang w:val="ru-RU"/>
               </w:rPr>
-              <w:t>Коэффициент п</w:t>
-            </w:r>
-            <w:r>
-              <w:rPr>
-                <w:lang w:val="ru-RU"/>
-              </w:rPr>
-              <w:t>ересчет</w:t>
-            </w:r>
-            <w:r>
-              <w:rPr>
-                <w:lang w:val="ru-RU"/>
-              </w:rPr>
-              <w:t>а</w:t>
-            </w:r>
-            <w:r>
-              <w:rPr>
-                <w:lang w:val="ru-RU"/>
-              </w:rPr>
-              <w:t xml:space="preserve"> первичных значений датчика усилия в граммы</w:t>
+              <w:t xml:space="preserve">Смещение не зависящее от </w:t>
+            </w:r>
+            <w:r>
+              <w:rPr>
+                <w:lang w:val="ru-RU"/>
+              </w:rPr>
+              <w:t xml:space="preserve">абсолютного </w:t>
+            </w:r>
+            <w:bookmarkStart w:id="1" w:name="_GoBack"/>
+            <w:bookmarkEnd w:id="1"/>
+            <w:r>
+              <w:rPr>
+                <w:lang w:val="ru-RU"/>
+              </w:rPr>
+              <w:t>положения</w:t>
             </w:r>
           </w:p>
         </w:tc>
@@ -36029,11 +36099,9 @@
             <w:tcW w:w="1290" w:type="dxa"/>
           </w:tcPr>
           <w:p>
-            <w:pPr>
-              <w:rPr>
-                <w:lang w:val="ru-RU"/>
-              </w:rPr>
-            </w:pPr>
+            <w:r>
+              <w:t>60</w:t>
+            </w:r>
           </w:p>
         </w:tc>
         <w:tc>
@@ -36058,6 +36126,9 @@
                 <w:lang w:val="ru-RU"/>
               </w:rPr>
             </w:pPr>
+            <w:r>
+              <w:t>float</w:t>
+            </w:r>
           </w:p>
         </w:tc>
         <w:tc>
@@ -36070,6 +36141,12 @@
                 <w:lang w:val="ru-RU"/>
               </w:rPr>
             </w:pPr>
+            <w:r>
+              <w:t>forceSensorOffset</w:t>
+            </w:r>
+            <w:r>
+              <w:t>1</w:t>
+            </w:r>
           </w:p>
         </w:tc>
         <w:tc>
@@ -36082,6 +36159,20 @@
                 <w:lang w:val="ru-RU"/>
               </w:rPr>
             </w:pPr>
+            <w:proofErr w:type="gramStart"/>
+            <w:r>
+              <w:rPr>
+                <w:lang w:val="ru-RU"/>
+              </w:rPr>
+              <w:t>Смещение</w:t>
+            </w:r>
+            <w:proofErr w:type="gramEnd"/>
+            <w:r>
+              <w:rPr>
+                <w:lang w:val="ru-RU"/>
+              </w:rPr>
+              <w:t xml:space="preserve"> линейно зависящее от абсолютного положения</w:t>
+            </w:r>
           </w:p>
         </w:tc>
       </w:tr>
@@ -36091,11 +36182,9 @@
             <w:tcW w:w="1290" w:type="dxa"/>
           </w:tcPr>
           <w:p>
-            <w:pPr>
-              <w:rPr>
-                <w:lang w:val="ru-RU"/>
-              </w:rPr>
-            </w:pPr>
+            <w:r>
+              <w:t>64</w:t>
+            </w:r>
           </w:p>
         </w:tc>
         <w:tc>
@@ -36120,6 +36209,9 @@
                 <w:lang w:val="ru-RU"/>
               </w:rPr>
             </w:pPr>
+            <w:r>
+              <w:t>float</w:t>
+            </w:r>
           </w:p>
         </w:tc>
         <w:tc>
@@ -36132,6 +36224,12 @@
                 <w:lang w:val="ru-RU"/>
               </w:rPr>
             </w:pPr>
+            <w:r>
+              <w:t>forceSensorOffset</w:t>
+            </w:r>
+            <w:r>
+              <w:t>2</w:t>
+            </w:r>
           </w:p>
         </w:tc>
         <w:tc>
@@ -36144,6 +36242,32 @@
                 <w:lang w:val="ru-RU"/>
               </w:rPr>
             </w:pPr>
+            <w:proofErr w:type="gramStart"/>
+            <w:r>
+              <w:rPr>
+                <w:lang w:val="ru-RU"/>
+              </w:rPr>
+              <w:t>Смещение</w:t>
+            </w:r>
+            <w:proofErr w:type="gramEnd"/>
+            <w:r>
+              <w:rPr>
+                <w:lang w:val="ru-RU"/>
+              </w:rPr>
+              <w:t xml:space="preserve"> квадратично зависящее от </w:t>
+            </w:r>
+            <w:r>
+              <w:rPr>
+                <w:lang w:val="ru-RU"/>
+              </w:rPr>
+              <w:t xml:space="preserve">абсолютного </w:t>
+            </w:r>
+            <w:r>
+              <w:rPr>
+                <w:lang w:val="ru-RU"/>
+              </w:rPr>
+              <w:t>положения</w:t>
+            </w:r>
           </w:p>
         </w:tc>
       </w:tr>
@@ -36153,6 +36277,68 @@
             <w:tcW w:w="1290" w:type="dxa"/>
           </w:tcPr>
           <w:p>
+            <w:pPr>
+              <w:rPr>
+                <w:lang w:val="ru-RU"/>
+              </w:rPr>
+            </w:pPr>
+          </w:p>
+        </w:tc>
+        <w:tc>
+          <w:tcPr>
+            <w:tcW w:w="1227" w:type="dxa"/>
+          </w:tcPr>
+          <w:p>
+            <w:pPr>
+              <w:rPr>
+                <w:lang w:val="ru-RU"/>
+              </w:rPr>
+            </w:pPr>
+          </w:p>
+        </w:tc>
+        <w:tc>
+          <w:tcPr>
+            <w:tcW w:w="1262" w:type="dxa"/>
+          </w:tcPr>
+          <w:p>
+            <w:pPr>
+              <w:rPr>
+                <w:lang w:val="ru-RU"/>
+              </w:rPr>
+            </w:pPr>
+          </w:p>
+        </w:tc>
+        <w:tc>
+          <w:tcPr>
+            <w:tcW w:w="2613" w:type="dxa"/>
+          </w:tcPr>
+          <w:p>
+            <w:pPr>
+              <w:rPr>
+                <w:lang w:val="ru-RU"/>
+              </w:rPr>
+            </w:pPr>
+          </w:p>
+        </w:tc>
+        <w:tc>
+          <w:tcPr>
+            <w:tcW w:w="4704" w:type="dxa"/>
+          </w:tcPr>
+          <w:p>
+            <w:pPr>
+              <w:rPr>
+                <w:lang w:val="ru-RU"/>
+              </w:rPr>
+            </w:pPr>
+          </w:p>
+        </w:tc>
+      </w:tr>
+      <w:tr>
+        <w:tc>
+          <w:tcPr>
+            <w:tcW w:w="1290" w:type="dxa"/>
+          </w:tcPr>
+          <w:p>
             <w:r>
               <w:rPr>
                 <w:lang w:val="ru-RU"/>
@@ -36172,7 +36358,7 @@
               <w:t>6</w:t>
             </w:r>
             <w:r>
-              <w:t>0</w:t>
+              <w:t>8</w:t>
             </w:r>
           </w:p>
         </w:tc>
@@ -36226,6 +36412,27 @@
         </w:tc>
       </w:tr>
     </w:tbl>
+    <w:p>
+      <w:pPr>
+        <w:rPr>
+          <w:lang w:val="ru-RU"/>
+        </w:rPr>
+      </w:pPr>
+    </w:p>
+    <w:p>
+      <w:pPr>
+        <w:rPr>
+          <w:lang w:val="ru-RU"/>
+        </w:rPr>
+      </w:pPr>
+    </w:p>
+    <w:p>
+      <w:pPr>
+        <w:rPr>
+          <w:lang w:val="ru-RU"/>
+        </w:rPr>
+      </w:pPr>
+    </w:p>
     <w:p>
       <w:pPr>
         <w:rPr>
@@ -36251,6 +36458,7 @@
           <w:iCs w:val="0"/>
           <w:sz w:val="24"/>
         </w:rPr>
+        <w:lastRenderedPageBreak/>
         <w:t>TAG</w:t>
       </w:r>
       <w:r>
@@ -36448,7 +36656,6 @@
               <w:rPr>
                 <w:lang w:val="ru-RU"/>
               </w:rPr>
-              <w:lastRenderedPageBreak/>
               <w:t>0</w:t>
             </w:r>
           </w:p>
@@ -41571,8 +41778,6 @@
               </w:rPr>
               <w:t>motorTemperature</w:t>
             </w:r>
-            <w:bookmarkStart w:id="1" w:name="_GoBack"/>
-            <w:bookmarkEnd w:id="1"/>
           </w:p>
         </w:tc>
         <w:tc>

</xml_diff>

<commit_message>
Separate positive and negative frequency limits
</commit_message>
<xml_diff>
--- a/Docs/RF2 протокол связи.docx
+++ b/Docs/RF2 протокол связи.docx
@@ -664,7 +664,7 @@
           <v:shape id="_x0000_i1025" type="#_x0000_t75" style="width:489.75pt;height:633.75pt" o:ole="">
             <v:imagedata r:id="rId7" o:title=""/>
           </v:shape>
-          <o:OLEObject Type="Embed" ProgID="Visio.Drawing.15" ShapeID="_x0000_i1025" DrawAspect="Content" ObjectID="_1550235345" r:id="rId8"/>
+          <o:OLEObject Type="Embed" ProgID="Visio.Drawing.15" ShapeID="_x0000_i1025" DrawAspect="Content" ObjectID="_1550305716" r:id="rId8"/>
         </w:object>
       </w:r>
     </w:p>
@@ -1321,7 +1321,7 @@
           <v:shape id="_x0000_i1026" type="#_x0000_t75" style="width:453.75pt;height:2in" o:ole="">
             <v:imagedata r:id="rId9" o:title=""/>
           </v:shape>
-          <o:OLEObject Type="Embed" ProgID="Visio.Drawing.15" ShapeID="_x0000_i1026" DrawAspect="Content" ObjectID="_1550235346" r:id="rId10"/>
+          <o:OLEObject Type="Embed" ProgID="Visio.Drawing.15" ShapeID="_x0000_i1026" DrawAspect="Content" ObjectID="_1550305717" r:id="rId10"/>
         </w:object>
       </w:r>
     </w:p>
@@ -4355,18 +4355,10 @@
       </w:r>
     </w:p>
     <w:p>
-      <w:pPr>
-        <w:rPr>
-          <w:lang w:val="ru-RU"/>
-        </w:rPr>
-      </w:pPr>
       <w:r>
         <w:t>encoderRawValue</w:t>
       </w:r>
       <w:r>
-        <w:rPr>
-          <w:lang w:val="ru-RU"/>
-        </w:rPr>
         <w:t xml:space="preserve"> – </w:t>
       </w:r>
       <w:r>
@@ -4376,9 +4368,6 @@
         <w:t>первичное</w:t>
       </w:r>
       <w:r>
-        <w:rPr>
-          <w:lang w:val="ru-RU"/>
-        </w:rPr>
         <w:t xml:space="preserve"> </w:t>
       </w:r>
       <w:r>
@@ -4388,9 +4377,6 @@
         <w:t>значение</w:t>
       </w:r>
       <w:r>
-        <w:rPr>
-          <w:lang w:val="ru-RU"/>
-        </w:rPr>
         <w:t xml:space="preserve"> </w:t>
       </w:r>
     </w:p>
@@ -7651,7 +7637,7 @@
           <v:shape id="_x0000_i1027" type="#_x0000_t75" style="width:474.75pt;height:705.75pt" o:ole="">
             <v:imagedata r:id="rId11" o:title=""/>
           </v:shape>
-          <o:OLEObject Type="Embed" ProgID="Visio.Drawing.15" ShapeID="_x0000_i1027" DrawAspect="Content" ObjectID="_1550235347" r:id="rId12"/>
+          <o:OLEObject Type="Embed" ProgID="Visio.Drawing.15" ShapeID="_x0000_i1027" DrawAspect="Content" ObjectID="_1550305718" r:id="rId12"/>
         </w:object>
       </w:r>
     </w:p>
@@ -8237,7 +8223,7 @@
           <v:shape id="_x0000_i1028" type="#_x0000_t75" style="width:554.25pt;height:734.25pt" o:ole="">
             <v:imagedata r:id="rId13" o:title=""/>
           </v:shape>
-          <o:OLEObject Type="Embed" ProgID="Visio.Drawing.15" ShapeID="_x0000_i1028" DrawAspect="Content" ObjectID="_1550235348" r:id="rId14"/>
+          <o:OLEObject Type="Embed" ProgID="Visio.Drawing.15" ShapeID="_x0000_i1028" DrawAspect="Content" ObjectID="_1550305719" r:id="rId14"/>
         </w:object>
       </w:r>
       <w:r>
@@ -11691,7 +11677,7 @@
           <v:shape id="_x0000_i1029" type="#_x0000_t75" style="width:237pt;height:735pt" o:ole="">
             <v:imagedata r:id="rId15" o:title=""/>
           </v:shape>
-          <o:OLEObject Type="Embed" ProgID="Visio.Drawing.15" ShapeID="_x0000_i1029" DrawAspect="Content" ObjectID="_1550235349" r:id="rId16"/>
+          <o:OLEObject Type="Embed" ProgID="Visio.Drawing.15" ShapeID="_x0000_i1029" DrawAspect="Content" ObjectID="_1550305720" r:id="rId16"/>
         </w:object>
       </w:r>
     </w:p>
@@ -33086,10 +33072,10 @@
       </w:tblPr>
       <w:tblGrid>
         <w:gridCol w:w="1290"/>
-        <w:gridCol w:w="1194"/>
-        <w:gridCol w:w="1221"/>
-        <w:gridCol w:w="2868"/>
-        <w:gridCol w:w="4523"/>
+        <w:gridCol w:w="1167"/>
+        <w:gridCol w:w="1189"/>
+        <w:gridCol w:w="3069"/>
+        <w:gridCol w:w="4381"/>
       </w:tblGrid>
       <w:tr>
         <w:tc>
@@ -33125,7 +33111,7 @@
         </w:tc>
         <w:tc>
           <w:tcPr>
-            <w:tcW w:w="1227" w:type="dxa"/>
+            <w:tcW w:w="1179" w:type="dxa"/>
           </w:tcPr>
           <w:p>
             <w:pPr>
@@ -33156,7 +33142,7 @@
         </w:tc>
         <w:tc>
           <w:tcPr>
-            <w:tcW w:w="1262" w:type="dxa"/>
+            <w:tcW w:w="1204" w:type="dxa"/>
           </w:tcPr>
           <w:p>
             <w:pPr>
@@ -33174,7 +33160,7 @@
         </w:tc>
         <w:tc>
           <w:tcPr>
-            <w:tcW w:w="2613" w:type="dxa"/>
+            <w:tcW w:w="2976" w:type="dxa"/>
           </w:tcPr>
           <w:p>
             <w:pPr>
@@ -33192,7 +33178,7 @@
         </w:tc>
         <w:tc>
           <w:tcPr>
-            <w:tcW w:w="4704" w:type="dxa"/>
+            <w:tcW w:w="4447" w:type="dxa"/>
           </w:tcPr>
           <w:p>
             <w:pPr>
@@ -33230,7 +33216,7 @@
         </w:tc>
         <w:tc>
           <w:tcPr>
-            <w:tcW w:w="1227" w:type="dxa"/>
+            <w:tcW w:w="1179" w:type="dxa"/>
           </w:tcPr>
           <w:p>
             <w:r>
@@ -33240,7 +33226,7 @@
         </w:tc>
         <w:tc>
           <w:tcPr>
-            <w:tcW w:w="1262" w:type="dxa"/>
+            <w:tcW w:w="1204" w:type="dxa"/>
           </w:tcPr>
           <w:p>
             <w:r>
@@ -33250,7 +33236,7 @@
         </w:tc>
         <w:tc>
           <w:tcPr>
-            <w:tcW w:w="2613" w:type="dxa"/>
+            <w:tcW w:w="2976" w:type="dxa"/>
           </w:tcPr>
           <w:p>
             <w:r>
@@ -33260,7 +33246,7 @@
         </w:tc>
         <w:tc>
           <w:tcPr>
-            <w:tcW w:w="4704" w:type="dxa"/>
+            <w:tcW w:w="4447" w:type="dxa"/>
           </w:tcPr>
           <w:p>
             <w:pPr>
@@ -33310,7 +33296,7 @@
         </w:tc>
         <w:tc>
           <w:tcPr>
-            <w:tcW w:w="1227" w:type="dxa"/>
+            <w:tcW w:w="1179" w:type="dxa"/>
           </w:tcPr>
           <w:p>
             <w:r>
@@ -33320,7 +33306,7 @@
         </w:tc>
         <w:tc>
           <w:tcPr>
-            <w:tcW w:w="1262" w:type="dxa"/>
+            <w:tcW w:w="1204" w:type="dxa"/>
           </w:tcPr>
           <w:p>
             <w:r>
@@ -33330,7 +33316,7 @@
         </w:tc>
         <w:tc>
           <w:tcPr>
-            <w:tcW w:w="2613" w:type="dxa"/>
+            <w:tcW w:w="2976" w:type="dxa"/>
           </w:tcPr>
           <w:p>
             <w:r>
@@ -33340,7 +33326,7 @@
         </w:tc>
         <w:tc>
           <w:tcPr>
-            <w:tcW w:w="4704" w:type="dxa"/>
+            <w:tcW w:w="4447" w:type="dxa"/>
           </w:tcPr>
           <w:p>
             <w:pPr>
@@ -33390,7 +33376,7 @@
         </w:tc>
         <w:tc>
           <w:tcPr>
-            <w:tcW w:w="1227" w:type="dxa"/>
+            <w:tcW w:w="1179" w:type="dxa"/>
           </w:tcPr>
           <w:p>
             <w:r>
@@ -33400,7 +33386,7 @@
         </w:tc>
         <w:tc>
           <w:tcPr>
-            <w:tcW w:w="1262" w:type="dxa"/>
+            <w:tcW w:w="1204" w:type="dxa"/>
           </w:tcPr>
           <w:p>
             <w:r>
@@ -33410,7 +33396,7 @@
         </w:tc>
         <w:tc>
           <w:tcPr>
-            <w:tcW w:w="2613" w:type="dxa"/>
+            <w:tcW w:w="2976" w:type="dxa"/>
           </w:tcPr>
           <w:p>
             <w:r>
@@ -33420,7 +33406,7 @@
         </w:tc>
         <w:tc>
           <w:tcPr>
-            <w:tcW w:w="4704" w:type="dxa"/>
+            <w:tcW w:w="4447" w:type="dxa"/>
           </w:tcPr>
           <w:p>
             <w:pPr>
@@ -33470,7 +33456,7 @@
         </w:tc>
         <w:tc>
           <w:tcPr>
-            <w:tcW w:w="1227" w:type="dxa"/>
+            <w:tcW w:w="1179" w:type="dxa"/>
           </w:tcPr>
           <w:p>
             <w:r>
@@ -33480,7 +33466,7 @@
         </w:tc>
         <w:tc>
           <w:tcPr>
-            <w:tcW w:w="1262" w:type="dxa"/>
+            <w:tcW w:w="1204" w:type="dxa"/>
           </w:tcPr>
           <w:p>
             <w:r>
@@ -33490,7 +33476,7 @@
         </w:tc>
         <w:tc>
           <w:tcPr>
-            <w:tcW w:w="2613" w:type="dxa"/>
+            <w:tcW w:w="2976" w:type="dxa"/>
           </w:tcPr>
           <w:p>
             <w:r>
@@ -33500,7 +33486,7 @@
         </w:tc>
         <w:tc>
           <w:tcPr>
-            <w:tcW w:w="4704" w:type="dxa"/>
+            <w:tcW w:w="4447" w:type="dxa"/>
           </w:tcPr>
           <w:p>
             <w:pPr>
@@ -33550,7 +33536,7 @@
         </w:tc>
         <w:tc>
           <w:tcPr>
-            <w:tcW w:w="1227" w:type="dxa"/>
+            <w:tcW w:w="1179" w:type="dxa"/>
           </w:tcPr>
           <w:p>
             <w:r>
@@ -33560,7 +33546,7 @@
         </w:tc>
         <w:tc>
           <w:tcPr>
-            <w:tcW w:w="1262" w:type="dxa"/>
+            <w:tcW w:w="1204" w:type="dxa"/>
           </w:tcPr>
           <w:p>
             <w:r>
@@ -33570,7 +33556,7 @@
         </w:tc>
         <w:tc>
           <w:tcPr>
-            <w:tcW w:w="2613" w:type="dxa"/>
+            <w:tcW w:w="2976" w:type="dxa"/>
           </w:tcPr>
           <w:p>
             <w:r>
@@ -33580,7 +33566,7 @@
         </w:tc>
         <w:tc>
           <w:tcPr>
-            <w:tcW w:w="4704" w:type="dxa"/>
+            <w:tcW w:w="4447" w:type="dxa"/>
           </w:tcPr>
           <w:p>
             <w:r>
@@ -33625,7 +33611,7 @@
         </w:tc>
         <w:tc>
           <w:tcPr>
-            <w:tcW w:w="1227" w:type="dxa"/>
+            <w:tcW w:w="1179" w:type="dxa"/>
           </w:tcPr>
           <w:p>
             <w:r>
@@ -33635,7 +33621,7 @@
         </w:tc>
         <w:tc>
           <w:tcPr>
-            <w:tcW w:w="1262" w:type="dxa"/>
+            <w:tcW w:w="1204" w:type="dxa"/>
           </w:tcPr>
           <w:p>
             <w:r>
@@ -33645,7 +33631,7 @@
         </w:tc>
         <w:tc>
           <w:tcPr>
-            <w:tcW w:w="2613" w:type="dxa"/>
+            <w:tcW w:w="2976" w:type="dxa"/>
           </w:tcPr>
           <w:p>
             <w:pPr>
@@ -33660,7 +33646,7 @@
         </w:tc>
         <w:tc>
           <w:tcPr>
-            <w:tcW w:w="4704" w:type="dxa"/>
+            <w:tcW w:w="4447" w:type="dxa"/>
           </w:tcPr>
           <w:p>
             <w:r>
@@ -33705,7 +33691,7 @@
         </w:tc>
         <w:tc>
           <w:tcPr>
-            <w:tcW w:w="1227" w:type="dxa"/>
+            <w:tcW w:w="1179" w:type="dxa"/>
           </w:tcPr>
           <w:p>
             <w:r>
@@ -33715,7 +33701,7 @@
         </w:tc>
         <w:tc>
           <w:tcPr>
-            <w:tcW w:w="1262" w:type="dxa"/>
+            <w:tcW w:w="1204" w:type="dxa"/>
           </w:tcPr>
           <w:p>
             <w:r>
@@ -33725,7 +33711,7 @@
         </w:tc>
         <w:tc>
           <w:tcPr>
-            <w:tcW w:w="2613" w:type="dxa"/>
+            <w:tcW w:w="2976" w:type="dxa"/>
           </w:tcPr>
           <w:p>
             <w:r>
@@ -33735,7 +33721,7 @@
         </w:tc>
         <w:tc>
           <w:tcPr>
-            <w:tcW w:w="4704" w:type="dxa"/>
+            <w:tcW w:w="4447" w:type="dxa"/>
           </w:tcPr>
           <w:p>
             <w:r>
@@ -33780,7 +33766,7 @@
         </w:tc>
         <w:tc>
           <w:tcPr>
-            <w:tcW w:w="1227" w:type="dxa"/>
+            <w:tcW w:w="1179" w:type="dxa"/>
           </w:tcPr>
           <w:p>
             <w:r>
@@ -33790,7 +33776,7 @@
         </w:tc>
         <w:tc>
           <w:tcPr>
-            <w:tcW w:w="1262" w:type="dxa"/>
+            <w:tcW w:w="1204" w:type="dxa"/>
           </w:tcPr>
           <w:p>
             <w:r>
@@ -33800,7 +33786,7 @@
         </w:tc>
         <w:tc>
           <w:tcPr>
-            <w:tcW w:w="2613" w:type="dxa"/>
+            <w:tcW w:w="2976" w:type="dxa"/>
           </w:tcPr>
           <w:p>
             <w:pPr>
@@ -33815,7 +33801,7 @@
         </w:tc>
         <w:tc>
           <w:tcPr>
-            <w:tcW w:w="4704" w:type="dxa"/>
+            <w:tcW w:w="4447" w:type="dxa"/>
           </w:tcPr>
           <w:p>
             <w:r>
@@ -33860,7 +33846,7 @@
         </w:tc>
         <w:tc>
           <w:tcPr>
-            <w:tcW w:w="1227" w:type="dxa"/>
+            <w:tcW w:w="1179" w:type="dxa"/>
           </w:tcPr>
           <w:p>
             <w:r>
@@ -33870,7 +33856,7 @@
         </w:tc>
         <w:tc>
           <w:tcPr>
-            <w:tcW w:w="1262" w:type="dxa"/>
+            <w:tcW w:w="1204" w:type="dxa"/>
           </w:tcPr>
           <w:p>
             <w:r>
@@ -33880,7 +33866,7 @@
         </w:tc>
         <w:tc>
           <w:tcPr>
-            <w:tcW w:w="2613" w:type="dxa"/>
+            <w:tcW w:w="2976" w:type="dxa"/>
           </w:tcPr>
           <w:p>
             <w:r>
@@ -33890,7 +33876,7 @@
         </w:tc>
         <w:tc>
           <w:tcPr>
-            <w:tcW w:w="4704" w:type="dxa"/>
+            <w:tcW w:w="4447" w:type="dxa"/>
           </w:tcPr>
           <w:p>
             <w:r>
@@ -33927,7 +33913,7 @@
         </w:tc>
         <w:tc>
           <w:tcPr>
-            <w:tcW w:w="1227" w:type="dxa"/>
+            <w:tcW w:w="1179" w:type="dxa"/>
           </w:tcPr>
           <w:p>
             <w:r>
@@ -33937,7 +33923,7 @@
         </w:tc>
         <w:tc>
           <w:tcPr>
-            <w:tcW w:w="1262" w:type="dxa"/>
+            <w:tcW w:w="1204" w:type="dxa"/>
           </w:tcPr>
           <w:p>
             <w:r>
@@ -33947,7 +33933,7 @@
         </w:tc>
         <w:tc>
           <w:tcPr>
-            <w:tcW w:w="2613" w:type="dxa"/>
+            <w:tcW w:w="2976" w:type="dxa"/>
           </w:tcPr>
           <w:p>
             <w:r>
@@ -33957,7 +33943,7 @@
         </w:tc>
         <w:tc>
           <w:tcPr>
-            <w:tcW w:w="4704" w:type="dxa"/>
+            <w:tcW w:w="4447" w:type="dxa"/>
           </w:tcPr>
           <w:p>
             <w:pPr>
@@ -34007,7 +33993,7 @@
         </w:tc>
         <w:tc>
           <w:tcPr>
-            <w:tcW w:w="1227" w:type="dxa"/>
+            <w:tcW w:w="1179" w:type="dxa"/>
           </w:tcPr>
           <w:p>
             <w:r>
@@ -34017,7 +34003,7 @@
         </w:tc>
         <w:tc>
           <w:tcPr>
-            <w:tcW w:w="1262" w:type="dxa"/>
+            <w:tcW w:w="1204" w:type="dxa"/>
           </w:tcPr>
           <w:p>
             <w:r>
@@ -34027,7 +34013,7 @@
         </w:tc>
         <w:tc>
           <w:tcPr>
-            <w:tcW w:w="2613" w:type="dxa"/>
+            <w:tcW w:w="2976" w:type="dxa"/>
           </w:tcPr>
           <w:p>
             <w:r>
@@ -34037,7 +34023,7 @@
         </w:tc>
         <w:tc>
           <w:tcPr>
-            <w:tcW w:w="4704" w:type="dxa"/>
+            <w:tcW w:w="4447" w:type="dxa"/>
           </w:tcPr>
           <w:p>
             <w:pPr>
@@ -34088,7 +34074,7 @@
         </w:tc>
         <w:tc>
           <w:tcPr>
-            <w:tcW w:w="1227" w:type="dxa"/>
+            <w:tcW w:w="1179" w:type="dxa"/>
           </w:tcPr>
           <w:p>
             <w:r>
@@ -34098,7 +34084,7 @@
         </w:tc>
         <w:tc>
           <w:tcPr>
-            <w:tcW w:w="1262" w:type="dxa"/>
+            <w:tcW w:w="1204" w:type="dxa"/>
           </w:tcPr>
           <w:p>
             <w:r>
@@ -34108,7 +34094,7 @@
         </w:tc>
         <w:tc>
           <w:tcPr>
-            <w:tcW w:w="2613" w:type="dxa"/>
+            <w:tcW w:w="2976" w:type="dxa"/>
           </w:tcPr>
           <w:p>
             <w:r>
@@ -34118,7 +34104,7 @@
         </w:tc>
         <w:tc>
           <w:tcPr>
-            <w:tcW w:w="4704" w:type="dxa"/>
+            <w:tcW w:w="4447" w:type="dxa"/>
           </w:tcPr>
           <w:p>
             <w:pPr>
@@ -34169,7 +34155,7 @@
         </w:tc>
         <w:tc>
           <w:tcPr>
-            <w:tcW w:w="1227" w:type="dxa"/>
+            <w:tcW w:w="1179" w:type="dxa"/>
           </w:tcPr>
           <w:p>
             <w:r>
@@ -34179,7 +34165,7 @@
         </w:tc>
         <w:tc>
           <w:tcPr>
-            <w:tcW w:w="1262" w:type="dxa"/>
+            <w:tcW w:w="1204" w:type="dxa"/>
           </w:tcPr>
           <w:p>
             <w:r>
@@ -34189,7 +34175,7 @@
         </w:tc>
         <w:tc>
           <w:tcPr>
-            <w:tcW w:w="2613" w:type="dxa"/>
+            <w:tcW w:w="2976" w:type="dxa"/>
           </w:tcPr>
           <w:p>
             <w:r>
@@ -34199,7 +34185,7 @@
         </w:tc>
         <w:tc>
           <w:tcPr>
-            <w:tcW w:w="4704" w:type="dxa"/>
+            <w:tcW w:w="4447" w:type="dxa"/>
           </w:tcPr>
           <w:p>
             <w:pPr>
@@ -34232,7 +34218,7 @@
         </w:tc>
         <w:tc>
           <w:tcPr>
-            <w:tcW w:w="1227" w:type="dxa"/>
+            <w:tcW w:w="1179" w:type="dxa"/>
           </w:tcPr>
           <w:p>
             <w:pPr>
@@ -34247,7 +34233,7 @@
         </w:tc>
         <w:tc>
           <w:tcPr>
-            <w:tcW w:w="1262" w:type="dxa"/>
+            <w:tcW w:w="1204" w:type="dxa"/>
           </w:tcPr>
           <w:p>
             <w:r>
@@ -34257,7 +34243,7 @@
         </w:tc>
         <w:tc>
           <w:tcPr>
-            <w:tcW w:w="2613" w:type="dxa"/>
+            <w:tcW w:w="2976" w:type="dxa"/>
           </w:tcPr>
           <w:p>
             <w:pPr>
@@ -34272,7 +34258,7 @@
         </w:tc>
         <w:tc>
           <w:tcPr>
-            <w:tcW w:w="4704" w:type="dxa"/>
+            <w:tcW w:w="4447" w:type="dxa"/>
           </w:tcPr>
           <w:p>
             <w:pPr>
@@ -34320,7 +34306,7 @@
         </w:tc>
         <w:tc>
           <w:tcPr>
-            <w:tcW w:w="1227" w:type="dxa"/>
+            <w:tcW w:w="1179" w:type="dxa"/>
           </w:tcPr>
           <w:p>
             <w:r>
@@ -34330,7 +34316,7 @@
         </w:tc>
         <w:tc>
           <w:tcPr>
-            <w:tcW w:w="1262" w:type="dxa"/>
+            <w:tcW w:w="1204" w:type="dxa"/>
           </w:tcPr>
           <w:p>
             <w:pPr>
@@ -34345,7 +34331,7 @@
         </w:tc>
         <w:tc>
           <w:tcPr>
-            <w:tcW w:w="2613" w:type="dxa"/>
+            <w:tcW w:w="2976" w:type="dxa"/>
           </w:tcPr>
           <w:p>
             <w:pPr>
@@ -34363,7 +34349,7 @@
         </w:tc>
         <w:tc>
           <w:tcPr>
-            <w:tcW w:w="4704" w:type="dxa"/>
+            <w:tcW w:w="4447" w:type="dxa"/>
           </w:tcPr>
           <w:p>
             <w:pPr>
@@ -34393,7 +34379,7 @@
         </w:tc>
         <w:tc>
           <w:tcPr>
-            <w:tcW w:w="1227" w:type="dxa"/>
+            <w:tcW w:w="1179" w:type="dxa"/>
           </w:tcPr>
           <w:p>
             <w:r>
@@ -34403,7 +34389,7 @@
         </w:tc>
         <w:tc>
           <w:tcPr>
-            <w:tcW w:w="1262" w:type="dxa"/>
+            <w:tcW w:w="1204" w:type="dxa"/>
           </w:tcPr>
           <w:p>
             <w:pPr>
@@ -34418,7 +34404,7 @@
         </w:tc>
         <w:tc>
           <w:tcPr>
-            <w:tcW w:w="2613" w:type="dxa"/>
+            <w:tcW w:w="2976" w:type="dxa"/>
           </w:tcPr>
           <w:p>
             <w:pPr>
@@ -34433,7 +34419,7 @@
         </w:tc>
         <w:tc>
           <w:tcPr>
-            <w:tcW w:w="4704" w:type="dxa"/>
+            <w:tcW w:w="4447" w:type="dxa"/>
           </w:tcPr>
           <w:p>
             <w:pPr>
@@ -34463,7 +34449,7 @@
         </w:tc>
         <w:tc>
           <w:tcPr>
-            <w:tcW w:w="1227" w:type="dxa"/>
+            <w:tcW w:w="1179" w:type="dxa"/>
           </w:tcPr>
           <w:p>
             <w:r>
@@ -34473,7 +34459,7 @@
         </w:tc>
         <w:tc>
           <w:tcPr>
-            <w:tcW w:w="1262" w:type="dxa"/>
+            <w:tcW w:w="1204" w:type="dxa"/>
           </w:tcPr>
           <w:p>
             <w:pPr>
@@ -34488,7 +34474,7 @@
         </w:tc>
         <w:tc>
           <w:tcPr>
-            <w:tcW w:w="2613" w:type="dxa"/>
+            <w:tcW w:w="2976" w:type="dxa"/>
           </w:tcPr>
           <w:p>
             <w:pPr>
@@ -34503,7 +34489,7 @@
         </w:tc>
         <w:tc>
           <w:tcPr>
-            <w:tcW w:w="4704" w:type="dxa"/>
+            <w:tcW w:w="4447" w:type="dxa"/>
           </w:tcPr>
           <w:p>
             <w:pPr>
@@ -34533,7 +34519,7 @@
         </w:tc>
         <w:tc>
           <w:tcPr>
-            <w:tcW w:w="1227" w:type="dxa"/>
+            <w:tcW w:w="1179" w:type="dxa"/>
           </w:tcPr>
           <w:p>
             <w:r>
@@ -34543,7 +34529,7 @@
         </w:tc>
         <w:tc>
           <w:tcPr>
-            <w:tcW w:w="1262" w:type="dxa"/>
+            <w:tcW w:w="1204" w:type="dxa"/>
           </w:tcPr>
           <w:p>
             <w:pPr>
@@ -34558,17 +34544,23 @@
         </w:tc>
         <w:tc>
           <w:tcPr>
-            <w:tcW w:w="2613" w:type="dxa"/>
-          </w:tcPr>
-          <w:p>
-            <w:r>
-              <w:t>minAbsServoFrequency</w:t>
-            </w:r>
-          </w:p>
-        </w:tc>
-        <w:tc>
-          <w:tcPr>
-            <w:tcW w:w="4704" w:type="dxa"/>
+            <w:tcW w:w="2976" w:type="dxa"/>
+          </w:tcPr>
+          <w:p>
+            <w:r>
+              <w:t>min</w:t>
+            </w:r>
+            <w:r>
+              <w:t>Positive</w:t>
+            </w:r>
+            <w:r>
+              <w:t>ServoFrequency</w:t>
+            </w:r>
+          </w:p>
+        </w:tc>
+        <w:tc>
+          <w:tcPr>
+            <w:tcW w:w="4447" w:type="dxa"/>
           </w:tcPr>
           <w:p/>
         </w:tc>
@@ -34586,7 +34578,7 @@
         </w:tc>
         <w:tc>
           <w:tcPr>
-            <w:tcW w:w="1227" w:type="dxa"/>
+            <w:tcW w:w="1179" w:type="dxa"/>
           </w:tcPr>
           <w:p>
             <w:r>
@@ -34596,7 +34588,7 @@
         </w:tc>
         <w:tc>
           <w:tcPr>
-            <w:tcW w:w="1262" w:type="dxa"/>
+            <w:tcW w:w="1204" w:type="dxa"/>
           </w:tcPr>
           <w:p>
             <w:r>
@@ -34606,25 +34598,34 @@
         </w:tc>
         <w:tc>
           <w:tcPr>
-            <w:tcW w:w="2613" w:type="dxa"/>
-          </w:tcPr>
-          <w:p>
-            <w:pPr>
-              <w:rPr>
-                <w:lang w:val="ru-RU"/>
-              </w:rPr>
-            </w:pPr>
-            <w:r>
-              <w:rPr>
-                <w:lang w:val="ru-RU"/>
-              </w:rPr>
-              <w:t>maxAbsServoFrequency</w:t>
-            </w:r>
-          </w:p>
-        </w:tc>
-        <w:tc>
-          <w:tcPr>
-            <w:tcW w:w="4704" w:type="dxa"/>
+            <w:tcW w:w="2976" w:type="dxa"/>
+          </w:tcPr>
+          <w:p>
+            <w:pPr>
+              <w:rPr>
+                <w:lang w:val="ru-RU"/>
+              </w:rPr>
+            </w:pPr>
+            <w:r>
+              <w:rPr>
+                <w:lang w:val="ru-RU"/>
+              </w:rPr>
+              <w:t>max</w:t>
+            </w:r>
+            <w:r>
+              <w:t>Positive</w:t>
+            </w:r>
+            <w:r>
+              <w:rPr>
+                <w:lang w:val="ru-RU"/>
+              </w:rPr>
+              <w:t>ServoFrequency</w:t>
+            </w:r>
+          </w:p>
+        </w:tc>
+        <w:tc>
+          <w:tcPr>
+            <w:tcW w:w="4447" w:type="dxa"/>
           </w:tcPr>
           <w:p>
             <w:pPr>
@@ -34648,7 +34649,7 @@
         </w:tc>
         <w:tc>
           <w:tcPr>
-            <w:tcW w:w="1227" w:type="dxa"/>
+            <w:tcW w:w="1179" w:type="dxa"/>
           </w:tcPr>
           <w:p>
             <w:r>
@@ -34658,37 +34659,45 @@
         </w:tc>
         <w:tc>
           <w:tcPr>
-            <w:tcW w:w="1262" w:type="dxa"/>
-          </w:tcPr>
-          <w:p>
-            <w:r>
-              <w:t>int32_t</w:t>
-            </w:r>
-          </w:p>
-        </w:tc>
-        <w:tc>
-          <w:tcPr>
-            <w:tcW w:w="2613" w:type="dxa"/>
-          </w:tcPr>
-          <w:p>
-            <w:pPr>
-              <w:rPr>
-                <w:lang w:val="ru-RU"/>
-              </w:rPr>
-            </w:pPr>
-            <w:r>
-              <w:t>concentricAccelerationLaw</w:t>
-            </w:r>
-          </w:p>
-        </w:tc>
-        <w:tc>
-          <w:tcPr>
-            <w:tcW w:w="4704" w:type="dxa"/>
-          </w:tcPr>
-          <w:p>
-            <w:r>
-              <w:t>1...8</w:t>
-            </w:r>
+            <w:tcW w:w="1204" w:type="dxa"/>
+          </w:tcPr>
+          <w:p>
+            <w:pPr>
+              <w:rPr>
+                <w:lang w:val="ru-RU"/>
+              </w:rPr>
+            </w:pPr>
+            <w:r>
+              <w:t>float</w:t>
+            </w:r>
+          </w:p>
+        </w:tc>
+        <w:tc>
+          <w:tcPr>
+            <w:tcW w:w="2976" w:type="dxa"/>
+          </w:tcPr>
+          <w:p>
+            <w:r>
+              <w:t>min</w:t>
+            </w:r>
+            <w:r>
+              <w:t>Negative</w:t>
+            </w:r>
+            <w:r>
+              <w:t>ServoFrequency</w:t>
+            </w:r>
+          </w:p>
+        </w:tc>
+        <w:tc>
+          <w:tcPr>
+            <w:tcW w:w="4447" w:type="dxa"/>
+          </w:tcPr>
+          <w:p>
+            <w:pPr>
+              <w:rPr>
+                <w:lang w:val="ru-RU"/>
+              </w:rPr>
+            </w:pPr>
           </w:p>
         </w:tc>
       </w:tr>
@@ -34705,7 +34714,7 @@
         </w:tc>
         <w:tc>
           <w:tcPr>
-            <w:tcW w:w="1227" w:type="dxa"/>
+            <w:tcW w:w="1179" w:type="dxa"/>
           </w:tcPr>
           <w:p>
             <w:r>
@@ -34715,47 +34724,53 @@
         </w:tc>
         <w:tc>
           <w:tcPr>
-            <w:tcW w:w="1262" w:type="dxa"/>
-          </w:tcPr>
-          <w:p>
-            <w:pPr>
-              <w:rPr>
-                <w:lang w:val="ru-RU"/>
-              </w:rPr>
-            </w:pPr>
-            <w:r>
-              <w:t>int32_t</w:t>
-            </w:r>
-          </w:p>
-        </w:tc>
-        <w:tc>
-          <w:tcPr>
-            <w:tcW w:w="2613" w:type="dxa"/>
-          </w:tcPr>
-          <w:p>
-            <w:pPr>
-              <w:rPr>
-                <w:lang w:val="ru-RU"/>
-              </w:rPr>
-            </w:pPr>
-            <w:r>
-              <w:t>concentricDecelerationLaw</w:t>
-            </w:r>
-          </w:p>
-        </w:tc>
-        <w:tc>
-          <w:tcPr>
-            <w:tcW w:w="4704" w:type="dxa"/>
-          </w:tcPr>
-          <w:p>
-            <w:pPr>
-              <w:rPr>
-                <w:lang w:val="ru-RU"/>
-              </w:rPr>
-            </w:pPr>
-            <w:r>
-              <w:t>1...8</w:t>
-            </w:r>
+            <w:tcW w:w="1204" w:type="dxa"/>
+          </w:tcPr>
+          <w:p>
+            <w:r>
+              <w:t>float</w:t>
+            </w:r>
+          </w:p>
+        </w:tc>
+        <w:tc>
+          <w:tcPr>
+            <w:tcW w:w="2976" w:type="dxa"/>
+          </w:tcPr>
+          <w:p>
+            <w:pPr>
+              <w:rPr>
+                <w:lang w:val="ru-RU"/>
+              </w:rPr>
+            </w:pPr>
+            <w:r>
+              <w:rPr>
+                <w:lang w:val="ru-RU"/>
+              </w:rPr>
+              <w:t>max</w:t>
+            </w:r>
+            <w:r>
+              <w:t>Negative</w:t>
+            </w:r>
+            <w:bookmarkStart w:id="1" w:name="_GoBack"/>
+            <w:bookmarkEnd w:id="1"/>
+            <w:r>
+              <w:rPr>
+                <w:lang w:val="ru-RU"/>
+              </w:rPr>
+              <w:t>ServoFrequency</w:t>
+            </w:r>
+          </w:p>
+        </w:tc>
+        <w:tc>
+          <w:tcPr>
+            <w:tcW w:w="4447" w:type="dxa"/>
+          </w:tcPr>
+          <w:p>
+            <w:pPr>
+              <w:rPr>
+                <w:lang w:val="ru-RU"/>
+              </w:rPr>
+            </w:pPr>
           </w:p>
         </w:tc>
       </w:tr>
@@ -34772,7 +34787,7 @@
         </w:tc>
         <w:tc>
           <w:tcPr>
-            <w:tcW w:w="1227" w:type="dxa"/>
+            <w:tcW w:w="1179" w:type="dxa"/>
           </w:tcPr>
           <w:p>
             <w:r>
@@ -34782,14 +34797,9 @@
         </w:tc>
         <w:tc>
           <w:tcPr>
-            <w:tcW w:w="1262" w:type="dxa"/>
-          </w:tcPr>
-          <w:p>
-            <w:pPr>
-              <w:rPr>
-                <w:lang w:val="ru-RU"/>
-              </w:rPr>
-            </w:pPr>
+            <w:tcW w:w="1204" w:type="dxa"/>
+          </w:tcPr>
+          <w:p>
             <w:r>
               <w:t>int32_t</w:t>
             </w:r>
@@ -34797,29 +34807,24 @@
         </w:tc>
         <w:tc>
           <w:tcPr>
-            <w:tcW w:w="2613" w:type="dxa"/>
-          </w:tcPr>
-          <w:p>
-            <w:pPr>
-              <w:rPr>
-                <w:lang w:val="ru-RU"/>
-              </w:rPr>
-            </w:pPr>
-            <w:r>
-              <w:t>eccentricAccelerationLaw</w:t>
-            </w:r>
-          </w:p>
-        </w:tc>
-        <w:tc>
-          <w:tcPr>
-            <w:tcW w:w="4704" w:type="dxa"/>
-          </w:tcPr>
-          <w:p>
-            <w:pPr>
-              <w:rPr>
-                <w:lang w:val="ru-RU"/>
-              </w:rPr>
-            </w:pPr>
+            <w:tcW w:w="2976" w:type="dxa"/>
+          </w:tcPr>
+          <w:p>
+            <w:pPr>
+              <w:rPr>
+                <w:lang w:val="ru-RU"/>
+              </w:rPr>
+            </w:pPr>
+            <w:r>
+              <w:t>concentricAccelerationLaw</w:t>
+            </w:r>
+          </w:p>
+        </w:tc>
+        <w:tc>
+          <w:tcPr>
+            <w:tcW w:w="4447" w:type="dxa"/>
+          </w:tcPr>
+          <w:p>
             <w:r>
               <w:t>1...8</w:t>
             </w:r>
@@ -34833,13 +34838,16 @@
           </w:tcPr>
           <w:p>
             <w:r>
-              <w:t>88</w:t>
-            </w:r>
-          </w:p>
-        </w:tc>
-        <w:tc>
-          <w:tcPr>
-            <w:tcW w:w="1227" w:type="dxa"/>
+              <w:t>8</w:t>
+            </w:r>
+            <w:r>
+              <w:t>6</w:t>
+            </w:r>
+          </w:p>
+        </w:tc>
+        <w:tc>
+          <w:tcPr>
+            <w:tcW w:w="1179" w:type="dxa"/>
           </w:tcPr>
           <w:p>
             <w:r>
@@ -34849,7 +34857,7 @@
         </w:tc>
         <w:tc>
           <w:tcPr>
-            <w:tcW w:w="1262" w:type="dxa"/>
+            <w:tcW w:w="1204" w:type="dxa"/>
           </w:tcPr>
           <w:p>
             <w:pPr>
@@ -34864,22 +34872,22 @@
         </w:tc>
         <w:tc>
           <w:tcPr>
-            <w:tcW w:w="2613" w:type="dxa"/>
-          </w:tcPr>
-          <w:p>
-            <w:pPr>
-              <w:rPr>
-                <w:lang w:val="ru-RU"/>
-              </w:rPr>
-            </w:pPr>
-            <w:r>
-              <w:t>eccentricDecelerationLaw</w:t>
-            </w:r>
-          </w:p>
-        </w:tc>
-        <w:tc>
-          <w:tcPr>
-            <w:tcW w:w="4704" w:type="dxa"/>
+            <w:tcW w:w="2976" w:type="dxa"/>
+          </w:tcPr>
+          <w:p>
+            <w:pPr>
+              <w:rPr>
+                <w:lang w:val="ru-RU"/>
+              </w:rPr>
+            </w:pPr>
+            <w:r>
+              <w:t>concentricDecelerationLaw</w:t>
+            </w:r>
+          </w:p>
+        </w:tc>
+        <w:tc>
+          <w:tcPr>
+            <w:tcW w:w="4447" w:type="dxa"/>
           </w:tcPr>
           <w:p>
             <w:pPr>
@@ -34890,8 +34898,6 @@
             <w:r>
               <w:t>1...8</w:t>
             </w:r>
-            <w:bookmarkStart w:id="1" w:name="_GoBack"/>
-            <w:bookmarkEnd w:id="1"/>
           </w:p>
         </w:tc>
       </w:tr>
@@ -34903,56 +34909,66 @@
           <w:p>
             <w:r>
               <w:lastRenderedPageBreak/>
-              <w:t>92</w:t>
-            </w:r>
-          </w:p>
-        </w:tc>
-        <w:tc>
-          <w:tcPr>
-            <w:tcW w:w="1227" w:type="dxa"/>
-          </w:tcPr>
-          <w:p>
-            <w:pPr>
-              <w:rPr>
-                <w:lang w:val="ru-RU"/>
-              </w:rPr>
-            </w:pPr>
-          </w:p>
-        </w:tc>
-        <w:tc>
-          <w:tcPr>
-            <w:tcW w:w="1262" w:type="dxa"/>
-          </w:tcPr>
-          <w:p>
-            <w:pPr>
-              <w:rPr>
-                <w:lang w:val="ru-RU"/>
-              </w:rPr>
-            </w:pPr>
-          </w:p>
-        </w:tc>
-        <w:tc>
-          <w:tcPr>
-            <w:tcW w:w="2613" w:type="dxa"/>
-          </w:tcPr>
-          <w:p>
-            <w:pPr>
-              <w:rPr>
-                <w:lang w:val="ru-RU"/>
-              </w:rPr>
-            </w:pPr>
-          </w:p>
-        </w:tc>
-        <w:tc>
-          <w:tcPr>
-            <w:tcW w:w="4704" w:type="dxa"/>
-          </w:tcPr>
-          <w:p>
-            <w:pPr>
-              <w:rPr>
-                <w:lang w:val="ru-RU"/>
-              </w:rPr>
-            </w:pPr>
+              <w:t>8</w:t>
+            </w:r>
+            <w:r>
+              <w:t>8</w:t>
+            </w:r>
+          </w:p>
+        </w:tc>
+        <w:tc>
+          <w:tcPr>
+            <w:tcW w:w="1179" w:type="dxa"/>
+          </w:tcPr>
+          <w:p>
+            <w:r>
+              <w:t>4</w:t>
+            </w:r>
+          </w:p>
+        </w:tc>
+        <w:tc>
+          <w:tcPr>
+            <w:tcW w:w="1204" w:type="dxa"/>
+          </w:tcPr>
+          <w:p>
+            <w:pPr>
+              <w:rPr>
+                <w:lang w:val="ru-RU"/>
+              </w:rPr>
+            </w:pPr>
+            <w:r>
+              <w:t>int32_t</w:t>
+            </w:r>
+          </w:p>
+        </w:tc>
+        <w:tc>
+          <w:tcPr>
+            <w:tcW w:w="2976" w:type="dxa"/>
+          </w:tcPr>
+          <w:p>
+            <w:pPr>
+              <w:rPr>
+                <w:lang w:val="ru-RU"/>
+              </w:rPr>
+            </w:pPr>
+            <w:r>
+              <w:t>eccentricAccelerationLaw</w:t>
+            </w:r>
+          </w:p>
+        </w:tc>
+        <w:tc>
+          <w:tcPr>
+            <w:tcW w:w="4447" w:type="dxa"/>
+          </w:tcPr>
+          <w:p>
+            <w:pPr>
+              <w:rPr>
+                <w:lang w:val="ru-RU"/>
+              </w:rPr>
+            </w:pPr>
+            <w:r>
+              <w:t>1...8</w:t>
+            </w:r>
           </w:p>
         </w:tc>
       </w:tr>
@@ -34962,59 +34978,64 @@
             <w:tcW w:w="1290" w:type="dxa"/>
           </w:tcPr>
           <w:p>
-            <w:pPr>
-              <w:rPr>
-                <w:lang w:val="ru-RU"/>
-              </w:rPr>
-            </w:pPr>
-          </w:p>
-        </w:tc>
-        <w:tc>
-          <w:tcPr>
-            <w:tcW w:w="1227" w:type="dxa"/>
-          </w:tcPr>
-          <w:p>
-            <w:pPr>
-              <w:rPr>
-                <w:lang w:val="ru-RU"/>
-              </w:rPr>
-            </w:pPr>
-          </w:p>
-        </w:tc>
-        <w:tc>
-          <w:tcPr>
-            <w:tcW w:w="1262" w:type="dxa"/>
-          </w:tcPr>
-          <w:p>
-            <w:pPr>
-              <w:rPr>
-                <w:lang w:val="ru-RU"/>
-              </w:rPr>
-            </w:pPr>
-          </w:p>
-        </w:tc>
-        <w:tc>
-          <w:tcPr>
-            <w:tcW w:w="2613" w:type="dxa"/>
-          </w:tcPr>
-          <w:p>
-            <w:pPr>
-              <w:rPr>
-                <w:lang w:val="ru-RU"/>
-              </w:rPr>
-            </w:pPr>
-          </w:p>
-        </w:tc>
-        <w:tc>
-          <w:tcPr>
-            <w:tcW w:w="4704" w:type="dxa"/>
-          </w:tcPr>
-          <w:p>
-            <w:pPr>
-              <w:rPr>
-                <w:lang w:val="ru-RU"/>
-              </w:rPr>
-            </w:pPr>
+            <w:r>
+              <w:t>92</w:t>
+            </w:r>
+          </w:p>
+        </w:tc>
+        <w:tc>
+          <w:tcPr>
+            <w:tcW w:w="1179" w:type="dxa"/>
+          </w:tcPr>
+          <w:p>
+            <w:r>
+              <w:t>4</w:t>
+            </w:r>
+          </w:p>
+        </w:tc>
+        <w:tc>
+          <w:tcPr>
+            <w:tcW w:w="1204" w:type="dxa"/>
+          </w:tcPr>
+          <w:p>
+            <w:pPr>
+              <w:rPr>
+                <w:lang w:val="ru-RU"/>
+              </w:rPr>
+            </w:pPr>
+            <w:r>
+              <w:t>int32_t</w:t>
+            </w:r>
+          </w:p>
+        </w:tc>
+        <w:tc>
+          <w:tcPr>
+            <w:tcW w:w="2976" w:type="dxa"/>
+          </w:tcPr>
+          <w:p>
+            <w:pPr>
+              <w:rPr>
+                <w:lang w:val="ru-RU"/>
+              </w:rPr>
+            </w:pPr>
+            <w:r>
+              <w:t>eccentricDecelerationLaw</w:t>
+            </w:r>
+          </w:p>
+        </w:tc>
+        <w:tc>
+          <w:tcPr>
+            <w:tcW w:w="4447" w:type="dxa"/>
+          </w:tcPr>
+          <w:p>
+            <w:pPr>
+              <w:rPr>
+                <w:lang w:val="ru-RU"/>
+              </w:rPr>
+            </w:pPr>
+            <w:r>
+              <w:t>1...8</w:t>
+            </w:r>
           </w:p>
         </w:tc>
       </w:tr>
@@ -35024,52 +35045,53 @@
             <w:tcW w:w="1290" w:type="dxa"/>
           </w:tcPr>
           <w:p>
-            <w:pPr>
-              <w:rPr>
-                <w:lang w:val="ru-RU"/>
-              </w:rPr>
-            </w:pPr>
-          </w:p>
-        </w:tc>
-        <w:tc>
-          <w:tcPr>
-            <w:tcW w:w="1227" w:type="dxa"/>
-          </w:tcPr>
-          <w:p>
-            <w:pPr>
-              <w:rPr>
-                <w:lang w:val="ru-RU"/>
-              </w:rPr>
-            </w:pPr>
-          </w:p>
-        </w:tc>
-        <w:tc>
-          <w:tcPr>
-            <w:tcW w:w="1262" w:type="dxa"/>
-          </w:tcPr>
-          <w:p>
-            <w:pPr>
-              <w:rPr>
-                <w:lang w:val="ru-RU"/>
-              </w:rPr>
-            </w:pPr>
-          </w:p>
-        </w:tc>
-        <w:tc>
-          <w:tcPr>
-            <w:tcW w:w="2613" w:type="dxa"/>
-          </w:tcPr>
-          <w:p>
-            <w:pPr>
-              <w:rPr>
-                <w:lang w:val="ru-RU"/>
-              </w:rPr>
-            </w:pPr>
-          </w:p>
-        </w:tc>
-        <w:tc>
-          <w:tcPr>
-            <w:tcW w:w="4704" w:type="dxa"/>
+            <w:r>
+              <w:t>9</w:t>
+            </w:r>
+            <w:r>
+              <w:t>6</w:t>
+            </w:r>
+          </w:p>
+        </w:tc>
+        <w:tc>
+          <w:tcPr>
+            <w:tcW w:w="1179" w:type="dxa"/>
+          </w:tcPr>
+          <w:p>
+            <w:pPr>
+              <w:rPr>
+                <w:lang w:val="ru-RU"/>
+              </w:rPr>
+            </w:pPr>
+          </w:p>
+        </w:tc>
+        <w:tc>
+          <w:tcPr>
+            <w:tcW w:w="1204" w:type="dxa"/>
+          </w:tcPr>
+          <w:p>
+            <w:pPr>
+              <w:rPr>
+                <w:lang w:val="ru-RU"/>
+              </w:rPr>
+            </w:pPr>
+          </w:p>
+        </w:tc>
+        <w:tc>
+          <w:tcPr>
+            <w:tcW w:w="2976" w:type="dxa"/>
+          </w:tcPr>
+          <w:p>
+            <w:pPr>
+              <w:rPr>
+                <w:lang w:val="ru-RU"/>
+              </w:rPr>
+            </w:pPr>
+          </w:p>
+        </w:tc>
+        <w:tc>
+          <w:tcPr>
+            <w:tcW w:w="4447" w:type="dxa"/>
           </w:tcPr>
           <w:p>
             <w:pPr>
@@ -35095,43 +35117,43 @@
         </w:tc>
         <w:tc>
           <w:tcPr>
-            <w:tcW w:w="1227" w:type="dxa"/>
-          </w:tcPr>
-          <w:p>
-            <w:pPr>
-              <w:rPr>
-                <w:lang w:val="ru-RU"/>
-              </w:rPr>
-            </w:pPr>
-          </w:p>
-        </w:tc>
-        <w:tc>
-          <w:tcPr>
-            <w:tcW w:w="1262" w:type="dxa"/>
-          </w:tcPr>
-          <w:p>
-            <w:pPr>
-              <w:rPr>
-                <w:lang w:val="ru-RU"/>
-              </w:rPr>
-            </w:pPr>
-          </w:p>
-        </w:tc>
-        <w:tc>
-          <w:tcPr>
-            <w:tcW w:w="2613" w:type="dxa"/>
-          </w:tcPr>
-          <w:p>
-            <w:pPr>
-              <w:rPr>
-                <w:lang w:val="ru-RU"/>
-              </w:rPr>
-            </w:pPr>
-          </w:p>
-        </w:tc>
-        <w:tc>
-          <w:tcPr>
-            <w:tcW w:w="4704" w:type="dxa"/>
+            <w:tcW w:w="1179" w:type="dxa"/>
+          </w:tcPr>
+          <w:p>
+            <w:pPr>
+              <w:rPr>
+                <w:lang w:val="ru-RU"/>
+              </w:rPr>
+            </w:pPr>
+          </w:p>
+        </w:tc>
+        <w:tc>
+          <w:tcPr>
+            <w:tcW w:w="1204" w:type="dxa"/>
+          </w:tcPr>
+          <w:p>
+            <w:pPr>
+              <w:rPr>
+                <w:lang w:val="ru-RU"/>
+              </w:rPr>
+            </w:pPr>
+          </w:p>
+        </w:tc>
+        <w:tc>
+          <w:tcPr>
+            <w:tcW w:w="2976" w:type="dxa"/>
+          </w:tcPr>
+          <w:p>
+            <w:pPr>
+              <w:rPr>
+                <w:lang w:val="ru-RU"/>
+              </w:rPr>
+            </w:pPr>
+          </w:p>
+        </w:tc>
+        <w:tc>
+          <w:tcPr>
+            <w:tcW w:w="4447" w:type="dxa"/>
           </w:tcPr>
           <w:p>
             <w:pPr>
@@ -35157,43 +35179,43 @@
         </w:tc>
         <w:tc>
           <w:tcPr>
-            <w:tcW w:w="1227" w:type="dxa"/>
-          </w:tcPr>
-          <w:p>
-            <w:pPr>
-              <w:rPr>
-                <w:lang w:val="ru-RU"/>
-              </w:rPr>
-            </w:pPr>
-          </w:p>
-        </w:tc>
-        <w:tc>
-          <w:tcPr>
-            <w:tcW w:w="1262" w:type="dxa"/>
-          </w:tcPr>
-          <w:p>
-            <w:pPr>
-              <w:rPr>
-                <w:lang w:val="ru-RU"/>
-              </w:rPr>
-            </w:pPr>
-          </w:p>
-        </w:tc>
-        <w:tc>
-          <w:tcPr>
-            <w:tcW w:w="2613" w:type="dxa"/>
-          </w:tcPr>
-          <w:p>
-            <w:pPr>
-              <w:rPr>
-                <w:lang w:val="ru-RU"/>
-              </w:rPr>
-            </w:pPr>
-          </w:p>
-        </w:tc>
-        <w:tc>
-          <w:tcPr>
-            <w:tcW w:w="4704" w:type="dxa"/>
+            <w:tcW w:w="1179" w:type="dxa"/>
+          </w:tcPr>
+          <w:p>
+            <w:pPr>
+              <w:rPr>
+                <w:lang w:val="ru-RU"/>
+              </w:rPr>
+            </w:pPr>
+          </w:p>
+        </w:tc>
+        <w:tc>
+          <w:tcPr>
+            <w:tcW w:w="1204" w:type="dxa"/>
+          </w:tcPr>
+          <w:p>
+            <w:pPr>
+              <w:rPr>
+                <w:lang w:val="ru-RU"/>
+              </w:rPr>
+            </w:pPr>
+          </w:p>
+        </w:tc>
+        <w:tc>
+          <w:tcPr>
+            <w:tcW w:w="2976" w:type="dxa"/>
+          </w:tcPr>
+          <w:p>
+            <w:pPr>
+              <w:rPr>
+                <w:lang w:val="ru-RU"/>
+              </w:rPr>
+            </w:pPr>
+          </w:p>
+        </w:tc>
+        <w:tc>
+          <w:tcPr>
+            <w:tcW w:w="4447" w:type="dxa"/>
           </w:tcPr>
           <w:p>
             <w:pPr>
@@ -35210,6 +35232,130 @@
             <w:tcW w:w="1290" w:type="dxa"/>
           </w:tcPr>
           <w:p>
+            <w:pPr>
+              <w:rPr>
+                <w:lang w:val="ru-RU"/>
+              </w:rPr>
+            </w:pPr>
+          </w:p>
+        </w:tc>
+        <w:tc>
+          <w:tcPr>
+            <w:tcW w:w="1179" w:type="dxa"/>
+          </w:tcPr>
+          <w:p>
+            <w:pPr>
+              <w:rPr>
+                <w:lang w:val="ru-RU"/>
+              </w:rPr>
+            </w:pPr>
+          </w:p>
+        </w:tc>
+        <w:tc>
+          <w:tcPr>
+            <w:tcW w:w="1204" w:type="dxa"/>
+          </w:tcPr>
+          <w:p>
+            <w:pPr>
+              <w:rPr>
+                <w:lang w:val="ru-RU"/>
+              </w:rPr>
+            </w:pPr>
+          </w:p>
+        </w:tc>
+        <w:tc>
+          <w:tcPr>
+            <w:tcW w:w="2976" w:type="dxa"/>
+          </w:tcPr>
+          <w:p>
+            <w:pPr>
+              <w:rPr>
+                <w:lang w:val="ru-RU"/>
+              </w:rPr>
+            </w:pPr>
+          </w:p>
+        </w:tc>
+        <w:tc>
+          <w:tcPr>
+            <w:tcW w:w="4447" w:type="dxa"/>
+          </w:tcPr>
+          <w:p>
+            <w:pPr>
+              <w:rPr>
+                <w:lang w:val="ru-RU"/>
+              </w:rPr>
+            </w:pPr>
+          </w:p>
+        </w:tc>
+      </w:tr>
+      <w:tr>
+        <w:tc>
+          <w:tcPr>
+            <w:tcW w:w="1290" w:type="dxa"/>
+          </w:tcPr>
+          <w:p>
+            <w:pPr>
+              <w:rPr>
+                <w:lang w:val="ru-RU"/>
+              </w:rPr>
+            </w:pPr>
+          </w:p>
+        </w:tc>
+        <w:tc>
+          <w:tcPr>
+            <w:tcW w:w="1179" w:type="dxa"/>
+          </w:tcPr>
+          <w:p>
+            <w:pPr>
+              <w:rPr>
+                <w:lang w:val="ru-RU"/>
+              </w:rPr>
+            </w:pPr>
+          </w:p>
+        </w:tc>
+        <w:tc>
+          <w:tcPr>
+            <w:tcW w:w="1204" w:type="dxa"/>
+          </w:tcPr>
+          <w:p>
+            <w:pPr>
+              <w:rPr>
+                <w:lang w:val="ru-RU"/>
+              </w:rPr>
+            </w:pPr>
+          </w:p>
+        </w:tc>
+        <w:tc>
+          <w:tcPr>
+            <w:tcW w:w="2976" w:type="dxa"/>
+          </w:tcPr>
+          <w:p>
+            <w:pPr>
+              <w:rPr>
+                <w:lang w:val="ru-RU"/>
+              </w:rPr>
+            </w:pPr>
+          </w:p>
+        </w:tc>
+        <w:tc>
+          <w:tcPr>
+            <w:tcW w:w="4447" w:type="dxa"/>
+          </w:tcPr>
+          <w:p>
+            <w:pPr>
+              <w:rPr>
+                <w:lang w:val="ru-RU"/>
+              </w:rPr>
+            </w:pPr>
+          </w:p>
+        </w:tc>
+      </w:tr>
+      <w:tr>
+        <w:tc>
+          <w:tcPr>
+            <w:tcW w:w="1290" w:type="dxa"/>
+          </w:tcPr>
+          <w:p>
             <w:r>
               <w:rPr>
                 <w:lang w:val="ru-RU"/>
@@ -35223,49 +35369,52 @@
               <w:t xml:space="preserve"> </w:t>
             </w:r>
             <w:r>
-              <w:t>92</w:t>
-            </w:r>
-          </w:p>
-        </w:tc>
-        <w:tc>
-          <w:tcPr>
-            <w:tcW w:w="1227" w:type="dxa"/>
-          </w:tcPr>
-          <w:p>
-            <w:pPr>
-              <w:rPr>
-                <w:lang w:val="ru-RU"/>
-              </w:rPr>
-            </w:pPr>
-          </w:p>
-        </w:tc>
-        <w:tc>
-          <w:tcPr>
-            <w:tcW w:w="1262" w:type="dxa"/>
-          </w:tcPr>
-          <w:p>
-            <w:pPr>
-              <w:rPr>
-                <w:lang w:val="ru-RU"/>
-              </w:rPr>
-            </w:pPr>
-          </w:p>
-        </w:tc>
-        <w:tc>
-          <w:tcPr>
-            <w:tcW w:w="2613" w:type="dxa"/>
-          </w:tcPr>
-          <w:p>
-            <w:pPr>
-              <w:rPr>
-                <w:lang w:val="ru-RU"/>
-              </w:rPr>
-            </w:pPr>
-          </w:p>
-        </w:tc>
-        <w:tc>
-          <w:tcPr>
-            <w:tcW w:w="4704" w:type="dxa"/>
+              <w:t>9</w:t>
+            </w:r>
+            <w:r>
+              <w:t>6</w:t>
+            </w:r>
+          </w:p>
+        </w:tc>
+        <w:tc>
+          <w:tcPr>
+            <w:tcW w:w="1179" w:type="dxa"/>
+          </w:tcPr>
+          <w:p>
+            <w:pPr>
+              <w:rPr>
+                <w:lang w:val="ru-RU"/>
+              </w:rPr>
+            </w:pPr>
+          </w:p>
+        </w:tc>
+        <w:tc>
+          <w:tcPr>
+            <w:tcW w:w="1204" w:type="dxa"/>
+          </w:tcPr>
+          <w:p>
+            <w:pPr>
+              <w:rPr>
+                <w:lang w:val="ru-RU"/>
+              </w:rPr>
+            </w:pPr>
+          </w:p>
+        </w:tc>
+        <w:tc>
+          <w:tcPr>
+            <w:tcW w:w="2976" w:type="dxa"/>
+          </w:tcPr>
+          <w:p>
+            <w:pPr>
+              <w:rPr>
+                <w:lang w:val="ru-RU"/>
+              </w:rPr>
+            </w:pPr>
+          </w:p>
+        </w:tc>
+        <w:tc>
+          <w:tcPr>
+            <w:tcW w:w="4447" w:type="dxa"/>
           </w:tcPr>
           <w:p>
             <w:pPr>
@@ -41062,7 +41211,7 @@
         <w:rStyle w:val="PageNumber"/>
         <w:noProof/>
       </w:rPr>
-      <w:t>42</w:t>
+      <w:t>33</w:t>
     </w:r>
     <w:r>
       <w:rPr>

</xml_diff>

<commit_message>
Created and documented AuxMonitor class
</commit_message>
<xml_diff>
--- a/Docs/RF2 протокол связи.docx
+++ b/Docs/RF2 протокол связи.docx
@@ -664,7 +664,7 @@
           <v:shape id="_x0000_i1025" type="#_x0000_t75" style="width:489.75pt;height:633.75pt" o:ole="">
             <v:imagedata r:id="rId7" o:title=""/>
           </v:shape>
-          <o:OLEObject Type="Embed" ProgID="Visio.Drawing.15" ShapeID="_x0000_i1025" DrawAspect="Content" ObjectID="_1550305716" r:id="rId8"/>
+          <o:OLEObject Type="Embed" ProgID="Visio.Drawing.15" ShapeID="_x0000_i1025" DrawAspect="Content" ObjectID="_1551083760" r:id="rId8"/>
         </w:object>
       </w:r>
     </w:p>
@@ -1321,7 +1321,7 @@
           <v:shape id="_x0000_i1026" type="#_x0000_t75" style="width:453.75pt;height:2in" o:ole="">
             <v:imagedata r:id="rId9" o:title=""/>
           </v:shape>
-          <o:OLEObject Type="Embed" ProgID="Visio.Drawing.15" ShapeID="_x0000_i1026" DrawAspect="Content" ObjectID="_1550305717" r:id="rId10"/>
+          <o:OLEObject Type="Embed" ProgID="Visio.Drawing.15" ShapeID="_x0000_i1026" DrawAspect="Content" ObjectID="_1551083761" r:id="rId10"/>
         </w:object>
       </w:r>
     </w:p>
@@ -2878,6 +2878,52 @@
         </w:rPr>
       </w:pPr>
     </w:p>
+    <w:p>
+      <w:pPr>
+        <w:pStyle w:val="Heading2"/>
+        <w:rPr>
+          <w:rFonts w:ascii="Times New Roman" w:hAnsi="Times New Roman" w:cs="Times New Roman"/>
+          <w:sz w:val="24"/>
+          <w:szCs w:val="24"/>
+        </w:rPr>
+      </w:pPr>
+      <w:r>
+        <w:rPr>
+          <w:rFonts w:ascii="Times New Roman" w:hAnsi="Times New Roman" w:cs="Times New Roman"/>
+          <w:sz w:val="24"/>
+          <w:szCs w:val="24"/>
+          <w:lang w:val="ru-RU"/>
+        </w:rPr>
+        <w:t>Формат данных</w:t>
+      </w:r>
+    </w:p>
+    <w:p>
+      <w:pPr>
+        <w:rPr>
+          <w:lang w:val="ru-RU"/>
+        </w:rPr>
+      </w:pPr>
+    </w:p>
+    <w:p>
+      <w:r>
+        <w:rPr>
+          <w:lang w:val="ru-RU"/>
+        </w:rPr>
+        <w:t xml:space="preserve">Везде </w:t>
+      </w:r>
+      <w:r>
+        <w:rPr>
+          <w:lang w:val="ru-RU"/>
+        </w:rPr>
+        <w:t xml:space="preserve">используется </w:t>
+      </w:r>
+      <w:bookmarkStart w:id="1" w:name="_GoBack"/>
+      <w:bookmarkEnd w:id="1"/>
+      <w:r>
+        <w:t>little endian</w:t>
+      </w:r>
+    </w:p>
+    <w:p/>
     <w:p>
       <w:pPr>
         <w:pStyle w:val="Heading2"/>
@@ -3884,6 +3930,7 @@
           <w:szCs w:val="24"/>
           <w:lang w:val="ru-RU"/>
         </w:rPr>
+        <w:lastRenderedPageBreak/>
         <w:t>Скорость</w:t>
       </w:r>
     </w:p>
@@ -7637,7 +7684,7 @@
           <v:shape id="_x0000_i1027" type="#_x0000_t75" style="width:474.75pt;height:705.75pt" o:ole="">
             <v:imagedata r:id="rId11" o:title=""/>
           </v:shape>
-          <o:OLEObject Type="Embed" ProgID="Visio.Drawing.15" ShapeID="_x0000_i1027" DrawAspect="Content" ObjectID="_1550305718" r:id="rId12"/>
+          <o:OLEObject Type="Embed" ProgID="Visio.Drawing.15" ShapeID="_x0000_i1027" DrawAspect="Content" ObjectID="_1551083762" r:id="rId12"/>
         </w:object>
       </w:r>
     </w:p>
@@ -8223,7 +8270,7 @@
           <v:shape id="_x0000_i1028" type="#_x0000_t75" style="width:554.25pt;height:734.25pt" o:ole="">
             <v:imagedata r:id="rId13" o:title=""/>
           </v:shape>
-          <o:OLEObject Type="Embed" ProgID="Visio.Drawing.15" ShapeID="_x0000_i1028" DrawAspect="Content" ObjectID="_1550305719" r:id="rId14"/>
+          <o:OLEObject Type="Embed" ProgID="Visio.Drawing.15" ShapeID="_x0000_i1028" DrawAspect="Content" ObjectID="_1551083763" r:id="rId14"/>
         </w:object>
       </w:r>
       <w:r>
@@ -11677,7 +11724,7 @@
           <v:shape id="_x0000_i1029" type="#_x0000_t75" style="width:237pt;height:735pt" o:ole="">
             <v:imagedata r:id="rId15" o:title=""/>
           </v:shape>
-          <o:OLEObject Type="Embed" ProgID="Visio.Drawing.15" ShapeID="_x0000_i1029" DrawAspect="Content" ObjectID="_1550305720" r:id="rId16"/>
+          <o:OLEObject Type="Embed" ProgID="Visio.Drawing.15" ShapeID="_x0000_i1029" DrawAspect="Content" ObjectID="_1551083764" r:id="rId16"/>
         </w:object>
       </w:r>
     </w:p>
@@ -34751,8 +34798,6 @@
             <w:r>
               <w:t>Negative</w:t>
             </w:r>
-            <w:bookmarkStart w:id="1" w:name="_GoBack"/>
-            <w:bookmarkEnd w:id="1"/>
             <w:r>
               <w:rPr>
                 <w:lang w:val="ru-RU"/>
@@ -38798,9 +38843,750 @@
         <w:rPr>
           <w:lang w:val="ru-RU"/>
         </w:rPr>
-        <w:t>Поле данных отсутствует</w:t>
-      </w:r>
-    </w:p>
+        <w:t xml:space="preserve">Поле данных </w:t>
+      </w:r>
+      <w:r>
+        <w:rPr>
+          <w:lang w:val="ru-RU"/>
+        </w:rPr>
+        <w:t xml:space="preserve">или </w:t>
+      </w:r>
+      <w:r>
+        <w:rPr>
+          <w:lang w:val="ru-RU"/>
+        </w:rPr>
+        <w:t>отсутствует</w:t>
+      </w:r>
+      <w:r>
+        <w:rPr>
+          <w:lang w:val="ru-RU"/>
+        </w:rPr>
+        <w:t xml:space="preserve"> </w:t>
+      </w:r>
+      <w:r>
+        <w:rPr>
+          <w:lang w:val="ru-RU"/>
+        </w:rPr>
+        <w:t xml:space="preserve">или </w:t>
+      </w:r>
+      <w:r>
+        <w:rPr>
+          <w:lang w:val="ru-RU"/>
+        </w:rPr>
+        <w:t>описывает коридор усилия для упражнения</w:t>
+      </w:r>
+    </w:p>
+    <w:p>
+      <w:pPr>
+        <w:rPr>
+          <w:lang w:val="ru-RU"/>
+        </w:rPr>
+      </w:pPr>
+    </w:p>
+    <w:p>
+      <w:pPr>
+        <w:rPr>
+          <w:lang w:val="ru-RU"/>
+        </w:rPr>
+      </w:pPr>
+      <w:r>
+        <w:rPr>
+          <w:lang w:val="ru-RU"/>
+        </w:rPr>
+        <w:t xml:space="preserve">Таб.Х Формат поля данных для сообщений </w:t>
+      </w:r>
+      <w:r>
+        <w:t>TAG</w:t>
+      </w:r>
+      <w:r>
+        <w:rPr>
+          <w:lang w:val="ru-RU"/>
+        </w:rPr>
+        <w:t>_</w:t>
+      </w:r>
+      <w:r>
+        <w:t>ExcerciseIsokinetic</w:t>
+      </w:r>
+    </w:p>
+    <w:tbl>
+      <w:tblPr>
+        <w:tblStyle w:val="TableGrid"/>
+        <w:tblW w:w="0" w:type="auto"/>
+        <w:tblLook w:val="01E0" w:firstRow="1" w:lastRow="1" w:firstColumn="1" w:lastColumn="1" w:noHBand="0" w:noVBand="0"/>
+      </w:tblPr>
+      <w:tblGrid>
+        <w:gridCol w:w="1290"/>
+        <w:gridCol w:w="1240"/>
+        <w:gridCol w:w="1310"/>
+        <w:gridCol w:w="2042"/>
+        <w:gridCol w:w="5214"/>
+      </w:tblGrid>
+      <w:tr>
+        <w:tc>
+          <w:tcPr>
+            <w:tcW w:w="1290" w:type="dxa"/>
+          </w:tcPr>
+          <w:p>
+            <w:pPr>
+              <w:rPr>
+                <w:lang w:val="ru-RU"/>
+              </w:rPr>
+            </w:pPr>
+            <w:r>
+              <w:rPr>
+                <w:lang w:val="ru-RU"/>
+              </w:rPr>
+              <w:t>Смещение</w:t>
+            </w:r>
+          </w:p>
+          <w:p>
+            <w:pPr>
+              <w:rPr>
+                <w:lang w:val="ru-RU"/>
+              </w:rPr>
+            </w:pPr>
+            <w:r>
+              <w:rPr>
+                <w:lang w:val="ru-RU"/>
+              </w:rPr>
+              <w:t>[байт]</w:t>
+            </w:r>
+          </w:p>
+        </w:tc>
+        <w:tc>
+          <w:tcPr>
+            <w:tcW w:w="1240" w:type="dxa"/>
+          </w:tcPr>
+          <w:p>
+            <w:pPr>
+              <w:rPr>
+                <w:lang w:val="ru-RU"/>
+              </w:rPr>
+            </w:pPr>
+            <w:r>
+              <w:rPr>
+                <w:lang w:val="ru-RU"/>
+              </w:rPr>
+              <w:t>Размер</w:t>
+            </w:r>
+          </w:p>
+          <w:p>
+            <w:pPr>
+              <w:rPr>
+                <w:lang w:val="ru-RU"/>
+              </w:rPr>
+            </w:pPr>
+            <w:r>
+              <w:rPr>
+                <w:lang w:val="ru-RU"/>
+              </w:rPr>
+              <w:t>[байт]</w:t>
+            </w:r>
+          </w:p>
+        </w:tc>
+        <w:tc>
+          <w:tcPr>
+            <w:tcW w:w="1310" w:type="dxa"/>
+          </w:tcPr>
+          <w:p>
+            <w:pPr>
+              <w:rPr>
+                <w:lang w:val="ru-RU"/>
+              </w:rPr>
+            </w:pPr>
+            <w:r>
+              <w:rPr>
+                <w:lang w:val="ru-RU"/>
+              </w:rPr>
+              <w:t>Тип</w:t>
+            </w:r>
+          </w:p>
+        </w:tc>
+        <w:tc>
+          <w:tcPr>
+            <w:tcW w:w="2042" w:type="dxa"/>
+          </w:tcPr>
+          <w:p>
+            <w:pPr>
+              <w:rPr>
+                <w:lang w:val="ru-RU"/>
+              </w:rPr>
+            </w:pPr>
+            <w:r>
+              <w:rPr>
+                <w:lang w:val="ru-RU"/>
+              </w:rPr>
+              <w:t>Символичекое</w:t>
+            </w:r>
+          </w:p>
+          <w:p>
+            <w:pPr>
+              <w:rPr>
+                <w:lang w:val="ru-RU"/>
+              </w:rPr>
+            </w:pPr>
+            <w:r>
+              <w:rPr>
+                <w:lang w:val="ru-RU"/>
+              </w:rPr>
+              <w:t>имя</w:t>
+            </w:r>
+          </w:p>
+        </w:tc>
+        <w:tc>
+          <w:tcPr>
+            <w:tcW w:w="5214" w:type="dxa"/>
+          </w:tcPr>
+          <w:p>
+            <w:pPr>
+              <w:rPr>
+                <w:lang w:val="ru-RU"/>
+              </w:rPr>
+            </w:pPr>
+            <w:r>
+              <w:rPr>
+                <w:lang w:val="ru-RU"/>
+              </w:rPr>
+              <w:t>Описание</w:t>
+            </w:r>
+          </w:p>
+        </w:tc>
+      </w:tr>
+      <w:tr>
+        <w:tc>
+          <w:tcPr>
+            <w:tcW w:w="1290" w:type="dxa"/>
+          </w:tcPr>
+          <w:p>
+            <w:pPr>
+              <w:rPr>
+                <w:lang w:val="ru-RU"/>
+              </w:rPr>
+            </w:pPr>
+            <w:r>
+              <w:rPr>
+                <w:lang w:val="ru-RU"/>
+              </w:rPr>
+              <w:t>0</w:t>
+            </w:r>
+          </w:p>
+        </w:tc>
+        <w:tc>
+          <w:tcPr>
+            <w:tcW w:w="1240" w:type="dxa"/>
+          </w:tcPr>
+          <w:p>
+            <w:pPr>
+              <w:rPr>
+                <w:lang w:val="ru-RU"/>
+              </w:rPr>
+            </w:pPr>
+            <w:r>
+              <w:t>4</w:t>
+            </w:r>
+            <w:r>
+              <w:rPr>
+                <w:lang w:val="ru-RU"/>
+              </w:rPr>
+              <w:t xml:space="preserve"> </w:t>
+            </w:r>
+          </w:p>
+        </w:tc>
+        <w:tc>
+          <w:tcPr>
+            <w:tcW w:w="1310" w:type="dxa"/>
+          </w:tcPr>
+          <w:p>
+            <w:r>
+              <w:t>Int32_t</w:t>
+            </w:r>
+          </w:p>
+        </w:tc>
+        <w:tc>
+          <w:tcPr>
+            <w:tcW w:w="2042" w:type="dxa"/>
+          </w:tcPr>
+          <w:p>
+            <w:r>
+              <w:t>eccentricEnable</w:t>
+            </w:r>
+          </w:p>
+        </w:tc>
+        <w:tc>
+          <w:tcPr>
+            <w:tcW w:w="5214" w:type="dxa"/>
+          </w:tcPr>
+          <w:p>
+            <w:r>
+              <w:t>0 false</w:t>
+            </w:r>
+          </w:p>
+          <w:p>
+            <w:r>
+              <w:t>1 true</w:t>
+            </w:r>
+          </w:p>
+        </w:tc>
+      </w:tr>
+      <w:tr>
+        <w:tc>
+          <w:tcPr>
+            <w:tcW w:w="1290" w:type="dxa"/>
+          </w:tcPr>
+          <w:p>
+            <w:pPr>
+              <w:rPr>
+                <w:lang w:val="ru-RU"/>
+              </w:rPr>
+            </w:pPr>
+            <w:r>
+              <w:rPr>
+                <w:lang w:val="ru-RU"/>
+              </w:rPr>
+              <w:t>4</w:t>
+            </w:r>
+          </w:p>
+        </w:tc>
+        <w:tc>
+          <w:tcPr>
+            <w:tcW w:w="1240" w:type="dxa"/>
+          </w:tcPr>
+          <w:p>
+            <w:r>
+              <w:t>8</w:t>
+            </w:r>
+            <w:r>
+              <w:t>4</w:t>
+            </w:r>
+          </w:p>
+        </w:tc>
+        <w:tc>
+          <w:tcPr>
+            <w:tcW w:w="1310" w:type="dxa"/>
+          </w:tcPr>
+          <w:p>
+            <w:r>
+              <w:t>Int32_t[21]</w:t>
+            </w:r>
+          </w:p>
+        </w:tc>
+        <w:tc>
+          <w:tcPr>
+            <w:tcW w:w="2042" w:type="dxa"/>
+          </w:tcPr>
+          <w:p>
+            <w:r>
+              <w:t>eccentricCurve</w:t>
+            </w:r>
+          </w:p>
+        </w:tc>
+        <w:tc>
+          <w:tcPr>
+            <w:tcW w:w="5214" w:type="dxa"/>
+          </w:tcPr>
+          <w:p>
+            <w:pPr>
+              <w:rPr>
+                <w:lang w:val="ru-RU"/>
+              </w:rPr>
+            </w:pPr>
+            <w:r>
+              <w:rPr>
+                <w:lang w:val="ru-RU"/>
+              </w:rPr>
+              <w:t>Кривая в граммах</w:t>
+            </w:r>
+          </w:p>
+        </w:tc>
+      </w:tr>
+      <w:tr>
+        <w:tc>
+          <w:tcPr>
+            <w:tcW w:w="1290" w:type="dxa"/>
+          </w:tcPr>
+          <w:p>
+            <w:pPr>
+              <w:rPr>
+                <w:lang w:val="ru-RU"/>
+              </w:rPr>
+            </w:pPr>
+            <w:r>
+              <w:rPr>
+                <w:lang w:val="ru-RU"/>
+              </w:rPr>
+              <w:t>88</w:t>
+            </w:r>
+          </w:p>
+        </w:tc>
+        <w:tc>
+          <w:tcPr>
+            <w:tcW w:w="1240" w:type="dxa"/>
+          </w:tcPr>
+          <w:p>
+            <w:pPr>
+              <w:rPr>
+                <w:lang w:val="ru-RU"/>
+              </w:rPr>
+            </w:pPr>
+            <w:r>
+              <w:rPr>
+                <w:lang w:val="ru-RU"/>
+              </w:rPr>
+              <w:t>4</w:t>
+            </w:r>
+          </w:p>
+        </w:tc>
+        <w:tc>
+          <w:tcPr>
+            <w:tcW w:w="1310" w:type="dxa"/>
+          </w:tcPr>
+          <w:p>
+            <w:r>
+              <w:t>Int32_t</w:t>
+            </w:r>
+          </w:p>
+        </w:tc>
+        <w:tc>
+          <w:tcPr>
+            <w:tcW w:w="2042" w:type="dxa"/>
+          </w:tcPr>
+          <w:p>
+            <w:r>
+              <w:t>eccentric</w:t>
+            </w:r>
+            <w:r>
+              <w:t>Window</w:t>
+            </w:r>
+          </w:p>
+        </w:tc>
+        <w:tc>
+          <w:tcPr>
+            <w:tcW w:w="5214" w:type="dxa"/>
+          </w:tcPr>
+          <w:p>
+            <w:pPr>
+              <w:rPr>
+                <w:lang w:val="ru-RU"/>
+              </w:rPr>
+            </w:pPr>
+            <w:r>
+              <w:rPr>
+                <w:lang w:val="ru-RU"/>
+              </w:rPr>
+              <w:t>Коридор в граммах</w:t>
+            </w:r>
+          </w:p>
+        </w:tc>
+      </w:tr>
+      <w:tr>
+        <w:tc>
+          <w:tcPr>
+            <w:tcW w:w="1290" w:type="dxa"/>
+          </w:tcPr>
+          <w:p>
+            <w:r>
+              <w:t>92</w:t>
+            </w:r>
+          </w:p>
+        </w:tc>
+        <w:tc>
+          <w:tcPr>
+            <w:tcW w:w="1240" w:type="dxa"/>
+          </w:tcPr>
+          <w:p>
+            <w:pPr>
+              <w:rPr>
+                <w:lang w:val="ru-RU"/>
+              </w:rPr>
+            </w:pPr>
+            <w:r>
+              <w:t>4</w:t>
+            </w:r>
+            <w:r>
+              <w:rPr>
+                <w:lang w:val="ru-RU"/>
+              </w:rPr>
+              <w:t xml:space="preserve"> </w:t>
+            </w:r>
+          </w:p>
+        </w:tc>
+        <w:tc>
+          <w:tcPr>
+            <w:tcW w:w="1310" w:type="dxa"/>
+          </w:tcPr>
+          <w:p>
+            <w:r>
+              <w:t>Int32_t</w:t>
+            </w:r>
+          </w:p>
+        </w:tc>
+        <w:tc>
+          <w:tcPr>
+            <w:tcW w:w="2042" w:type="dxa"/>
+          </w:tcPr>
+          <w:p>
+            <w:r>
+              <w:t>concentricEnable</w:t>
+            </w:r>
+          </w:p>
+        </w:tc>
+        <w:tc>
+          <w:tcPr>
+            <w:tcW w:w="5214" w:type="dxa"/>
+          </w:tcPr>
+          <w:p>
+            <w:r>
+              <w:t>0 false</w:t>
+            </w:r>
+          </w:p>
+          <w:p>
+            <w:r>
+              <w:t>1 true</w:t>
+            </w:r>
+          </w:p>
+        </w:tc>
+      </w:tr>
+      <w:tr>
+        <w:tc>
+          <w:tcPr>
+            <w:tcW w:w="1290" w:type="dxa"/>
+          </w:tcPr>
+          <w:p>
+            <w:r>
+              <w:t>176</w:t>
+            </w:r>
+          </w:p>
+        </w:tc>
+        <w:tc>
+          <w:tcPr>
+            <w:tcW w:w="1240" w:type="dxa"/>
+          </w:tcPr>
+          <w:p>
+            <w:r>
+              <w:t>84</w:t>
+            </w:r>
+          </w:p>
+        </w:tc>
+        <w:tc>
+          <w:tcPr>
+            <w:tcW w:w="1310" w:type="dxa"/>
+          </w:tcPr>
+          <w:p>
+            <w:r>
+              <w:t>Int32_t[21]</w:t>
+            </w:r>
+          </w:p>
+        </w:tc>
+        <w:tc>
+          <w:tcPr>
+            <w:tcW w:w="2042" w:type="dxa"/>
+          </w:tcPr>
+          <w:p>
+            <w:r>
+              <w:t>concentricCurve</w:t>
+            </w:r>
+          </w:p>
+        </w:tc>
+        <w:tc>
+          <w:tcPr>
+            <w:tcW w:w="5214" w:type="dxa"/>
+          </w:tcPr>
+          <w:p>
+            <w:pPr>
+              <w:rPr>
+                <w:lang w:val="ru-RU"/>
+              </w:rPr>
+            </w:pPr>
+            <w:r>
+              <w:rPr>
+                <w:lang w:val="ru-RU"/>
+              </w:rPr>
+              <w:t>Кривая в граммах</w:t>
+            </w:r>
+          </w:p>
+        </w:tc>
+      </w:tr>
+      <w:tr>
+        <w:tc>
+          <w:tcPr>
+            <w:tcW w:w="1290" w:type="dxa"/>
+          </w:tcPr>
+          <w:p>
+            <w:r>
+              <w:t>180</w:t>
+            </w:r>
+          </w:p>
+        </w:tc>
+        <w:tc>
+          <w:tcPr>
+            <w:tcW w:w="1240" w:type="dxa"/>
+          </w:tcPr>
+          <w:p>
+            <w:pPr>
+              <w:rPr>
+                <w:lang w:val="ru-RU"/>
+              </w:rPr>
+            </w:pPr>
+            <w:r>
+              <w:rPr>
+                <w:lang w:val="ru-RU"/>
+              </w:rPr>
+              <w:t>4</w:t>
+            </w:r>
+          </w:p>
+        </w:tc>
+        <w:tc>
+          <w:tcPr>
+            <w:tcW w:w="1310" w:type="dxa"/>
+          </w:tcPr>
+          <w:p>
+            <w:r>
+              <w:t>Int32_t</w:t>
+            </w:r>
+          </w:p>
+        </w:tc>
+        <w:tc>
+          <w:tcPr>
+            <w:tcW w:w="2042" w:type="dxa"/>
+          </w:tcPr>
+          <w:p>
+            <w:r>
+              <w:t>concentricWindow</w:t>
+            </w:r>
+          </w:p>
+        </w:tc>
+        <w:tc>
+          <w:tcPr>
+            <w:tcW w:w="5214" w:type="dxa"/>
+          </w:tcPr>
+          <w:p>
+            <w:pPr>
+              <w:rPr>
+                <w:lang w:val="ru-RU"/>
+              </w:rPr>
+            </w:pPr>
+            <w:r>
+              <w:rPr>
+                <w:lang w:val="ru-RU"/>
+              </w:rPr>
+              <w:t>Коридор в граммах</w:t>
+            </w:r>
+          </w:p>
+        </w:tc>
+      </w:tr>
+      <w:tr>
+        <w:tc>
+          <w:tcPr>
+            <w:tcW w:w="1290" w:type="dxa"/>
+          </w:tcPr>
+          <w:p>
+            <w:r>
+              <w:t>184</w:t>
+            </w:r>
+          </w:p>
+        </w:tc>
+        <w:tc>
+          <w:tcPr>
+            <w:tcW w:w="1240" w:type="dxa"/>
+          </w:tcPr>
+          <w:p/>
+        </w:tc>
+        <w:tc>
+          <w:tcPr>
+            <w:tcW w:w="1310" w:type="dxa"/>
+          </w:tcPr>
+          <w:p/>
+        </w:tc>
+        <w:tc>
+          <w:tcPr>
+            <w:tcW w:w="2042" w:type="dxa"/>
+          </w:tcPr>
+          <w:p/>
+        </w:tc>
+        <w:tc>
+          <w:tcPr>
+            <w:tcW w:w="5214" w:type="dxa"/>
+          </w:tcPr>
+          <w:p/>
+        </w:tc>
+      </w:tr>
+      <w:tr>
+        <w:tc>
+          <w:tcPr>
+            <w:tcW w:w="1290" w:type="dxa"/>
+          </w:tcPr>
+          <w:p>
+            <w:pPr>
+              <w:rPr>
+                <w:lang w:val="ru-RU"/>
+              </w:rPr>
+            </w:pPr>
+          </w:p>
+        </w:tc>
+        <w:tc>
+          <w:tcPr>
+            <w:tcW w:w="1240" w:type="dxa"/>
+          </w:tcPr>
+          <w:p/>
+        </w:tc>
+        <w:tc>
+          <w:tcPr>
+            <w:tcW w:w="1310" w:type="dxa"/>
+          </w:tcPr>
+          <w:p/>
+        </w:tc>
+        <w:tc>
+          <w:tcPr>
+            <w:tcW w:w="2042" w:type="dxa"/>
+          </w:tcPr>
+          <w:p/>
+        </w:tc>
+        <w:tc>
+          <w:tcPr>
+            <w:tcW w:w="5214" w:type="dxa"/>
+          </w:tcPr>
+          <w:p/>
+        </w:tc>
+      </w:tr>
+      <w:tr>
+        <w:tc>
+          <w:tcPr>
+            <w:tcW w:w="1290" w:type="dxa"/>
+          </w:tcPr>
+          <w:p>
+            <w:pPr>
+              <w:rPr>
+                <w:lang w:val="ru-RU"/>
+              </w:rPr>
+            </w:pPr>
+          </w:p>
+        </w:tc>
+        <w:tc>
+          <w:tcPr>
+            <w:tcW w:w="1240" w:type="dxa"/>
+          </w:tcPr>
+          <w:p/>
+        </w:tc>
+        <w:tc>
+          <w:tcPr>
+            <w:tcW w:w="1310" w:type="dxa"/>
+          </w:tcPr>
+          <w:p/>
+        </w:tc>
+        <w:tc>
+          <w:tcPr>
+            <w:tcW w:w="2042" w:type="dxa"/>
+          </w:tcPr>
+          <w:p/>
+        </w:tc>
+        <w:tc>
+          <w:tcPr>
+            <w:tcW w:w="5214" w:type="dxa"/>
+          </w:tcPr>
+          <w:p/>
+        </w:tc>
+      </w:tr>
+    </w:tbl>
     <w:p>
       <w:pPr>
         <w:rPr>
@@ -38886,6 +39672,7 @@
         <w:rPr>
           <w:lang w:val="ru-RU"/>
         </w:rPr>
+        <w:lastRenderedPageBreak/>
         <w:t>Переводит</w:t>
       </w:r>
       <w:r>
@@ -41211,7 +41998,7 @@
         <w:rStyle w:val="PageNumber"/>
         <w:noProof/>
       </w:rPr>
-      <w:t>33</w:t>
+      <w:t>21</w:t>
     </w:r>
     <w:r>
       <w:rPr>

</xml_diff>

<commit_message>
Remove RTCUd from the repo
Issue: -

Signed-off-by: PriBoris <prishchepenko.boris@gmail.com>
</commit_message>
<xml_diff>
--- a/Docs/RF2 протокол связи.docx
+++ b/Docs/RF2 протокол связи.docx
@@ -710,7 +710,7 @@
           <v:shape id="_x0000_i1025" type="#_x0000_t75" style="width:489.75pt;height:633.75pt" o:ole="">
             <v:imagedata r:id="rId7" o:title=""/>
           </v:shape>
-          <o:OLEObject Type="Embed" ProgID="Visio.Drawing.15" ShapeID="_x0000_i1025" DrawAspect="Content" ObjectID="_1568458899" r:id="rId8"/>
+          <o:OLEObject Type="Embed" ProgID="Visio.Drawing.15" ShapeID="_x0000_i1025" DrawAspect="Content" ObjectID="_1586235746" r:id="rId8"/>
         </w:object>
       </w:r>
     </w:p>
@@ -1375,7 +1375,7 @@
           <v:shape id="_x0000_i1026" type="#_x0000_t75" style="width:453.75pt;height:2in" o:ole="">
             <v:imagedata r:id="rId9" o:title=""/>
           </v:shape>
-          <o:OLEObject Type="Embed" ProgID="Visio.Drawing.15" ShapeID="_x0000_i1026" DrawAspect="Content" ObjectID="_1568458900" r:id="rId10"/>
+          <o:OLEObject Type="Embed" ProgID="Visio.Drawing.15" ShapeID="_x0000_i1026" DrawAspect="Content" ObjectID="_1586235747" r:id="rId10"/>
         </w:object>
       </w:r>
     </w:p>
@@ -4881,11 +4881,6 @@
       <w:proofErr w:type="spellEnd"/>
     </w:p>
     <w:p>
-      <w:pPr>
-        <w:rPr>
-          <w:lang w:val="ru-RU"/>
-        </w:rPr>
-      </w:pPr>
       <w:proofErr w:type="spellStart"/>
       <w:proofErr w:type="gramStart"/>
       <w:r>
@@ -4894,9 +4889,6 @@
       <w:proofErr w:type="spellEnd"/>
       <w:proofErr w:type="gramEnd"/>
       <w:r>
-        <w:rPr>
-          <w:lang w:val="ru-RU"/>
-        </w:rPr>
         <w:t xml:space="preserve"> – </w:t>
       </w:r>
       <w:r>
@@ -4906,9 +4898,6 @@
         <w:t>первичное</w:t>
       </w:r>
       <w:r>
-        <w:rPr>
-          <w:lang w:val="ru-RU"/>
-        </w:rPr>
         <w:t xml:space="preserve"> </w:t>
       </w:r>
       <w:r>
@@ -4918,9 +4907,6 @@
         <w:t>значение</w:t>
       </w:r>
       <w:r>
-        <w:rPr>
-          <w:lang w:val="ru-RU"/>
-        </w:rPr>
         <w:t xml:space="preserve"> </w:t>
       </w:r>
     </w:p>
@@ -8319,7 +8305,7 @@
           <v:shape id="_x0000_i1027" type="#_x0000_t75" style="width:474.75pt;height:705.75pt" o:ole="">
             <v:imagedata r:id="rId11" o:title=""/>
           </v:shape>
-          <o:OLEObject Type="Embed" ProgID="Visio.Drawing.15" ShapeID="_x0000_i1027" DrawAspect="Content" ObjectID="_1568458901" r:id="rId12"/>
+          <o:OLEObject Type="Embed" ProgID="Visio.Drawing.15" ShapeID="_x0000_i1027" DrawAspect="Content" ObjectID="_1586235748" r:id="rId12"/>
         </w:object>
       </w:r>
     </w:p>
@@ -8959,7 +8945,7 @@
           <v:shape id="_x0000_i1028" type="#_x0000_t75" style="width:554.25pt;height:734.25pt" o:ole="">
             <v:imagedata r:id="rId13" o:title=""/>
           </v:shape>
-          <o:OLEObject Type="Embed" ProgID="Visio.Drawing.15" ShapeID="_x0000_i1028" DrawAspect="Content" ObjectID="_1568458902" r:id="rId14"/>
+          <o:OLEObject Type="Embed" ProgID="Visio.Drawing.15" ShapeID="_x0000_i1028" DrawAspect="Content" ObjectID="_1586235749" r:id="rId14"/>
         </w:object>
       </w:r>
       <w:r>
@@ -12659,7 +12645,7 @@
           <v:shape id="_x0000_i1029" type="#_x0000_t75" style="width:237pt;height:735pt" o:ole="">
             <v:imagedata r:id="rId15" o:title=""/>
           </v:shape>
-          <o:OLEObject Type="Embed" ProgID="Visio.Drawing.15" ShapeID="_x0000_i1029" DrawAspect="Content" ObjectID="_1568458903" r:id="rId16"/>
+          <o:OLEObject Type="Embed" ProgID="Visio.Drawing.15" ShapeID="_x0000_i1029" DrawAspect="Content" ObjectID="_1586235750" r:id="rId16"/>
         </w:object>
       </w:r>
     </w:p>
@@ -33529,10 +33515,12 @@
             <w:tcW w:w="2625" w:type="dxa"/>
           </w:tcPr>
           <w:p>
+            <w:bookmarkStart w:id="1" w:name="_GoBack"/>
             <w:proofErr w:type="spellStart"/>
             <w:r>
               <w:t>positionMainMax</w:t>
             </w:r>
+            <w:bookmarkEnd w:id="1"/>
             <w:proofErr w:type="spellEnd"/>
           </w:p>
         </w:tc>
@@ -36633,7 +36621,7 @@
               <w:t>8</w:t>
             </w:r>
             <w:r>
-              <w:t>6</w:t>
+              <w:t>8</w:t>
             </w:r>
           </w:p>
         </w:tc>
@@ -36703,10 +36691,7 @@
           <w:p>
             <w:r>
               <w:lastRenderedPageBreak/>
-              <w:t>8</w:t>
-            </w:r>
-            <w:r>
-              <w:t>8</w:t>
+              <w:t>92</w:t>
             </w:r>
           </w:p>
         </w:tc>
@@ -36775,7 +36760,7 @@
           </w:tcPr>
           <w:p>
             <w:r>
-              <w:t>92</w:t>
+              <w:t>96</w:t>
             </w:r>
           </w:p>
         </w:tc>
@@ -36844,10 +36829,7 @@
           </w:tcPr>
           <w:p>
             <w:r>
-              <w:t>9</w:t>
-            </w:r>
-            <w:r>
-              <w:t>6</w:t>
+              <w:t>100</w:t>
             </w:r>
           </w:p>
         </w:tc>
@@ -43956,8 +43938,6 @@
           <w:lang w:val="ru-RU"/>
         </w:rPr>
       </w:pPr>
-      <w:bookmarkStart w:id="1" w:name="_GoBack"/>
-      <w:bookmarkEnd w:id="1"/>
     </w:p>
     <w:p>
       <w:pPr>

</xml_diff>